<commit_message>
Revert "Updated version numbers"
This reverts commit 827218b8b293478a2262f509013ee255fb4e4175.
</commit_message>
<xml_diff>
--- a/Documentation/Quick Fatigue Tool Appendices.docx
+++ b/Documentation/Quick Fatigue Tool Appendices.docx
@@ -1,6 +1,6 @@
 
 <file path=word/document.xml><?xml version="1.0" encoding="utf-8"?>
-<w:document xmlns:wpc="http://schemas.microsoft.com/office/word/2010/wordprocessingCanvas" xmlns:cx="http://schemas.microsoft.com/office/drawing/2014/chartex" xmlns:cx1="http://schemas.microsoft.com/office/drawing/2015/9/8/chartex" xmlns:mc="http://schemas.openxmlformats.org/markup-compatibility/2006" xmlns:o="urn:schemas-microsoft-com:office:office" xmlns:r="http://schemas.openxmlformats.org/officeDocument/2006/relationships" xmlns:m="http://schemas.openxmlformats.org/officeDocument/2006/math" xmlns:v="urn:schemas-microsoft-com:vml" xmlns:wp14="http://schemas.microsoft.com/office/word/2010/wordprocessingDrawing" xmlns:wp="http://schemas.openxmlformats.org/drawingml/2006/wordprocessingDrawing" xmlns:w10="urn:schemas-microsoft-com:office:word" xmlns:w="http://schemas.openxmlformats.org/wordprocessingml/2006/main" xmlns:w14="http://schemas.microsoft.com/office/word/2010/wordml" xmlns:w15="http://schemas.microsoft.com/office/word/2012/wordml" xmlns:w16se="http://schemas.microsoft.com/office/word/2015/wordml/symex" xmlns:wpg="http://schemas.microsoft.com/office/word/2010/wordprocessingGroup" xmlns:wpi="http://schemas.microsoft.com/office/word/2010/wordprocessingInk" xmlns:wne="http://schemas.microsoft.com/office/word/2006/wordml" xmlns:wps="http://schemas.microsoft.com/office/word/2010/wordprocessingShape" mc:Ignorable="w14 w15 w16se wp14">
+<w:document xmlns:wpc="http://schemas.microsoft.com/office/word/2010/wordprocessingCanvas" xmlns:cx="http://schemas.microsoft.com/office/drawing/2014/chartex" xmlns:mc="http://schemas.openxmlformats.org/markup-compatibility/2006" xmlns:o="urn:schemas-microsoft-com:office:office" xmlns:r="http://schemas.openxmlformats.org/officeDocument/2006/relationships" xmlns:m="http://schemas.openxmlformats.org/officeDocument/2006/math" xmlns:v="urn:schemas-microsoft-com:vml" xmlns:wp14="http://schemas.microsoft.com/office/word/2010/wordprocessingDrawing" xmlns:wp="http://schemas.openxmlformats.org/drawingml/2006/wordprocessingDrawing" xmlns:w10="urn:schemas-microsoft-com:office:word" xmlns:w="http://schemas.openxmlformats.org/wordprocessingml/2006/main" xmlns:w14="http://schemas.microsoft.com/office/word/2010/wordml" xmlns:w15="http://schemas.microsoft.com/office/word/2012/wordml" xmlns:w16se="http://schemas.microsoft.com/office/word/2015/wordml/symex" xmlns:wpg="http://schemas.microsoft.com/office/word/2010/wordprocessingGroup" xmlns:wpi="http://schemas.microsoft.com/office/word/2010/wordprocessingInk" xmlns:wne="http://schemas.microsoft.com/office/word/2006/wordml" xmlns:wps="http://schemas.microsoft.com/office/word/2010/wordprocessingShape" mc:Ignorable="w14 w15 w16se wp14">
   <w:body>
     <w:p>
       <w:pPr>
@@ -243,17 +243,15 @@
           <w:b/>
           <w:color w:val="00AEF0"/>
         </w:rPr>
-        <w:t>3</w:t>
-      </w:r>
-      <w:bookmarkStart w:id="23" w:name="_GoBack"/>
-      <w:bookmarkEnd w:id="23"/>
+        <w:t>2</w:t>
+      </w:r>
       <w:r>
         <w:rPr>
           <w:rFonts w:ascii="Tahoma" w:hAnsi="Tahoma" w:cs="Tahoma"/>
           <w:b/>
           <w:color w:val="00AEF0"/>
         </w:rPr>
-        <w:t xml:space="preserve"> [04/08</w:t>
+        <w:t xml:space="preserve"> [2</w:t>
       </w:r>
       <w:r>
         <w:rPr>
@@ -261,24 +259,34 @@
           <w:b/>
           <w:color w:val="00AEF0"/>
         </w:rPr>
-        <w:t>/2017]</w:t>
-      </w:r>
-    </w:p>
-    <w:p>
-      <w:pPr>
+        <w:t>7</w:t>
+      </w:r>
+      <w:bookmarkStart w:id="23" w:name="_GoBack"/>
+      <w:bookmarkEnd w:id="23"/>
+      <w:r>
         <w:rPr>
           <w:rFonts w:ascii="Tahoma" w:hAnsi="Tahoma" w:cs="Tahoma"/>
           <w:b/>
           <w:color w:val="00AEF0"/>
         </w:rPr>
-      </w:pPr>
-      <w:r>
+        <w:t>/06/2017]</w:t>
+      </w:r>
+    </w:p>
+    <w:p>
+      <w:pPr>
         <w:rPr>
           <w:rFonts w:ascii="Tahoma" w:hAnsi="Tahoma" w:cs="Tahoma"/>
           <w:b/>
           <w:color w:val="00AEF0"/>
         </w:rPr>
-        <w:t>Concurrent code release: 6.11-02</w:t>
+      </w:pPr>
+      <w:r>
+        <w:rPr>
+          <w:rFonts w:ascii="Tahoma" w:hAnsi="Tahoma" w:cs="Tahoma"/>
+          <w:b/>
+          <w:color w:val="00AEF0"/>
+        </w:rPr>
+        <w:t>Concurrent code release: 6.11-01</w:t>
       </w:r>
     </w:p>
     <w:p/>
@@ -2748,7 +2756,7 @@
               </wp:anchor>
             </w:drawing>
           </mc:Choice>
-          <mc:Fallback>
+          <mc:Fallback xmlns:cx1="http://schemas.microsoft.com/office/drawing/2015/9/8/chartex">
             <w:pict>
               <v:group w14:anchorId="4466FE94" id="Group 93" o:spid="_x0000_s1026" style="position:absolute;left:0;text-align:left;margin-left:0;margin-top:85.25pt;width:222.7pt;height:294pt;z-index:251658240;mso-position-horizontal:center;mso-position-horizontal-relative:margin;mso-width-relative:margin;mso-height-relative:margin" coordsize="36271,47879" o:gfxdata="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">
                 <o:lock v:ext="edit" aspectratio="t"/>
@@ -3438,7 +3446,7 @@
               </wp:anchor>
             </w:drawing>
           </mc:Choice>
-          <mc:Fallback>
+          <mc:Fallback xmlns:cx1="http://schemas.microsoft.com/office/drawing/2015/9/8/chartex">
             <w:pict>
               <v:group w14:anchorId="6CF72633" id="Group 77954" o:spid="_x0000_s1029" style="position:absolute;left:0;text-align:left;margin-left:149.35pt;margin-top:46.75pt;width:169.9pt;height:180.7pt;z-index:251668480;mso-width-relative:margin;mso-height-relative:margin" coordsize="21590,22987" o:gfxdata="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">
                 <o:lock v:ext="edit" aspectratio="t"/>
@@ -6145,7 +6153,7 @@
               </wp:anchor>
             </w:drawing>
           </mc:Choice>
-          <mc:Fallback>
+          <mc:Fallback xmlns:cx1="http://schemas.microsoft.com/office/drawing/2015/9/8/chartex">
             <w:pict>
               <v:group w14:anchorId="5DC867F6" id="Group 77901" o:spid="_x0000_s1032" style="position:absolute;left:0;text-align:left;margin-left:0;margin-top:105.15pt;width:303.75pt;height:257pt;z-index:251667456;mso-position-horizontal:center;mso-position-horizontal-relative:margin;mso-width-relative:margin;mso-height-relative:margin" coordsize="42791,36284" o:gfxdata="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">
                 <o:lock v:ext="edit" aspectratio="t"/>
@@ -18270,7 +18278,7 @@
               </wp:anchor>
             </w:drawing>
           </mc:Choice>
-          <mc:Fallback>
+          <mc:Fallback xmlns:cx1="http://schemas.microsoft.com/office/drawing/2015/9/8/chartex">
             <w:pict>
               <v:group w14:anchorId="4C813F20" id="Group 78012" o:spid="_x0000_s1035" style="position:absolute;left:0;text-align:left;margin-left:0;margin-top:41pt;width:203.75pt;height:197.3pt;z-index:251665408;mso-position-horizontal:center;mso-position-horizontal-relative:margin;mso-width-relative:margin;mso-height-relative:margin" coordsize="25876,25012" o:gfxdata="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">
                 <o:lock v:ext="edit" aspectratio="t"/>
@@ -23288,7 +23296,7 @@
               </wp:anchor>
             </w:drawing>
           </mc:Choice>
-          <mc:Fallback>
+          <mc:Fallback xmlns:cx1="http://schemas.microsoft.com/office/drawing/2015/9/8/chartex">
             <w:pict>
               <v:group w14:anchorId="3BB76ADD" id="Group 77977" o:spid="_x0000_s1038" style="position:absolute;left:0;text-align:left;margin-left:0;margin-top:54.5pt;width:282.25pt;height:470.15pt;z-index:251661312;mso-position-horizontal:center;mso-position-horizontal-relative:margin;mso-width-relative:margin;mso-height-relative:margin" coordorigin=",33" coordsize="35839,59687" o:gfxdata="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">
                 <o:lock v:ext="edit" aspectratio="t"/>
@@ -23575,7 +23583,7 @@
               </wp:anchor>
             </w:drawing>
           </mc:Choice>
-          <mc:Fallback>
+          <mc:Fallback xmlns:cx1="http://schemas.microsoft.com/office/drawing/2015/9/8/chartex">
             <w:pict>
               <v:group w14:anchorId="315A1DF8" id="Group 78016" o:spid="_x0000_s1041" style="position:absolute;left:0;text-align:left;margin-left:90.6pt;margin-top:72.75pt;width:270.15pt;height:142.85pt;z-index:251666432;mso-position-horizontal-relative:margin;mso-width-relative:margin;mso-height-relative:margin" coordorigin=",190" coordsize="34290,17945" o:gfxdata="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">
                 <o:lock v:ext="edit" aspectratio="t"/>
@@ -25733,7 +25741,7 @@
               </wp:anchor>
             </w:drawing>
           </mc:Choice>
-          <mc:Fallback>
+          <mc:Fallback xmlns:cx1="http://schemas.microsoft.com/office/drawing/2015/9/8/chartex">
             <w:pict>
               <v:group w14:anchorId="357A1C9D" id="Group 78022" o:spid="_x0000_s1044" style="position:absolute;left:0;text-align:left;margin-left:124.15pt;margin-top:323.65pt;width:221.35pt;height:245.45pt;z-index:251662336;mso-position-horizontal-relative:margin;mso-position-vertical-relative:margin;mso-width-relative:margin;mso-height-relative:margin" coordorigin=",9" coordsize="28111,31156" o:gfxdata="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">
                 <o:lock v:ext="edit" aspectratio="t"/>
@@ -26603,7 +26611,7 @@
               </wp:anchor>
             </w:drawing>
           </mc:Choice>
-          <mc:Fallback>
+          <mc:Fallback xmlns:cx1="http://schemas.microsoft.com/office/drawing/2015/9/8/chartex">
             <w:pict>
               <v:group w14:anchorId="684595B9" id="Group 96" o:spid="_x0000_s1047" style="position:absolute;left:0;text-align:left;margin-left:0;margin-top:0;width:336.2pt;height:231.8pt;z-index:251659264;mso-position-horizontal:center;mso-position-horizontal-relative:margin;mso-position-vertical:top;mso-position-vertical-relative:margin;mso-width-relative:margin;mso-height-relative:margin" coordsize="42672,29394" o:gfxdata="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">
                 <o:lock v:ext="edit" aspectratio="t"/>
@@ -28337,7 +28345,7 @@
               </wp:anchor>
             </w:drawing>
           </mc:Choice>
-          <mc:Fallback>
+          <mc:Fallback xmlns:cx1="http://schemas.microsoft.com/office/drawing/2015/9/8/chartex">
             <w:pict>
               <v:group w14:anchorId="6D291502" id="Group 77943" o:spid="_x0000_s1050" style="position:absolute;left:0;text-align:left;margin-left:77.4pt;margin-top:42.85pt;width:295.9pt;height:362.35pt;z-index:251660288;mso-width-relative:margin;mso-height-relative:margin" coordorigin=",1830" coordsize="37574,44068" o:gfxdata="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">
                 <o:lock v:ext="edit" aspectratio="t"/>
@@ -30117,7 +30125,7 @@
               </wp:anchor>
             </w:drawing>
           </mc:Choice>
-          <mc:Fallback>
+          <mc:Fallback xmlns:cx1="http://schemas.microsoft.com/office/drawing/2015/9/8/chartex">
             <w:pict>
               <v:group w14:anchorId="18BCE713" id="Group 78019" o:spid="_x0000_s1053" style="position:absolute;margin-left:85.8pt;margin-top:39.95pt;width:278.95pt;height:256.8pt;z-index:251663360;mso-width-relative:margin;mso-height-relative:margin" coordsize="35420,32613" o:gfxdata="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">
                 <o:lock v:ext="edit" aspectratio="t"/>
@@ -31120,7 +31128,7 @@
               </wp:anchor>
             </w:drawing>
           </mc:Choice>
-          <mc:Fallback>
+          <mc:Fallback xmlns:cx1="http://schemas.microsoft.com/office/drawing/2015/9/8/chartex">
             <w:pict>
               <v:group w14:anchorId="7E7906F6" id="Group 77944" o:spid="_x0000_s1056" style="position:absolute;left:0;text-align:left;margin-left:64.65pt;margin-top:38.8pt;width:335.6pt;height:280.4pt;z-index:251664384;mso-width-relative:margin;mso-height-relative:margin" coordsize="42608,35620" o:gfxdata="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">
                 <o:lock v:ext="edit" aspectratio="t"/>
@@ -32323,7 +32331,7 @@
               </wp:anchor>
             </w:drawing>
           </mc:Choice>
-          <mc:Fallback>
+          <mc:Fallback xmlns:cx1="http://schemas.microsoft.com/office/drawing/2015/9/8/chartex">
             <w:pict>
               <v:group id="Group 3" o:spid="_x0000_s1059" style="position:absolute;left:0;text-align:left;margin-left:76.75pt;margin-top:41.1pt;width:316.1pt;height:306.7pt;z-index:251672576;mso-width-relative:margin;mso-height-relative:margin" coordorigin=",13" coordsize="40157,38924" o:gfxdata="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">
                 <o:lock v:ext="edit" aspectratio="t"/>
@@ -36003,7 +36011,7 @@
 </file>
 
 <file path=word/endnotes.xml><?xml version="1.0" encoding="utf-8"?>
-<w:endnotes xmlns:wpc="http://schemas.microsoft.com/office/word/2010/wordprocessingCanvas" xmlns:cx="http://schemas.microsoft.com/office/drawing/2014/chartex" xmlns:cx1="http://schemas.microsoft.com/office/drawing/2015/9/8/chartex" xmlns:mc="http://schemas.openxmlformats.org/markup-compatibility/2006" xmlns:o="urn:schemas-microsoft-com:office:office" xmlns:r="http://schemas.openxmlformats.org/officeDocument/2006/relationships" xmlns:m="http://schemas.openxmlformats.org/officeDocument/2006/math" xmlns:v="urn:schemas-microsoft-com:vml" xmlns:wp14="http://schemas.microsoft.com/office/word/2010/wordprocessingDrawing" xmlns:wp="http://schemas.openxmlformats.org/drawingml/2006/wordprocessingDrawing" xmlns:w10="urn:schemas-microsoft-com:office:word" xmlns:w="http://schemas.openxmlformats.org/wordprocessingml/2006/main" xmlns:w14="http://schemas.microsoft.com/office/word/2010/wordml" xmlns:w15="http://schemas.microsoft.com/office/word/2012/wordml" xmlns:w16se="http://schemas.microsoft.com/office/word/2015/wordml/symex" xmlns:wpg="http://schemas.microsoft.com/office/word/2010/wordprocessingGroup" xmlns:wpi="http://schemas.microsoft.com/office/word/2010/wordprocessingInk" xmlns:wne="http://schemas.microsoft.com/office/word/2006/wordml" xmlns:wps="http://schemas.microsoft.com/office/word/2010/wordprocessingShape" mc:Ignorable="w14 w15 w16se wp14">
+<w:endnotes xmlns:wpc="http://schemas.microsoft.com/office/word/2010/wordprocessingCanvas" xmlns:cx="http://schemas.microsoft.com/office/drawing/2014/chartex" xmlns:mc="http://schemas.openxmlformats.org/markup-compatibility/2006" xmlns:o="urn:schemas-microsoft-com:office:office" xmlns:r="http://schemas.openxmlformats.org/officeDocument/2006/relationships" xmlns:m="http://schemas.openxmlformats.org/officeDocument/2006/math" xmlns:v="urn:schemas-microsoft-com:vml" xmlns:wp14="http://schemas.microsoft.com/office/word/2010/wordprocessingDrawing" xmlns:wp="http://schemas.openxmlformats.org/drawingml/2006/wordprocessingDrawing" xmlns:w10="urn:schemas-microsoft-com:office:word" xmlns:w="http://schemas.openxmlformats.org/wordprocessingml/2006/main" xmlns:w14="http://schemas.microsoft.com/office/word/2010/wordml" xmlns:w15="http://schemas.microsoft.com/office/word/2012/wordml" xmlns:w16se="http://schemas.microsoft.com/office/word/2015/wordml/symex" xmlns:wpg="http://schemas.microsoft.com/office/word/2010/wordprocessingGroup" xmlns:wpi="http://schemas.microsoft.com/office/word/2010/wordprocessingInk" xmlns:wne="http://schemas.microsoft.com/office/word/2006/wordml" xmlns:wps="http://schemas.microsoft.com/office/word/2010/wordprocessingShape" mc:Ignorable="w14 w15 w16se wp14">
   <w:endnote w:type="separator" w:id="-1">
     <w:p>
       <w:pPr>
@@ -36028,7 +36036,7 @@
 </file>
 
 <file path=word/footnotes.xml><?xml version="1.0" encoding="utf-8"?>
-<w:footnotes xmlns:wpc="http://schemas.microsoft.com/office/word/2010/wordprocessingCanvas" xmlns:cx="http://schemas.microsoft.com/office/drawing/2014/chartex" xmlns:cx1="http://schemas.microsoft.com/office/drawing/2015/9/8/chartex" xmlns:mc="http://schemas.openxmlformats.org/markup-compatibility/2006" xmlns:o="urn:schemas-microsoft-com:office:office" xmlns:r="http://schemas.openxmlformats.org/officeDocument/2006/relationships" xmlns:m="http://schemas.openxmlformats.org/officeDocument/2006/math" xmlns:v="urn:schemas-microsoft-com:vml" xmlns:wp14="http://schemas.microsoft.com/office/word/2010/wordprocessingDrawing" xmlns:wp="http://schemas.openxmlformats.org/drawingml/2006/wordprocessingDrawing" xmlns:w10="urn:schemas-microsoft-com:office:word" xmlns:w="http://schemas.openxmlformats.org/wordprocessingml/2006/main" xmlns:w14="http://schemas.microsoft.com/office/word/2010/wordml" xmlns:w15="http://schemas.microsoft.com/office/word/2012/wordml" xmlns:w16se="http://schemas.microsoft.com/office/word/2015/wordml/symex" xmlns:wpg="http://schemas.microsoft.com/office/word/2010/wordprocessingGroup" xmlns:wpi="http://schemas.microsoft.com/office/word/2010/wordprocessingInk" xmlns:wne="http://schemas.microsoft.com/office/word/2006/wordml" xmlns:wps="http://schemas.microsoft.com/office/word/2010/wordprocessingShape" mc:Ignorable="w14 w15 w16se wp14">
+<w:footnotes xmlns:wpc="http://schemas.microsoft.com/office/word/2010/wordprocessingCanvas" xmlns:cx="http://schemas.microsoft.com/office/drawing/2014/chartex" xmlns:mc="http://schemas.openxmlformats.org/markup-compatibility/2006" xmlns:o="urn:schemas-microsoft-com:office:office" xmlns:r="http://schemas.openxmlformats.org/officeDocument/2006/relationships" xmlns:m="http://schemas.openxmlformats.org/officeDocument/2006/math" xmlns:v="urn:schemas-microsoft-com:vml" xmlns:wp14="http://schemas.microsoft.com/office/word/2010/wordprocessingDrawing" xmlns:wp="http://schemas.openxmlformats.org/drawingml/2006/wordprocessingDrawing" xmlns:w10="urn:schemas-microsoft-com:office:word" xmlns:w="http://schemas.openxmlformats.org/wordprocessingml/2006/main" xmlns:w14="http://schemas.microsoft.com/office/word/2010/wordml" xmlns:w15="http://schemas.microsoft.com/office/word/2012/wordml" xmlns:w16se="http://schemas.microsoft.com/office/word/2015/wordml/symex" xmlns:wpg="http://schemas.microsoft.com/office/word/2010/wordprocessingGroup" xmlns:wpi="http://schemas.microsoft.com/office/word/2010/wordprocessingInk" xmlns:wne="http://schemas.microsoft.com/office/word/2006/wordml" xmlns:wps="http://schemas.microsoft.com/office/word/2010/wordprocessingShape" mc:Ignorable="w14 w15 w16se wp14">
   <w:footnote w:type="separator" w:id="-1">
     <w:p>
       <w:pPr>
@@ -36098,7 +36106,7 @@
 </file>
 
 <file path=word/numbering.xml><?xml version="1.0" encoding="utf-8"?>
-<w:numbering xmlns:wpc="http://schemas.microsoft.com/office/word/2010/wordprocessingCanvas" xmlns:cx="http://schemas.microsoft.com/office/drawing/2014/chartex" xmlns:cx1="http://schemas.microsoft.com/office/drawing/2015/9/8/chartex" xmlns:mc="http://schemas.openxmlformats.org/markup-compatibility/2006" xmlns:o="urn:schemas-microsoft-com:office:office" xmlns:r="http://schemas.openxmlformats.org/officeDocument/2006/relationships" xmlns:m="http://schemas.openxmlformats.org/officeDocument/2006/math" xmlns:v="urn:schemas-microsoft-com:vml" xmlns:wp14="http://schemas.microsoft.com/office/word/2010/wordprocessingDrawing" xmlns:wp="http://schemas.openxmlformats.org/drawingml/2006/wordprocessingDrawing" xmlns:w10="urn:schemas-microsoft-com:office:word" xmlns:w="http://schemas.openxmlformats.org/wordprocessingml/2006/main" xmlns:w14="http://schemas.microsoft.com/office/word/2010/wordml" xmlns:w15="http://schemas.microsoft.com/office/word/2012/wordml" xmlns:w16se="http://schemas.microsoft.com/office/word/2015/wordml/symex" xmlns:wpg="http://schemas.microsoft.com/office/word/2010/wordprocessingGroup" xmlns:wpi="http://schemas.microsoft.com/office/word/2010/wordprocessingInk" xmlns:wne="http://schemas.microsoft.com/office/word/2006/wordml" xmlns:wps="http://schemas.microsoft.com/office/word/2010/wordprocessingShape" mc:Ignorable="w14 w15 w16se wp14">
+<w:numbering xmlns:wpc="http://schemas.microsoft.com/office/word/2010/wordprocessingCanvas" xmlns:cx="http://schemas.microsoft.com/office/drawing/2014/chartex" xmlns:mc="http://schemas.openxmlformats.org/markup-compatibility/2006" xmlns:o="urn:schemas-microsoft-com:office:office" xmlns:r="http://schemas.openxmlformats.org/officeDocument/2006/relationships" xmlns:m="http://schemas.openxmlformats.org/officeDocument/2006/math" xmlns:v="urn:schemas-microsoft-com:vml" xmlns:wp14="http://schemas.microsoft.com/office/word/2010/wordprocessingDrawing" xmlns:wp="http://schemas.openxmlformats.org/drawingml/2006/wordprocessingDrawing" xmlns:w10="urn:schemas-microsoft-com:office:word" xmlns:w="http://schemas.openxmlformats.org/wordprocessingml/2006/main" xmlns:w14="http://schemas.microsoft.com/office/word/2010/wordml" xmlns:w15="http://schemas.microsoft.com/office/word/2012/wordml" xmlns:w16se="http://schemas.microsoft.com/office/word/2015/wordml/symex" xmlns:wpg="http://schemas.microsoft.com/office/word/2010/wordprocessingGroup" xmlns:wpi="http://schemas.microsoft.com/office/word/2010/wordprocessingInk" xmlns:wne="http://schemas.microsoft.com/office/word/2006/wordml" xmlns:wps="http://schemas.microsoft.com/office/word/2010/wordprocessingShape" mc:Ignorable="w14 w15 w16se wp14">
   <w:abstractNum w:abstractNumId="0" w15:restartNumberingAfterBreak="0">
     <w:nsid w:val="1FC61C89"/>
     <w:multiLevelType w:val="hybridMultilevel"/>
@@ -38504,7 +38512,7 @@
 </file>
 
 <file path=customXml/itemProps1.xml><?xml version="1.0" encoding="utf-8"?>
-<ds:datastoreItem xmlns:ds="http://schemas.openxmlformats.org/officeDocument/2006/customXml" ds:itemID="{C61365D6-6C8C-464A-AA18-8E3790BC7E17}">
+<ds:datastoreItem xmlns:ds="http://schemas.openxmlformats.org/officeDocument/2006/customXml" ds:itemID="{CCA9BED6-2AD9-457C-B6B5-A66466AB8AAA}">
   <ds:schemaRefs>
     <ds:schemaRef ds:uri="http://schemas.openxmlformats.org/officeDocument/2006/bibliography"/>
   </ds:schemaRefs>

</xml_diff>

<commit_message>
Revert "Revert "Updated version numbers""
This reverts commit 67a71c6ac6a83876400fb3adfe87ab437adfd24e.
</commit_message>
<xml_diff>
--- a/Documentation/Quick Fatigue Tool Appendices.docx
+++ b/Documentation/Quick Fatigue Tool Appendices.docx
@@ -1,6 +1,6 @@
 
 <file path=word/document.xml><?xml version="1.0" encoding="utf-8"?>
-<w:document xmlns:wpc="http://schemas.microsoft.com/office/word/2010/wordprocessingCanvas" xmlns:cx="http://schemas.microsoft.com/office/drawing/2014/chartex" xmlns:mc="http://schemas.openxmlformats.org/markup-compatibility/2006" xmlns:o="urn:schemas-microsoft-com:office:office" xmlns:r="http://schemas.openxmlformats.org/officeDocument/2006/relationships" xmlns:m="http://schemas.openxmlformats.org/officeDocument/2006/math" xmlns:v="urn:schemas-microsoft-com:vml" xmlns:wp14="http://schemas.microsoft.com/office/word/2010/wordprocessingDrawing" xmlns:wp="http://schemas.openxmlformats.org/drawingml/2006/wordprocessingDrawing" xmlns:w10="urn:schemas-microsoft-com:office:word" xmlns:w="http://schemas.openxmlformats.org/wordprocessingml/2006/main" xmlns:w14="http://schemas.microsoft.com/office/word/2010/wordml" xmlns:w15="http://schemas.microsoft.com/office/word/2012/wordml" xmlns:w16se="http://schemas.microsoft.com/office/word/2015/wordml/symex" xmlns:wpg="http://schemas.microsoft.com/office/word/2010/wordprocessingGroup" xmlns:wpi="http://schemas.microsoft.com/office/word/2010/wordprocessingInk" xmlns:wne="http://schemas.microsoft.com/office/word/2006/wordml" xmlns:wps="http://schemas.microsoft.com/office/word/2010/wordprocessingShape" mc:Ignorable="w14 w15 w16se wp14">
+<w:document xmlns:wpc="http://schemas.microsoft.com/office/word/2010/wordprocessingCanvas" xmlns:cx="http://schemas.microsoft.com/office/drawing/2014/chartex" xmlns:cx1="http://schemas.microsoft.com/office/drawing/2015/9/8/chartex" xmlns:mc="http://schemas.openxmlformats.org/markup-compatibility/2006" xmlns:o="urn:schemas-microsoft-com:office:office" xmlns:r="http://schemas.openxmlformats.org/officeDocument/2006/relationships" xmlns:m="http://schemas.openxmlformats.org/officeDocument/2006/math" xmlns:v="urn:schemas-microsoft-com:vml" xmlns:wp14="http://schemas.microsoft.com/office/word/2010/wordprocessingDrawing" xmlns:wp="http://schemas.openxmlformats.org/drawingml/2006/wordprocessingDrawing" xmlns:w10="urn:schemas-microsoft-com:office:word" xmlns:w="http://schemas.openxmlformats.org/wordprocessingml/2006/main" xmlns:w14="http://schemas.microsoft.com/office/word/2010/wordml" xmlns:w15="http://schemas.microsoft.com/office/word/2012/wordml" xmlns:w16se="http://schemas.microsoft.com/office/word/2015/wordml/symex" xmlns:wpg="http://schemas.microsoft.com/office/word/2010/wordprocessingGroup" xmlns:wpi="http://schemas.microsoft.com/office/word/2010/wordprocessingInk" xmlns:wne="http://schemas.microsoft.com/office/word/2006/wordml" xmlns:wps="http://schemas.microsoft.com/office/word/2010/wordprocessingShape" mc:Ignorable="w14 w15 w16se wp14">
   <w:body>
     <w:p>
       <w:pPr>
@@ -243,15 +243,17 @@
           <w:b/>
           <w:color w:val="00AEF0"/>
         </w:rPr>
-        <w:t>2</w:t>
-      </w:r>
+        <w:t>3</w:t>
+      </w:r>
+      <w:bookmarkStart w:id="23" w:name="_GoBack"/>
+      <w:bookmarkEnd w:id="23"/>
       <w:r>
         <w:rPr>
           <w:rFonts w:ascii="Tahoma" w:hAnsi="Tahoma" w:cs="Tahoma"/>
           <w:b/>
           <w:color w:val="00AEF0"/>
         </w:rPr>
-        <w:t xml:space="preserve"> [2</w:t>
+        <w:t xml:space="preserve"> [04/08</w:t>
       </w:r>
       <w:r>
         <w:rPr>
@@ -259,34 +261,24 @@
           <w:b/>
           <w:color w:val="00AEF0"/>
         </w:rPr>
-        <w:t>7</w:t>
-      </w:r>
-      <w:bookmarkStart w:id="23" w:name="_GoBack"/>
-      <w:bookmarkEnd w:id="23"/>
-      <w:r>
+        <w:t>/2017]</w:t>
+      </w:r>
+    </w:p>
+    <w:p>
+      <w:pPr>
         <w:rPr>
           <w:rFonts w:ascii="Tahoma" w:hAnsi="Tahoma" w:cs="Tahoma"/>
           <w:b/>
           <w:color w:val="00AEF0"/>
         </w:rPr>
-        <w:t>/06/2017]</w:t>
-      </w:r>
-    </w:p>
-    <w:p>
-      <w:pPr>
+      </w:pPr>
+      <w:r>
         <w:rPr>
           <w:rFonts w:ascii="Tahoma" w:hAnsi="Tahoma" w:cs="Tahoma"/>
           <w:b/>
           <w:color w:val="00AEF0"/>
         </w:rPr>
-      </w:pPr>
-      <w:r>
-        <w:rPr>
-          <w:rFonts w:ascii="Tahoma" w:hAnsi="Tahoma" w:cs="Tahoma"/>
-          <w:b/>
-          <w:color w:val="00AEF0"/>
-        </w:rPr>
-        <w:t>Concurrent code release: 6.11-01</w:t>
+        <w:t>Concurrent code release: 6.11-02</w:t>
       </w:r>
     </w:p>
     <w:p/>
@@ -2756,7 +2748,7 @@
               </wp:anchor>
             </w:drawing>
           </mc:Choice>
-          <mc:Fallback xmlns:cx1="http://schemas.microsoft.com/office/drawing/2015/9/8/chartex">
+          <mc:Fallback>
             <w:pict>
               <v:group w14:anchorId="4466FE94" id="Group 93" o:spid="_x0000_s1026" style="position:absolute;left:0;text-align:left;margin-left:0;margin-top:85.25pt;width:222.7pt;height:294pt;z-index:251658240;mso-position-horizontal:center;mso-position-horizontal-relative:margin;mso-width-relative:margin;mso-height-relative:margin" coordsize="36271,47879" o:gfxdata="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">
                 <o:lock v:ext="edit" aspectratio="t"/>
@@ -3446,7 +3438,7 @@
               </wp:anchor>
             </w:drawing>
           </mc:Choice>
-          <mc:Fallback xmlns:cx1="http://schemas.microsoft.com/office/drawing/2015/9/8/chartex">
+          <mc:Fallback>
             <w:pict>
               <v:group w14:anchorId="6CF72633" id="Group 77954" o:spid="_x0000_s1029" style="position:absolute;left:0;text-align:left;margin-left:149.35pt;margin-top:46.75pt;width:169.9pt;height:180.7pt;z-index:251668480;mso-width-relative:margin;mso-height-relative:margin" coordsize="21590,22987" o:gfxdata="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">
                 <o:lock v:ext="edit" aspectratio="t"/>
@@ -6153,7 +6145,7 @@
               </wp:anchor>
             </w:drawing>
           </mc:Choice>
-          <mc:Fallback xmlns:cx1="http://schemas.microsoft.com/office/drawing/2015/9/8/chartex">
+          <mc:Fallback>
             <w:pict>
               <v:group w14:anchorId="5DC867F6" id="Group 77901" o:spid="_x0000_s1032" style="position:absolute;left:0;text-align:left;margin-left:0;margin-top:105.15pt;width:303.75pt;height:257pt;z-index:251667456;mso-position-horizontal:center;mso-position-horizontal-relative:margin;mso-width-relative:margin;mso-height-relative:margin" coordsize="42791,36284" o:gfxdata="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">
                 <o:lock v:ext="edit" aspectratio="t"/>
@@ -18278,7 +18270,7 @@
               </wp:anchor>
             </w:drawing>
           </mc:Choice>
-          <mc:Fallback xmlns:cx1="http://schemas.microsoft.com/office/drawing/2015/9/8/chartex">
+          <mc:Fallback>
             <w:pict>
               <v:group w14:anchorId="4C813F20" id="Group 78012" o:spid="_x0000_s1035" style="position:absolute;left:0;text-align:left;margin-left:0;margin-top:41pt;width:203.75pt;height:197.3pt;z-index:251665408;mso-position-horizontal:center;mso-position-horizontal-relative:margin;mso-width-relative:margin;mso-height-relative:margin" coordsize="25876,25012" o:gfxdata="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">
                 <o:lock v:ext="edit" aspectratio="t"/>
@@ -23296,7 +23288,7 @@
               </wp:anchor>
             </w:drawing>
           </mc:Choice>
-          <mc:Fallback xmlns:cx1="http://schemas.microsoft.com/office/drawing/2015/9/8/chartex">
+          <mc:Fallback>
             <w:pict>
               <v:group w14:anchorId="3BB76ADD" id="Group 77977" o:spid="_x0000_s1038" style="position:absolute;left:0;text-align:left;margin-left:0;margin-top:54.5pt;width:282.25pt;height:470.15pt;z-index:251661312;mso-position-horizontal:center;mso-position-horizontal-relative:margin;mso-width-relative:margin;mso-height-relative:margin" coordorigin=",33" coordsize="35839,59687" o:gfxdata="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">
                 <o:lock v:ext="edit" aspectratio="t"/>
@@ -23583,7 +23575,7 @@
               </wp:anchor>
             </w:drawing>
           </mc:Choice>
-          <mc:Fallback xmlns:cx1="http://schemas.microsoft.com/office/drawing/2015/9/8/chartex">
+          <mc:Fallback>
             <w:pict>
               <v:group w14:anchorId="315A1DF8" id="Group 78016" o:spid="_x0000_s1041" style="position:absolute;left:0;text-align:left;margin-left:90.6pt;margin-top:72.75pt;width:270.15pt;height:142.85pt;z-index:251666432;mso-position-horizontal-relative:margin;mso-width-relative:margin;mso-height-relative:margin" coordorigin=",190" coordsize="34290,17945" o:gfxdata="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">
                 <o:lock v:ext="edit" aspectratio="t"/>
@@ -25741,7 +25733,7 @@
               </wp:anchor>
             </w:drawing>
           </mc:Choice>
-          <mc:Fallback xmlns:cx1="http://schemas.microsoft.com/office/drawing/2015/9/8/chartex">
+          <mc:Fallback>
             <w:pict>
               <v:group w14:anchorId="357A1C9D" id="Group 78022" o:spid="_x0000_s1044" style="position:absolute;left:0;text-align:left;margin-left:124.15pt;margin-top:323.65pt;width:221.35pt;height:245.45pt;z-index:251662336;mso-position-horizontal-relative:margin;mso-position-vertical-relative:margin;mso-width-relative:margin;mso-height-relative:margin" coordorigin=",9" coordsize="28111,31156" o:gfxdata="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">
                 <o:lock v:ext="edit" aspectratio="t"/>
@@ -26611,7 +26603,7 @@
               </wp:anchor>
             </w:drawing>
           </mc:Choice>
-          <mc:Fallback xmlns:cx1="http://schemas.microsoft.com/office/drawing/2015/9/8/chartex">
+          <mc:Fallback>
             <w:pict>
               <v:group w14:anchorId="684595B9" id="Group 96" o:spid="_x0000_s1047" style="position:absolute;left:0;text-align:left;margin-left:0;margin-top:0;width:336.2pt;height:231.8pt;z-index:251659264;mso-position-horizontal:center;mso-position-horizontal-relative:margin;mso-position-vertical:top;mso-position-vertical-relative:margin;mso-width-relative:margin;mso-height-relative:margin" coordsize="42672,29394" o:gfxdata="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">
                 <o:lock v:ext="edit" aspectratio="t"/>
@@ -28345,7 +28337,7 @@
               </wp:anchor>
             </w:drawing>
           </mc:Choice>
-          <mc:Fallback xmlns:cx1="http://schemas.microsoft.com/office/drawing/2015/9/8/chartex">
+          <mc:Fallback>
             <w:pict>
               <v:group w14:anchorId="6D291502" id="Group 77943" o:spid="_x0000_s1050" style="position:absolute;left:0;text-align:left;margin-left:77.4pt;margin-top:42.85pt;width:295.9pt;height:362.35pt;z-index:251660288;mso-width-relative:margin;mso-height-relative:margin" coordorigin=",1830" coordsize="37574,44068" o:gfxdata="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">
                 <o:lock v:ext="edit" aspectratio="t"/>
@@ -30125,7 +30117,7 @@
               </wp:anchor>
             </w:drawing>
           </mc:Choice>
-          <mc:Fallback xmlns:cx1="http://schemas.microsoft.com/office/drawing/2015/9/8/chartex">
+          <mc:Fallback>
             <w:pict>
               <v:group w14:anchorId="18BCE713" id="Group 78019" o:spid="_x0000_s1053" style="position:absolute;margin-left:85.8pt;margin-top:39.95pt;width:278.95pt;height:256.8pt;z-index:251663360;mso-width-relative:margin;mso-height-relative:margin" coordsize="35420,32613" o:gfxdata="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">
                 <o:lock v:ext="edit" aspectratio="t"/>
@@ -31128,7 +31120,7 @@
               </wp:anchor>
             </w:drawing>
           </mc:Choice>
-          <mc:Fallback xmlns:cx1="http://schemas.microsoft.com/office/drawing/2015/9/8/chartex">
+          <mc:Fallback>
             <w:pict>
               <v:group w14:anchorId="7E7906F6" id="Group 77944" o:spid="_x0000_s1056" style="position:absolute;left:0;text-align:left;margin-left:64.65pt;margin-top:38.8pt;width:335.6pt;height:280.4pt;z-index:251664384;mso-width-relative:margin;mso-height-relative:margin" coordsize="42608,35620" o:gfxdata="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">
                 <o:lock v:ext="edit" aspectratio="t"/>
@@ -32331,7 +32323,7 @@
               </wp:anchor>
             </w:drawing>
           </mc:Choice>
-          <mc:Fallback xmlns:cx1="http://schemas.microsoft.com/office/drawing/2015/9/8/chartex">
+          <mc:Fallback>
             <w:pict>
               <v:group id="Group 3" o:spid="_x0000_s1059" style="position:absolute;left:0;text-align:left;margin-left:76.75pt;margin-top:41.1pt;width:316.1pt;height:306.7pt;z-index:251672576;mso-width-relative:margin;mso-height-relative:margin" coordorigin=",13" coordsize="40157,38924" o:gfxdata="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">
                 <o:lock v:ext="edit" aspectratio="t"/>
@@ -36011,7 +36003,7 @@
 </file>
 
 <file path=word/endnotes.xml><?xml version="1.0" encoding="utf-8"?>
-<w:endnotes xmlns:wpc="http://schemas.microsoft.com/office/word/2010/wordprocessingCanvas" xmlns:cx="http://schemas.microsoft.com/office/drawing/2014/chartex" xmlns:mc="http://schemas.openxmlformats.org/markup-compatibility/2006" xmlns:o="urn:schemas-microsoft-com:office:office" xmlns:r="http://schemas.openxmlformats.org/officeDocument/2006/relationships" xmlns:m="http://schemas.openxmlformats.org/officeDocument/2006/math" xmlns:v="urn:schemas-microsoft-com:vml" xmlns:wp14="http://schemas.microsoft.com/office/word/2010/wordprocessingDrawing" xmlns:wp="http://schemas.openxmlformats.org/drawingml/2006/wordprocessingDrawing" xmlns:w10="urn:schemas-microsoft-com:office:word" xmlns:w="http://schemas.openxmlformats.org/wordprocessingml/2006/main" xmlns:w14="http://schemas.microsoft.com/office/word/2010/wordml" xmlns:w15="http://schemas.microsoft.com/office/word/2012/wordml" xmlns:w16se="http://schemas.microsoft.com/office/word/2015/wordml/symex" xmlns:wpg="http://schemas.microsoft.com/office/word/2010/wordprocessingGroup" xmlns:wpi="http://schemas.microsoft.com/office/word/2010/wordprocessingInk" xmlns:wne="http://schemas.microsoft.com/office/word/2006/wordml" xmlns:wps="http://schemas.microsoft.com/office/word/2010/wordprocessingShape" mc:Ignorable="w14 w15 w16se wp14">
+<w:endnotes xmlns:wpc="http://schemas.microsoft.com/office/word/2010/wordprocessingCanvas" xmlns:cx="http://schemas.microsoft.com/office/drawing/2014/chartex" xmlns:cx1="http://schemas.microsoft.com/office/drawing/2015/9/8/chartex" xmlns:mc="http://schemas.openxmlformats.org/markup-compatibility/2006" xmlns:o="urn:schemas-microsoft-com:office:office" xmlns:r="http://schemas.openxmlformats.org/officeDocument/2006/relationships" xmlns:m="http://schemas.openxmlformats.org/officeDocument/2006/math" xmlns:v="urn:schemas-microsoft-com:vml" xmlns:wp14="http://schemas.microsoft.com/office/word/2010/wordprocessingDrawing" xmlns:wp="http://schemas.openxmlformats.org/drawingml/2006/wordprocessingDrawing" xmlns:w10="urn:schemas-microsoft-com:office:word" xmlns:w="http://schemas.openxmlformats.org/wordprocessingml/2006/main" xmlns:w14="http://schemas.microsoft.com/office/word/2010/wordml" xmlns:w15="http://schemas.microsoft.com/office/word/2012/wordml" xmlns:w16se="http://schemas.microsoft.com/office/word/2015/wordml/symex" xmlns:wpg="http://schemas.microsoft.com/office/word/2010/wordprocessingGroup" xmlns:wpi="http://schemas.microsoft.com/office/word/2010/wordprocessingInk" xmlns:wne="http://schemas.microsoft.com/office/word/2006/wordml" xmlns:wps="http://schemas.microsoft.com/office/word/2010/wordprocessingShape" mc:Ignorable="w14 w15 w16se wp14">
   <w:endnote w:type="separator" w:id="-1">
     <w:p>
       <w:pPr>
@@ -36036,7 +36028,7 @@
 </file>
 
 <file path=word/footnotes.xml><?xml version="1.0" encoding="utf-8"?>
-<w:footnotes xmlns:wpc="http://schemas.microsoft.com/office/word/2010/wordprocessingCanvas" xmlns:cx="http://schemas.microsoft.com/office/drawing/2014/chartex" xmlns:mc="http://schemas.openxmlformats.org/markup-compatibility/2006" xmlns:o="urn:schemas-microsoft-com:office:office" xmlns:r="http://schemas.openxmlformats.org/officeDocument/2006/relationships" xmlns:m="http://schemas.openxmlformats.org/officeDocument/2006/math" xmlns:v="urn:schemas-microsoft-com:vml" xmlns:wp14="http://schemas.microsoft.com/office/word/2010/wordprocessingDrawing" xmlns:wp="http://schemas.openxmlformats.org/drawingml/2006/wordprocessingDrawing" xmlns:w10="urn:schemas-microsoft-com:office:word" xmlns:w="http://schemas.openxmlformats.org/wordprocessingml/2006/main" xmlns:w14="http://schemas.microsoft.com/office/word/2010/wordml" xmlns:w15="http://schemas.microsoft.com/office/word/2012/wordml" xmlns:w16se="http://schemas.microsoft.com/office/word/2015/wordml/symex" xmlns:wpg="http://schemas.microsoft.com/office/word/2010/wordprocessingGroup" xmlns:wpi="http://schemas.microsoft.com/office/word/2010/wordprocessingInk" xmlns:wne="http://schemas.microsoft.com/office/word/2006/wordml" xmlns:wps="http://schemas.microsoft.com/office/word/2010/wordprocessingShape" mc:Ignorable="w14 w15 w16se wp14">
+<w:footnotes xmlns:wpc="http://schemas.microsoft.com/office/word/2010/wordprocessingCanvas" xmlns:cx="http://schemas.microsoft.com/office/drawing/2014/chartex" xmlns:cx1="http://schemas.microsoft.com/office/drawing/2015/9/8/chartex" xmlns:mc="http://schemas.openxmlformats.org/markup-compatibility/2006" xmlns:o="urn:schemas-microsoft-com:office:office" xmlns:r="http://schemas.openxmlformats.org/officeDocument/2006/relationships" xmlns:m="http://schemas.openxmlformats.org/officeDocument/2006/math" xmlns:v="urn:schemas-microsoft-com:vml" xmlns:wp14="http://schemas.microsoft.com/office/word/2010/wordprocessingDrawing" xmlns:wp="http://schemas.openxmlformats.org/drawingml/2006/wordprocessingDrawing" xmlns:w10="urn:schemas-microsoft-com:office:word" xmlns:w="http://schemas.openxmlformats.org/wordprocessingml/2006/main" xmlns:w14="http://schemas.microsoft.com/office/word/2010/wordml" xmlns:w15="http://schemas.microsoft.com/office/word/2012/wordml" xmlns:w16se="http://schemas.microsoft.com/office/word/2015/wordml/symex" xmlns:wpg="http://schemas.microsoft.com/office/word/2010/wordprocessingGroup" xmlns:wpi="http://schemas.microsoft.com/office/word/2010/wordprocessingInk" xmlns:wne="http://schemas.microsoft.com/office/word/2006/wordml" xmlns:wps="http://schemas.microsoft.com/office/word/2010/wordprocessingShape" mc:Ignorable="w14 w15 w16se wp14">
   <w:footnote w:type="separator" w:id="-1">
     <w:p>
       <w:pPr>
@@ -36106,7 +36098,7 @@
 </file>
 
 <file path=word/numbering.xml><?xml version="1.0" encoding="utf-8"?>
-<w:numbering xmlns:wpc="http://schemas.microsoft.com/office/word/2010/wordprocessingCanvas" xmlns:cx="http://schemas.microsoft.com/office/drawing/2014/chartex" xmlns:mc="http://schemas.openxmlformats.org/markup-compatibility/2006" xmlns:o="urn:schemas-microsoft-com:office:office" xmlns:r="http://schemas.openxmlformats.org/officeDocument/2006/relationships" xmlns:m="http://schemas.openxmlformats.org/officeDocument/2006/math" xmlns:v="urn:schemas-microsoft-com:vml" xmlns:wp14="http://schemas.microsoft.com/office/word/2010/wordprocessingDrawing" xmlns:wp="http://schemas.openxmlformats.org/drawingml/2006/wordprocessingDrawing" xmlns:w10="urn:schemas-microsoft-com:office:word" xmlns:w="http://schemas.openxmlformats.org/wordprocessingml/2006/main" xmlns:w14="http://schemas.microsoft.com/office/word/2010/wordml" xmlns:w15="http://schemas.microsoft.com/office/word/2012/wordml" xmlns:w16se="http://schemas.microsoft.com/office/word/2015/wordml/symex" xmlns:wpg="http://schemas.microsoft.com/office/word/2010/wordprocessingGroup" xmlns:wpi="http://schemas.microsoft.com/office/word/2010/wordprocessingInk" xmlns:wne="http://schemas.microsoft.com/office/word/2006/wordml" xmlns:wps="http://schemas.microsoft.com/office/word/2010/wordprocessingShape" mc:Ignorable="w14 w15 w16se wp14">
+<w:numbering xmlns:wpc="http://schemas.microsoft.com/office/word/2010/wordprocessingCanvas" xmlns:cx="http://schemas.microsoft.com/office/drawing/2014/chartex" xmlns:cx1="http://schemas.microsoft.com/office/drawing/2015/9/8/chartex" xmlns:mc="http://schemas.openxmlformats.org/markup-compatibility/2006" xmlns:o="urn:schemas-microsoft-com:office:office" xmlns:r="http://schemas.openxmlformats.org/officeDocument/2006/relationships" xmlns:m="http://schemas.openxmlformats.org/officeDocument/2006/math" xmlns:v="urn:schemas-microsoft-com:vml" xmlns:wp14="http://schemas.microsoft.com/office/word/2010/wordprocessingDrawing" xmlns:wp="http://schemas.openxmlformats.org/drawingml/2006/wordprocessingDrawing" xmlns:w10="urn:schemas-microsoft-com:office:word" xmlns:w="http://schemas.openxmlformats.org/wordprocessingml/2006/main" xmlns:w14="http://schemas.microsoft.com/office/word/2010/wordml" xmlns:w15="http://schemas.microsoft.com/office/word/2012/wordml" xmlns:w16se="http://schemas.microsoft.com/office/word/2015/wordml/symex" xmlns:wpg="http://schemas.microsoft.com/office/word/2010/wordprocessingGroup" xmlns:wpi="http://schemas.microsoft.com/office/word/2010/wordprocessingInk" xmlns:wne="http://schemas.microsoft.com/office/word/2006/wordml" xmlns:wps="http://schemas.microsoft.com/office/word/2010/wordprocessingShape" mc:Ignorable="w14 w15 w16se wp14">
   <w:abstractNum w:abstractNumId="0" w15:restartNumberingAfterBreak="0">
     <w:nsid w:val="1FC61C89"/>
     <w:multiLevelType w:val="hybridMultilevel"/>
@@ -38512,7 +38504,7 @@
 </file>
 
 <file path=customXml/itemProps1.xml><?xml version="1.0" encoding="utf-8"?>
-<ds:datastoreItem xmlns:ds="http://schemas.openxmlformats.org/officeDocument/2006/customXml" ds:itemID="{CCA9BED6-2AD9-457C-B6B5-A66466AB8AAA}">
+<ds:datastoreItem xmlns:ds="http://schemas.openxmlformats.org/officeDocument/2006/customXml" ds:itemID="{C61365D6-6C8C-464A-AA18-8E3790BC7E17}">
   <ds:schemaRefs>
     <ds:schemaRef ds:uri="http://schemas.openxmlformats.org/officeDocument/2006/bibliography"/>
   </ds:schemaRefs>

</xml_diff>

<commit_message>
Improved surface detection algorithm
- Added support for 3D continuum solid hexahedral shell element (CSS8)
- The surface detection algorithm now prints unsupported elements to the
message file
</commit_message>
<xml_diff>
--- a/Documentation/Quick Fatigue Tool Appendices.docx
+++ b/Documentation/Quick Fatigue Tool Appendices.docx
@@ -76,6 +76,7 @@
       <w:bookmarkStart w:id="5" w:name="_Toc485717624"/>
       <w:bookmarkStart w:id="6" w:name="_Toc485923048"/>
       <w:bookmarkStart w:id="7" w:name="_Toc490935365"/>
+      <w:bookmarkStart w:id="8" w:name="_Toc494295944"/>
       <w:r>
         <w:rPr>
           <w:rFonts w:cs="Consolas"/>
@@ -90,6 +91,7 @@
       <w:bookmarkEnd w:id="5"/>
       <w:bookmarkEnd w:id="6"/>
       <w:bookmarkEnd w:id="7"/>
+      <w:bookmarkEnd w:id="8"/>
     </w:p>
     <w:p/>
     <w:p/>
@@ -157,24 +159,25 @@
           <w:sz w:val="36"/>
         </w:rPr>
       </w:pPr>
-      <w:bookmarkStart w:id="8" w:name="_Toc465443886"/>
-      <w:bookmarkStart w:id="9" w:name="_Toc465444192"/>
-      <w:bookmarkStart w:id="10" w:name="_Toc465453763"/>
-      <w:bookmarkStart w:id="11" w:name="_Toc465454065"/>
-      <w:bookmarkStart w:id="12" w:name="_Toc465454218"/>
-      <w:bookmarkStart w:id="13" w:name="_Toc466131358"/>
-      <w:bookmarkStart w:id="14" w:name="_Toc466139981"/>
-      <w:bookmarkStart w:id="15" w:name="_Toc466659923"/>
-      <w:bookmarkStart w:id="16" w:name="_Toc467408151"/>
-      <w:bookmarkStart w:id="17" w:name="_Toc468452560"/>
-      <w:bookmarkStart w:id="18" w:name="_Toc477353611"/>
-      <w:bookmarkStart w:id="19" w:name="_Toc477445555"/>
-      <w:bookmarkStart w:id="20" w:name="_Toc485640236"/>
-      <w:bookmarkStart w:id="21" w:name="_Toc485640325"/>
-      <w:bookmarkStart w:id="22" w:name="_Toc485643510"/>
-      <w:bookmarkStart w:id="23" w:name="_Toc485717625"/>
-      <w:bookmarkStart w:id="24" w:name="_Toc485923049"/>
-      <w:bookmarkStart w:id="25" w:name="_Toc490935366"/>
+      <w:bookmarkStart w:id="9" w:name="_Toc465443886"/>
+      <w:bookmarkStart w:id="10" w:name="_Toc465444192"/>
+      <w:bookmarkStart w:id="11" w:name="_Toc465453763"/>
+      <w:bookmarkStart w:id="12" w:name="_Toc465454065"/>
+      <w:bookmarkStart w:id="13" w:name="_Toc465454218"/>
+      <w:bookmarkStart w:id="14" w:name="_Toc466131358"/>
+      <w:bookmarkStart w:id="15" w:name="_Toc466139981"/>
+      <w:bookmarkStart w:id="16" w:name="_Toc466659923"/>
+      <w:bookmarkStart w:id="17" w:name="_Toc467408151"/>
+      <w:bookmarkStart w:id="18" w:name="_Toc468452560"/>
+      <w:bookmarkStart w:id="19" w:name="_Toc477353611"/>
+      <w:bookmarkStart w:id="20" w:name="_Toc477445555"/>
+      <w:bookmarkStart w:id="21" w:name="_Toc485640236"/>
+      <w:bookmarkStart w:id="22" w:name="_Toc485640325"/>
+      <w:bookmarkStart w:id="23" w:name="_Toc485643510"/>
+      <w:bookmarkStart w:id="24" w:name="_Toc485717625"/>
+      <w:bookmarkStart w:id="25" w:name="_Toc485923049"/>
+      <w:bookmarkStart w:id="26" w:name="_Toc490935366"/>
+      <w:bookmarkStart w:id="27" w:name="_Toc494295945"/>
       <w:r>
         <w:rPr>
           <w:rFonts w:ascii="Tahoma" w:hAnsi="Tahoma" w:cs="Tahoma"/>
@@ -184,7 +187,6 @@
         <w:lastRenderedPageBreak/>
         <w:t>Version Information</w:t>
       </w:r>
-      <w:bookmarkEnd w:id="8"/>
       <w:bookmarkEnd w:id="9"/>
       <w:bookmarkEnd w:id="10"/>
       <w:bookmarkEnd w:id="11"/>
@@ -202,6 +204,8 @@
       <w:bookmarkEnd w:id="23"/>
       <w:bookmarkEnd w:id="24"/>
       <w:bookmarkEnd w:id="25"/>
+      <w:bookmarkEnd w:id="26"/>
+      <w:bookmarkEnd w:id="27"/>
     </w:p>
     <w:p>
       <w:pPr>
@@ -257,7 +261,7 @@
           <w:b/>
           <w:color w:val="00AEF0"/>
         </w:rPr>
-        <w:t xml:space="preserve"> [20</w:t>
+        <w:t xml:space="preserve"> [27</w:t>
       </w:r>
       <w:r>
         <w:rPr>
@@ -381,7 +385,7 @@
               <w:lang w:val="en-US"/>
             </w:rPr>
           </w:pPr>
-          <w:hyperlink w:anchor="_Toc490935367" w:history="1">
+          <w:hyperlink w:anchor="_Toc494295946" w:history="1">
             <w:r>
               <w:rPr>
                 <w:rStyle w:val="Hyperlink"/>
@@ -425,7 +429,7 @@
                 <w:noProof/>
                 <w:webHidden/>
               </w:rPr>
-              <w:instrText xml:space="preserve"> PAGEREF _Toc490935367 \h </w:instrText>
+              <w:instrText xml:space="preserve"> PAGEREF _Toc494295946 \h </w:instrText>
             </w:r>
             <w:r>
               <w:rPr>
@@ -469,7 +473,7 @@
               <w:lang w:val="en-US"/>
             </w:rPr>
           </w:pPr>
-          <w:hyperlink w:anchor="_Toc490935368" w:history="1">
+          <w:hyperlink w:anchor="_Toc494295947" w:history="1">
             <w:r>
               <w:rPr>
                 <w:rStyle w:val="Hyperlink"/>
@@ -513,7 +517,7 @@
                 <w:noProof/>
                 <w:webHidden/>
               </w:rPr>
-              <w:instrText xml:space="preserve"> PAGEREF _Toc490935368 \h </w:instrText>
+              <w:instrText xml:space="preserve"> PAGEREF _Toc494295947 \h </w:instrText>
             </w:r>
             <w:r>
               <w:rPr>
@@ -557,7 +561,7 @@
               <w:lang w:val="en-US"/>
             </w:rPr>
           </w:pPr>
-          <w:hyperlink w:anchor="_Toc490935369" w:history="1">
+          <w:hyperlink w:anchor="_Toc494295948" w:history="1">
             <w:r>
               <w:rPr>
                 <w:rStyle w:val="Hyperlink"/>
@@ -601,7 +605,7 @@
                 <w:noProof/>
                 <w:webHidden/>
               </w:rPr>
-              <w:instrText xml:space="preserve"> PAGEREF _Toc490935369 \h </w:instrText>
+              <w:instrText xml:space="preserve"> PAGEREF _Toc494295948 \h </w:instrText>
             </w:r>
             <w:r>
               <w:rPr>
@@ -645,7 +649,7 @@
               <w:lang w:val="en-US"/>
             </w:rPr>
           </w:pPr>
-          <w:hyperlink w:anchor="_Toc490935370" w:history="1">
+          <w:hyperlink w:anchor="_Toc494295949" w:history="1">
             <w:r>
               <w:rPr>
                 <w:rStyle w:val="Hyperlink"/>
@@ -689,7 +693,7 @@
                 <w:noProof/>
                 <w:webHidden/>
               </w:rPr>
-              <w:instrText xml:space="preserve"> PAGEREF _Toc490935370 \h </w:instrText>
+              <w:instrText xml:space="preserve"> PAGEREF _Toc494295949 \h </w:instrText>
             </w:r>
             <w:r>
               <w:rPr>
@@ -733,7 +737,7 @@
               <w:lang w:val="en-US"/>
             </w:rPr>
           </w:pPr>
-          <w:hyperlink w:anchor="_Toc490935371" w:history="1">
+          <w:hyperlink w:anchor="_Toc494295950" w:history="1">
             <w:r>
               <w:rPr>
                 <w:rStyle w:val="Hyperlink"/>
@@ -777,7 +781,7 @@
                 <w:noProof/>
                 <w:webHidden/>
               </w:rPr>
-              <w:instrText xml:space="preserve"> PAGEREF _Toc490935371 \h </w:instrText>
+              <w:instrText xml:space="preserve"> PAGEREF _Toc494295950 \h </w:instrText>
             </w:r>
             <w:r>
               <w:rPr>
@@ -821,7 +825,7 @@
               <w:lang w:val="en-US"/>
             </w:rPr>
           </w:pPr>
-          <w:hyperlink w:anchor="_Toc490935372" w:history="1">
+          <w:hyperlink w:anchor="_Toc494295951" w:history="1">
             <w:r>
               <w:rPr>
                 <w:rStyle w:val="Hyperlink"/>
@@ -865,7 +869,7 @@
                 <w:noProof/>
                 <w:webHidden/>
               </w:rPr>
-              <w:instrText xml:space="preserve"> PAGEREF _Toc490935372 \h </w:instrText>
+              <w:instrText xml:space="preserve"> PAGEREF _Toc494295951 \h </w:instrText>
             </w:r>
             <w:r>
               <w:rPr>
@@ -909,7 +913,7 @@
               <w:lang w:val="en-US"/>
             </w:rPr>
           </w:pPr>
-          <w:hyperlink w:anchor="_Toc490935377" w:history="1">
+          <w:hyperlink w:anchor="_Toc494295956" w:history="1">
             <w:r>
               <w:rPr>
                 <w:rStyle w:val="Hyperlink"/>
@@ -953,7 +957,7 @@
                 <w:noProof/>
                 <w:webHidden/>
               </w:rPr>
-              <w:instrText xml:space="preserve"> PAGEREF _Toc490935377 \h </w:instrText>
+              <w:instrText xml:space="preserve"> PAGEREF _Toc494295956 \h </w:instrText>
             </w:r>
             <w:r>
               <w:rPr>
@@ -997,7 +1001,7 @@
               <w:lang w:val="en-US"/>
             </w:rPr>
           </w:pPr>
-          <w:hyperlink w:anchor="_Toc490935378" w:history="1">
+          <w:hyperlink w:anchor="_Toc494295957" w:history="1">
             <w:r>
               <w:rPr>
                 <w:rStyle w:val="Hyperlink"/>
@@ -1039,7 +1043,7 @@
                 <w:noProof/>
                 <w:webHidden/>
               </w:rPr>
-              <w:instrText xml:space="preserve"> PAGEREF _Toc490935378 \h </w:instrText>
+              <w:instrText xml:space="preserve"> PAGEREF _Toc494295957 \h </w:instrText>
             </w:r>
             <w:r>
               <w:rPr>
@@ -1083,7 +1087,7 @@
               <w:lang w:val="en-US"/>
             </w:rPr>
           </w:pPr>
-          <w:hyperlink w:anchor="_Toc490935379" w:history="1">
+          <w:hyperlink w:anchor="_Toc494295958" w:history="1">
             <w:r>
               <w:rPr>
                 <w:rStyle w:val="Hyperlink"/>
@@ -1125,7 +1129,7 @@
                 <w:noProof/>
                 <w:webHidden/>
               </w:rPr>
-              <w:instrText xml:space="preserve"> PAGEREF _Toc490935379 \h </w:instrText>
+              <w:instrText xml:space="preserve"> PAGEREF _Toc494295958 \h </w:instrText>
             </w:r>
             <w:r>
               <w:rPr>
@@ -1169,7 +1173,7 @@
               <w:lang w:val="en-US"/>
             </w:rPr>
           </w:pPr>
-          <w:hyperlink w:anchor="_Toc490935380" w:history="1">
+          <w:hyperlink w:anchor="_Toc494295959" w:history="1">
             <w:r>
               <w:rPr>
                 <w:rStyle w:val="Hyperlink"/>
@@ -1211,7 +1215,7 @@
                 <w:noProof/>
                 <w:webHidden/>
               </w:rPr>
-              <w:instrText xml:space="preserve"> PAGEREF _Toc490935380 \h </w:instrText>
+              <w:instrText xml:space="preserve"> PAGEREF _Toc494295959 \h </w:instrText>
             </w:r>
             <w:r>
               <w:rPr>
@@ -1255,7 +1259,7 @@
               <w:lang w:val="en-US"/>
             </w:rPr>
           </w:pPr>
-          <w:hyperlink w:anchor="_Toc490935381" w:history="1">
+          <w:hyperlink w:anchor="_Toc494295960" w:history="1">
             <w:r>
               <w:rPr>
                 <w:rStyle w:val="Hyperlink"/>
@@ -1297,7 +1301,7 @@
                 <w:noProof/>
                 <w:webHidden/>
               </w:rPr>
-              <w:instrText xml:space="preserve"> PAGEREF _Toc490935381 \h </w:instrText>
+              <w:instrText xml:space="preserve"> PAGEREF _Toc494295960 \h </w:instrText>
             </w:r>
             <w:r>
               <w:rPr>
@@ -1341,7 +1345,7 @@
               <w:lang w:val="en-US"/>
             </w:rPr>
           </w:pPr>
-          <w:hyperlink w:anchor="_Toc490935382" w:history="1">
+          <w:hyperlink w:anchor="_Toc494295961" w:history="1">
             <w:r>
               <w:rPr>
                 <w:rStyle w:val="Hyperlink"/>
@@ -1383,7 +1387,7 @@
                 <w:noProof/>
                 <w:webHidden/>
               </w:rPr>
-              <w:instrText xml:space="preserve"> PAGEREF _Toc490935382 \h </w:instrText>
+              <w:instrText xml:space="preserve"> PAGEREF _Toc494295961 \h </w:instrText>
             </w:r>
             <w:r>
               <w:rPr>
@@ -1427,7 +1431,7 @@
               <w:lang w:val="en-US"/>
             </w:rPr>
           </w:pPr>
-          <w:hyperlink w:anchor="_Toc490935383" w:history="1">
+          <w:hyperlink w:anchor="_Toc494295962" w:history="1">
             <w:r>
               <w:rPr>
                 <w:rStyle w:val="Hyperlink"/>
@@ -1471,7 +1475,7 @@
                 <w:noProof/>
                 <w:webHidden/>
               </w:rPr>
-              <w:instrText xml:space="preserve"> PAGEREF _Toc490935383 \h </w:instrText>
+              <w:instrText xml:space="preserve"> PAGEREF _Toc494295962 \h </w:instrText>
             </w:r>
             <w:r>
               <w:rPr>
@@ -1515,7 +1519,7 @@
               <w:lang w:val="en-US"/>
             </w:rPr>
           </w:pPr>
-          <w:hyperlink w:anchor="_Toc490935384" w:history="1">
+          <w:hyperlink w:anchor="_Toc494295963" w:history="1">
             <w:r>
               <w:rPr>
                 <w:rStyle w:val="Hyperlink"/>
@@ -1559,7 +1563,7 @@
                 <w:noProof/>
                 <w:webHidden/>
               </w:rPr>
-              <w:instrText xml:space="preserve"> PAGEREF _Toc490935384 \h </w:instrText>
+              <w:instrText xml:space="preserve"> PAGEREF _Toc494295963 \h </w:instrText>
             </w:r>
             <w:r>
               <w:rPr>
@@ -1603,7 +1607,7 @@
               <w:lang w:val="en-US"/>
             </w:rPr>
           </w:pPr>
-          <w:hyperlink w:anchor="_Toc490935388" w:history="1">
+          <w:hyperlink w:anchor="_Toc494295967" w:history="1">
             <w:r>
               <w:rPr>
                 <w:rStyle w:val="Hyperlink"/>
@@ -1647,7 +1651,7 @@
                 <w:noProof/>
                 <w:webHidden/>
               </w:rPr>
-              <w:instrText xml:space="preserve"> PAGEREF _Toc490935388 \h </w:instrText>
+              <w:instrText xml:space="preserve"> PAGEREF _Toc494295967 \h </w:instrText>
             </w:r>
             <w:r>
               <w:rPr>
@@ -1691,7 +1695,7 @@
               <w:lang w:val="en-US"/>
             </w:rPr>
           </w:pPr>
-          <w:hyperlink w:anchor="_Toc490935395" w:history="1">
+          <w:hyperlink w:anchor="_Toc494295974" w:history="1">
             <w:r>
               <w:rPr>
                 <w:rStyle w:val="Hyperlink"/>
@@ -1735,7 +1739,7 @@
                 <w:noProof/>
                 <w:webHidden/>
               </w:rPr>
-              <w:instrText xml:space="preserve"> PAGEREF _Toc490935395 \h </w:instrText>
+              <w:instrText xml:space="preserve"> PAGEREF _Toc494295974 \h </w:instrText>
             </w:r>
             <w:r>
               <w:rPr>
@@ -1779,7 +1783,7 @@
               <w:lang w:val="en-US"/>
             </w:rPr>
           </w:pPr>
-          <w:hyperlink w:anchor="_Toc490935396" w:history="1">
+          <w:hyperlink w:anchor="_Toc494295975" w:history="1">
             <w:r>
               <w:rPr>
                 <w:rStyle w:val="Hyperlink"/>
@@ -1823,7 +1827,7 @@
                 <w:noProof/>
                 <w:webHidden/>
               </w:rPr>
-              <w:instrText xml:space="preserve"> PAGEREF _Toc490935396 \h </w:instrText>
+              <w:instrText xml:space="preserve"> PAGEREF _Toc494295975 \h </w:instrText>
             </w:r>
             <w:r>
               <w:rPr>
@@ -1867,7 +1871,7 @@
               <w:lang w:val="en-US"/>
             </w:rPr>
           </w:pPr>
-          <w:hyperlink w:anchor="_Toc490935397" w:history="1">
+          <w:hyperlink w:anchor="_Toc494295976" w:history="1">
             <w:r>
               <w:rPr>
                 <w:rStyle w:val="Hyperlink"/>
@@ -1911,7 +1915,7 @@
                 <w:noProof/>
                 <w:webHidden/>
               </w:rPr>
-              <w:instrText xml:space="preserve"> PAGEREF _Toc490935397 \h </w:instrText>
+              <w:instrText xml:space="preserve"> PAGEREF _Toc494295976 \h </w:instrText>
             </w:r>
             <w:r>
               <w:rPr>
@@ -1955,7 +1959,7 @@
               <w:lang w:val="en-US"/>
             </w:rPr>
           </w:pPr>
-          <w:hyperlink w:anchor="_Toc490935398" w:history="1">
+          <w:hyperlink w:anchor="_Toc494295977" w:history="1">
             <w:r>
               <w:rPr>
                 <w:rStyle w:val="Hyperlink"/>
@@ -1999,7 +2003,7 @@
                 <w:noProof/>
                 <w:webHidden/>
               </w:rPr>
-              <w:instrText xml:space="preserve"> PAGEREF _Toc490935398 \h </w:instrText>
+              <w:instrText xml:space="preserve"> PAGEREF _Toc494295977 \h </w:instrText>
             </w:r>
             <w:r>
               <w:rPr>
@@ -2043,7 +2047,7 @@
               <w:lang w:val="en-US"/>
             </w:rPr>
           </w:pPr>
-          <w:hyperlink w:anchor="_Toc490935403" w:history="1">
+          <w:hyperlink w:anchor="_Toc494295982" w:history="1">
             <w:r>
               <w:rPr>
                 <w:rStyle w:val="Hyperlink"/>
@@ -2087,7 +2091,7 @@
                 <w:noProof/>
                 <w:webHidden/>
               </w:rPr>
-              <w:instrText xml:space="preserve"> PAGEREF _Toc490935403 \h </w:instrText>
+              <w:instrText xml:space="preserve"> PAGEREF _Toc494295982 \h </w:instrText>
             </w:r>
             <w:r>
               <w:rPr>
@@ -2130,7 +2134,7 @@
               <w:lang w:val="en-US"/>
             </w:rPr>
           </w:pPr>
-          <w:hyperlink w:anchor="_Toc490935414" w:history="1">
+          <w:hyperlink w:anchor="_Toc494295994" w:history="1">
             <w:r>
               <w:rPr>
                 <w:rStyle w:val="Hyperlink"/>
@@ -2157,7 +2161,7 @@
                 <w:noProof/>
                 <w:webHidden/>
               </w:rPr>
-              <w:instrText xml:space="preserve"> PAGEREF _Toc490935414 \h </w:instrText>
+              <w:instrText xml:space="preserve"> PAGEREF _Toc494295994 \h </w:instrText>
             </w:r>
             <w:r>
               <w:rPr>
@@ -2216,7 +2220,7 @@
           <w:sz w:val="32"/>
         </w:rPr>
       </w:pPr>
-      <w:bookmarkStart w:id="26" w:name="_Toc490935367"/>
+      <w:bookmarkStart w:id="28" w:name="_Toc494295946"/>
       <w:r>
         <w:rPr>
           <w:rFonts w:cs="Times New Roman"/>
@@ -2234,7 +2238,7 @@
         <w:t>Fatigue analysis techniques</w:t>
       </w:r>
       <w:bookmarkEnd w:id="0"/>
-      <w:bookmarkEnd w:id="26"/>
+      <w:bookmarkEnd w:id="28"/>
     </w:p>
     <w:p>
       <w:pPr>
@@ -2244,87 +2248,87 @@
           <w:rFonts w:cs="Times New Roman"/>
         </w:rPr>
       </w:pPr>
-      <w:bookmarkStart w:id="27" w:name="_Toc422226033"/>
-      <w:bookmarkStart w:id="28" w:name="_Toc422258512"/>
-      <w:bookmarkStart w:id="29" w:name="_Toc424218793"/>
-      <w:bookmarkStart w:id="30" w:name="_Toc424473983"/>
-      <w:bookmarkStart w:id="31" w:name="_Toc424736576"/>
-      <w:bookmarkStart w:id="32" w:name="_Toc425517346"/>
-      <w:bookmarkStart w:id="33" w:name="_Toc429302744"/>
-      <w:bookmarkStart w:id="34" w:name="_Toc429571759"/>
-      <w:bookmarkStart w:id="35" w:name="_Toc429572039"/>
-      <w:bookmarkStart w:id="36" w:name="_Toc429746737"/>
-      <w:bookmarkStart w:id="37" w:name="_Toc429848144"/>
-      <w:bookmarkStart w:id="38" w:name="_Toc431725729"/>
-      <w:bookmarkStart w:id="39" w:name="_Toc432617933"/>
-      <w:bookmarkStart w:id="40" w:name="_Toc434156031"/>
-      <w:bookmarkStart w:id="41" w:name="_Toc434685159"/>
-      <w:bookmarkStart w:id="42" w:name="_Toc434686041"/>
-      <w:bookmarkStart w:id="43" w:name="_Toc435196349"/>
-      <w:bookmarkStart w:id="44" w:name="_Toc435196963"/>
-      <w:bookmarkStart w:id="45" w:name="_Toc435266612"/>
-      <w:bookmarkStart w:id="46" w:name="_Toc436338383"/>
-      <w:bookmarkStart w:id="47" w:name="_Toc436388423"/>
-      <w:bookmarkStart w:id="48" w:name="_Toc436733136"/>
-      <w:bookmarkStart w:id="49" w:name="_Toc436999632"/>
-      <w:bookmarkStart w:id="50" w:name="_Toc437182987"/>
-      <w:bookmarkStart w:id="51" w:name="_Toc437188095"/>
-      <w:bookmarkStart w:id="52" w:name="_Toc437189334"/>
-      <w:bookmarkStart w:id="53" w:name="_Toc437791156"/>
-      <w:bookmarkStart w:id="54" w:name="_Toc437981867"/>
-      <w:bookmarkStart w:id="55" w:name="_Toc438150868"/>
-      <w:bookmarkStart w:id="56" w:name="_Toc438226132"/>
-      <w:bookmarkStart w:id="57" w:name="_Toc440549288"/>
-      <w:bookmarkStart w:id="58" w:name="_Toc440571640"/>
-      <w:bookmarkStart w:id="59" w:name="_Toc440571768"/>
-      <w:bookmarkStart w:id="60" w:name="_Toc440571896"/>
-      <w:bookmarkStart w:id="61" w:name="_Toc440617792"/>
-      <w:bookmarkStart w:id="62" w:name="_Toc440921228"/>
-      <w:bookmarkStart w:id="63" w:name="_Toc440979634"/>
-      <w:bookmarkStart w:id="64" w:name="_Toc440988954"/>
-      <w:bookmarkStart w:id="65" w:name="_Toc441442986"/>
-      <w:bookmarkStart w:id="66" w:name="_Toc441504234"/>
-      <w:bookmarkStart w:id="67" w:name="_Toc441504363"/>
-      <w:bookmarkStart w:id="68" w:name="_Toc441522650"/>
-      <w:bookmarkStart w:id="69" w:name="_Toc442368583"/>
-      <w:bookmarkStart w:id="70" w:name="_Toc444890381"/>
-      <w:bookmarkStart w:id="71" w:name="_Toc444891845"/>
-      <w:bookmarkStart w:id="72" w:name="_Toc445133252"/>
-      <w:bookmarkStart w:id="73" w:name="_Toc445465009"/>
-      <w:bookmarkStart w:id="74" w:name="_Toc446677108"/>
-      <w:bookmarkStart w:id="75" w:name="_Toc446865629"/>
-      <w:bookmarkStart w:id="76" w:name="_Toc446865903"/>
-      <w:bookmarkStart w:id="77" w:name="_Toc446866040"/>
-      <w:bookmarkStart w:id="78" w:name="_Toc447740210"/>
-      <w:bookmarkStart w:id="79" w:name="_Toc448415074"/>
-      <w:bookmarkStart w:id="80" w:name="_Toc448499836"/>
-      <w:bookmarkStart w:id="81" w:name="_Toc451511584"/>
-      <w:bookmarkStart w:id="82" w:name="_Toc451868822"/>
-      <w:bookmarkStart w:id="83" w:name="_Toc453008837"/>
-      <w:bookmarkStart w:id="84" w:name="_Toc453253873"/>
-      <w:bookmarkStart w:id="85" w:name="_Toc456093769"/>
-      <w:bookmarkStart w:id="86" w:name="_Toc456100499"/>
-      <w:bookmarkStart w:id="87" w:name="_Toc456265817"/>
-      <w:bookmarkStart w:id="88" w:name="_Toc456273866"/>
-      <w:bookmarkStart w:id="89" w:name="_Toc456275552"/>
-      <w:bookmarkStart w:id="90" w:name="_Toc456379636"/>
-      <w:bookmarkStart w:id="91" w:name="_Toc456462389"/>
-      <w:bookmarkStart w:id="92" w:name="_Toc457068571"/>
-      <w:bookmarkStart w:id="93" w:name="_Toc457068727"/>
-      <w:bookmarkStart w:id="94" w:name="_Toc457836499"/>
-      <w:bookmarkStart w:id="95" w:name="_Toc465444327"/>
-      <w:bookmarkStart w:id="96" w:name="_Toc465453896"/>
-      <w:bookmarkStart w:id="97" w:name="_Toc465454198"/>
-      <w:bookmarkStart w:id="98" w:name="_Toc465454350"/>
-      <w:bookmarkStart w:id="99" w:name="_Toc466131495"/>
-      <w:bookmarkStart w:id="100" w:name="_Toc466140118"/>
-      <w:bookmarkStart w:id="101" w:name="_Toc466660062"/>
-      <w:bookmarkStart w:id="102" w:name="_Toc467408294"/>
-      <w:bookmarkStart w:id="103" w:name="_Toc468452703"/>
-      <w:bookmarkStart w:id="104" w:name="_Toc469330910"/>
-      <w:bookmarkStart w:id="105" w:name="_Toc483917768"/>
-      <w:bookmarkStart w:id="106" w:name="_Toc484623195"/>
-      <w:bookmarkStart w:id="107" w:name="_Toc490935368"/>
+      <w:bookmarkStart w:id="29" w:name="_Toc422226033"/>
+      <w:bookmarkStart w:id="30" w:name="_Toc422258512"/>
+      <w:bookmarkStart w:id="31" w:name="_Toc424218793"/>
+      <w:bookmarkStart w:id="32" w:name="_Toc424473983"/>
+      <w:bookmarkStart w:id="33" w:name="_Toc424736576"/>
+      <w:bookmarkStart w:id="34" w:name="_Toc425517346"/>
+      <w:bookmarkStart w:id="35" w:name="_Toc429302744"/>
+      <w:bookmarkStart w:id="36" w:name="_Toc429571759"/>
+      <w:bookmarkStart w:id="37" w:name="_Toc429572039"/>
+      <w:bookmarkStart w:id="38" w:name="_Toc429746737"/>
+      <w:bookmarkStart w:id="39" w:name="_Toc429848144"/>
+      <w:bookmarkStart w:id="40" w:name="_Toc431725729"/>
+      <w:bookmarkStart w:id="41" w:name="_Toc432617933"/>
+      <w:bookmarkStart w:id="42" w:name="_Toc434156031"/>
+      <w:bookmarkStart w:id="43" w:name="_Toc434685159"/>
+      <w:bookmarkStart w:id="44" w:name="_Toc434686041"/>
+      <w:bookmarkStart w:id="45" w:name="_Toc435196349"/>
+      <w:bookmarkStart w:id="46" w:name="_Toc435196963"/>
+      <w:bookmarkStart w:id="47" w:name="_Toc435266612"/>
+      <w:bookmarkStart w:id="48" w:name="_Toc436338383"/>
+      <w:bookmarkStart w:id="49" w:name="_Toc436388423"/>
+      <w:bookmarkStart w:id="50" w:name="_Toc436733136"/>
+      <w:bookmarkStart w:id="51" w:name="_Toc436999632"/>
+      <w:bookmarkStart w:id="52" w:name="_Toc437182987"/>
+      <w:bookmarkStart w:id="53" w:name="_Toc437188095"/>
+      <w:bookmarkStart w:id="54" w:name="_Toc437189334"/>
+      <w:bookmarkStart w:id="55" w:name="_Toc437791156"/>
+      <w:bookmarkStart w:id="56" w:name="_Toc437981867"/>
+      <w:bookmarkStart w:id="57" w:name="_Toc438150868"/>
+      <w:bookmarkStart w:id="58" w:name="_Toc438226132"/>
+      <w:bookmarkStart w:id="59" w:name="_Toc440549288"/>
+      <w:bookmarkStart w:id="60" w:name="_Toc440571640"/>
+      <w:bookmarkStart w:id="61" w:name="_Toc440571768"/>
+      <w:bookmarkStart w:id="62" w:name="_Toc440571896"/>
+      <w:bookmarkStart w:id="63" w:name="_Toc440617792"/>
+      <w:bookmarkStart w:id="64" w:name="_Toc440921228"/>
+      <w:bookmarkStart w:id="65" w:name="_Toc440979634"/>
+      <w:bookmarkStart w:id="66" w:name="_Toc440988954"/>
+      <w:bookmarkStart w:id="67" w:name="_Toc441442986"/>
+      <w:bookmarkStart w:id="68" w:name="_Toc441504234"/>
+      <w:bookmarkStart w:id="69" w:name="_Toc441504363"/>
+      <w:bookmarkStart w:id="70" w:name="_Toc441522650"/>
+      <w:bookmarkStart w:id="71" w:name="_Toc442368583"/>
+      <w:bookmarkStart w:id="72" w:name="_Toc444890381"/>
+      <w:bookmarkStart w:id="73" w:name="_Toc444891845"/>
+      <w:bookmarkStart w:id="74" w:name="_Toc445133252"/>
+      <w:bookmarkStart w:id="75" w:name="_Toc445465009"/>
+      <w:bookmarkStart w:id="76" w:name="_Toc446677108"/>
+      <w:bookmarkStart w:id="77" w:name="_Toc446865629"/>
+      <w:bookmarkStart w:id="78" w:name="_Toc446865903"/>
+      <w:bookmarkStart w:id="79" w:name="_Toc446866040"/>
+      <w:bookmarkStart w:id="80" w:name="_Toc447740210"/>
+      <w:bookmarkStart w:id="81" w:name="_Toc448415074"/>
+      <w:bookmarkStart w:id="82" w:name="_Toc448499836"/>
+      <w:bookmarkStart w:id="83" w:name="_Toc451511584"/>
+      <w:bookmarkStart w:id="84" w:name="_Toc451868822"/>
+      <w:bookmarkStart w:id="85" w:name="_Toc453008837"/>
+      <w:bookmarkStart w:id="86" w:name="_Toc453253873"/>
+      <w:bookmarkStart w:id="87" w:name="_Toc456093769"/>
+      <w:bookmarkStart w:id="88" w:name="_Toc456100499"/>
+      <w:bookmarkStart w:id="89" w:name="_Toc456265817"/>
+      <w:bookmarkStart w:id="90" w:name="_Toc456273866"/>
+      <w:bookmarkStart w:id="91" w:name="_Toc456275552"/>
+      <w:bookmarkStart w:id="92" w:name="_Toc456379636"/>
+      <w:bookmarkStart w:id="93" w:name="_Toc456462389"/>
+      <w:bookmarkStart w:id="94" w:name="_Toc457068571"/>
+      <w:bookmarkStart w:id="95" w:name="_Toc457068727"/>
+      <w:bookmarkStart w:id="96" w:name="_Toc457836499"/>
+      <w:bookmarkStart w:id="97" w:name="_Toc465444327"/>
+      <w:bookmarkStart w:id="98" w:name="_Toc465453896"/>
+      <w:bookmarkStart w:id="99" w:name="_Toc465454198"/>
+      <w:bookmarkStart w:id="100" w:name="_Toc465454350"/>
+      <w:bookmarkStart w:id="101" w:name="_Toc466131495"/>
+      <w:bookmarkStart w:id="102" w:name="_Toc466140118"/>
+      <w:bookmarkStart w:id="103" w:name="_Toc466660062"/>
+      <w:bookmarkStart w:id="104" w:name="_Toc467408294"/>
+      <w:bookmarkStart w:id="105" w:name="_Toc468452703"/>
+      <w:bookmarkStart w:id="106" w:name="_Toc469330910"/>
+      <w:bookmarkStart w:id="107" w:name="_Toc483917768"/>
+      <w:bookmarkStart w:id="108" w:name="_Toc484623195"/>
+      <w:bookmarkStart w:id="109" w:name="_Toc494295947"/>
       <w:r>
         <w:rPr>
           <w:rFonts w:cs="Times New Roman"/>
@@ -2337,8 +2341,6 @@
         </w:rPr>
         <w:tab/>
       </w:r>
-      <w:bookmarkEnd w:id="27"/>
-      <w:bookmarkEnd w:id="28"/>
       <w:bookmarkEnd w:id="29"/>
       <w:bookmarkEnd w:id="30"/>
       <w:bookmarkEnd w:id="31"/>
@@ -2415,15 +2417,17 @@
       <w:bookmarkEnd w:id="102"/>
       <w:bookmarkEnd w:id="103"/>
       <w:bookmarkEnd w:id="104"/>
-      <w:r>
-        <w:rPr>
-          <w:rFonts w:cs="Times New Roman"/>
-        </w:rPr>
-        <w:t>Background</w:t>
-      </w:r>
       <w:bookmarkEnd w:id="105"/>
       <w:bookmarkEnd w:id="106"/>
+      <w:r>
+        <w:rPr>
+          <w:rFonts w:cs="Times New Roman"/>
+        </w:rPr>
+        <w:t>Background</w:t>
+      </w:r>
       <w:bookmarkEnd w:id="107"/>
+      <w:bookmarkEnd w:id="108"/>
+      <w:bookmarkEnd w:id="109"/>
     </w:p>
     <w:p>
       <w:pPr>
@@ -2520,44 +2524,44 @@
         </w:rPr>
         <w:t>This section provides a concise description of how the code</w:t>
       </w:r>
-      <w:bookmarkStart w:id="108" w:name="_Toc422226034"/>
-      <w:bookmarkStart w:id="109" w:name="_Toc422258513"/>
-      <w:bookmarkStart w:id="110" w:name="_Toc424218794"/>
-      <w:bookmarkStart w:id="111" w:name="_Toc424473984"/>
-      <w:bookmarkStart w:id="112" w:name="_Toc424736577"/>
-      <w:bookmarkStart w:id="113" w:name="_Toc425517347"/>
-      <w:bookmarkStart w:id="114" w:name="_Toc429302745"/>
-      <w:bookmarkStart w:id="115" w:name="_Toc429571760"/>
-      <w:bookmarkStart w:id="116" w:name="_Toc429572040"/>
-      <w:bookmarkStart w:id="117" w:name="_Toc429746738"/>
-      <w:bookmarkStart w:id="118" w:name="_Toc429848145"/>
-      <w:bookmarkStart w:id="119" w:name="_Toc431725730"/>
-      <w:bookmarkStart w:id="120" w:name="_Toc432617934"/>
-      <w:bookmarkStart w:id="121" w:name="_Toc434156032"/>
-      <w:bookmarkStart w:id="122" w:name="_Toc434685160"/>
-      <w:bookmarkStart w:id="123" w:name="_Toc434686042"/>
-      <w:bookmarkStart w:id="124" w:name="_Toc435196350"/>
-      <w:bookmarkStart w:id="125" w:name="_Toc435196964"/>
-      <w:bookmarkStart w:id="126" w:name="_Toc435266613"/>
-      <w:bookmarkStart w:id="127" w:name="_Toc436338384"/>
-      <w:bookmarkStart w:id="128" w:name="_Toc436388424"/>
-      <w:bookmarkStart w:id="129" w:name="_Toc436733137"/>
-      <w:bookmarkStart w:id="130" w:name="_Toc436999633"/>
-      <w:bookmarkStart w:id="131" w:name="_Toc437182988"/>
-      <w:bookmarkStart w:id="132" w:name="_Toc437188096"/>
-      <w:bookmarkStart w:id="133" w:name="_Toc437189335"/>
-      <w:bookmarkStart w:id="134" w:name="_Toc437791157"/>
-      <w:bookmarkStart w:id="135" w:name="_Toc437981868"/>
-      <w:bookmarkStart w:id="136" w:name="_Toc438150869"/>
-      <w:bookmarkStart w:id="137" w:name="_Toc438226133"/>
-      <w:bookmarkStart w:id="138" w:name="_Toc440549289"/>
-      <w:bookmarkStart w:id="139" w:name="_Toc440571641"/>
-      <w:bookmarkStart w:id="140" w:name="_Toc440571769"/>
-      <w:bookmarkStart w:id="141" w:name="_Toc440571897"/>
-      <w:bookmarkStart w:id="142" w:name="_Toc440617793"/>
-      <w:bookmarkStart w:id="143" w:name="_Toc440921229"/>
-      <w:bookmarkStart w:id="144" w:name="_Toc440979635"/>
-      <w:bookmarkStart w:id="145" w:name="_Toc440988955"/>
+      <w:bookmarkStart w:id="110" w:name="_Toc422226034"/>
+      <w:bookmarkStart w:id="111" w:name="_Toc422258513"/>
+      <w:bookmarkStart w:id="112" w:name="_Toc424218794"/>
+      <w:bookmarkStart w:id="113" w:name="_Toc424473984"/>
+      <w:bookmarkStart w:id="114" w:name="_Toc424736577"/>
+      <w:bookmarkStart w:id="115" w:name="_Toc425517347"/>
+      <w:bookmarkStart w:id="116" w:name="_Toc429302745"/>
+      <w:bookmarkStart w:id="117" w:name="_Toc429571760"/>
+      <w:bookmarkStart w:id="118" w:name="_Toc429572040"/>
+      <w:bookmarkStart w:id="119" w:name="_Toc429746738"/>
+      <w:bookmarkStart w:id="120" w:name="_Toc429848145"/>
+      <w:bookmarkStart w:id="121" w:name="_Toc431725730"/>
+      <w:bookmarkStart w:id="122" w:name="_Toc432617934"/>
+      <w:bookmarkStart w:id="123" w:name="_Toc434156032"/>
+      <w:bookmarkStart w:id="124" w:name="_Toc434685160"/>
+      <w:bookmarkStart w:id="125" w:name="_Toc434686042"/>
+      <w:bookmarkStart w:id="126" w:name="_Toc435196350"/>
+      <w:bookmarkStart w:id="127" w:name="_Toc435196964"/>
+      <w:bookmarkStart w:id="128" w:name="_Toc435266613"/>
+      <w:bookmarkStart w:id="129" w:name="_Toc436338384"/>
+      <w:bookmarkStart w:id="130" w:name="_Toc436388424"/>
+      <w:bookmarkStart w:id="131" w:name="_Toc436733137"/>
+      <w:bookmarkStart w:id="132" w:name="_Toc436999633"/>
+      <w:bookmarkStart w:id="133" w:name="_Toc437182988"/>
+      <w:bookmarkStart w:id="134" w:name="_Toc437188096"/>
+      <w:bookmarkStart w:id="135" w:name="_Toc437189335"/>
+      <w:bookmarkStart w:id="136" w:name="_Toc437791157"/>
+      <w:bookmarkStart w:id="137" w:name="_Toc437981868"/>
+      <w:bookmarkStart w:id="138" w:name="_Toc438150869"/>
+      <w:bookmarkStart w:id="139" w:name="_Toc438226133"/>
+      <w:bookmarkStart w:id="140" w:name="_Toc440549289"/>
+      <w:bookmarkStart w:id="141" w:name="_Toc440571641"/>
+      <w:bookmarkStart w:id="142" w:name="_Toc440571769"/>
+      <w:bookmarkStart w:id="143" w:name="_Toc440571897"/>
+      <w:bookmarkStart w:id="144" w:name="_Toc440617793"/>
+      <w:bookmarkStart w:id="145" w:name="_Toc440921229"/>
+      <w:bookmarkStart w:id="146" w:name="_Toc440979635"/>
+      <w:bookmarkStart w:id="147" w:name="_Toc440988955"/>
       <w:r>
         <w:rPr>
           <w:rFonts w:cs="Times New Roman"/>
@@ -2573,49 +2577,49 @@
           <w:rFonts w:cs="Times New Roman"/>
         </w:rPr>
       </w:pPr>
-      <w:bookmarkStart w:id="146" w:name="_Toc441442987"/>
-      <w:bookmarkStart w:id="147" w:name="_Toc441504235"/>
-      <w:bookmarkStart w:id="148" w:name="_Toc441504364"/>
-      <w:bookmarkStart w:id="149" w:name="_Toc441522651"/>
-      <w:bookmarkStart w:id="150" w:name="_Toc442368584"/>
-      <w:bookmarkStart w:id="151" w:name="_Toc444890382"/>
-      <w:bookmarkStart w:id="152" w:name="_Toc444891846"/>
-      <w:bookmarkStart w:id="153" w:name="_Toc445133253"/>
-      <w:bookmarkStart w:id="154" w:name="_Toc445465010"/>
-      <w:bookmarkStart w:id="155" w:name="_Toc446677109"/>
-      <w:bookmarkStart w:id="156" w:name="_Toc446865630"/>
-      <w:bookmarkStart w:id="157" w:name="_Toc446865904"/>
-      <w:bookmarkStart w:id="158" w:name="_Toc446866041"/>
-      <w:bookmarkStart w:id="159" w:name="_Toc447740211"/>
-      <w:bookmarkStart w:id="160" w:name="_Toc448415075"/>
-      <w:bookmarkStart w:id="161" w:name="_Toc448499837"/>
-      <w:bookmarkStart w:id="162" w:name="_Toc451511585"/>
-      <w:bookmarkStart w:id="163" w:name="_Toc451868823"/>
-      <w:bookmarkStart w:id="164" w:name="_Toc453008838"/>
-      <w:bookmarkStart w:id="165" w:name="_Toc453253874"/>
-      <w:bookmarkStart w:id="166" w:name="_Toc456093770"/>
-      <w:bookmarkStart w:id="167" w:name="_Toc456100500"/>
-      <w:bookmarkStart w:id="168" w:name="_Toc456265818"/>
-      <w:bookmarkStart w:id="169" w:name="_Toc456273867"/>
-      <w:bookmarkStart w:id="170" w:name="_Toc456275553"/>
-      <w:bookmarkStart w:id="171" w:name="_Toc456379637"/>
-      <w:bookmarkStart w:id="172" w:name="_Toc456462390"/>
-      <w:bookmarkStart w:id="173" w:name="_Toc457068572"/>
-      <w:bookmarkStart w:id="174" w:name="_Toc457068728"/>
-      <w:bookmarkStart w:id="175" w:name="_Toc457836500"/>
-      <w:bookmarkStart w:id="176" w:name="_Toc465444328"/>
-      <w:bookmarkStart w:id="177" w:name="_Toc465453897"/>
-      <w:bookmarkStart w:id="178" w:name="_Toc465454199"/>
-      <w:bookmarkStart w:id="179" w:name="_Toc465454351"/>
-      <w:bookmarkStart w:id="180" w:name="_Toc466131496"/>
-      <w:bookmarkStart w:id="181" w:name="_Toc466140119"/>
-      <w:bookmarkStart w:id="182" w:name="_Toc466660063"/>
-      <w:bookmarkStart w:id="183" w:name="_Toc467408295"/>
-      <w:bookmarkStart w:id="184" w:name="_Toc468452704"/>
-      <w:bookmarkStart w:id="185" w:name="_Toc469330911"/>
-      <w:bookmarkStart w:id="186" w:name="_Toc483917769"/>
-      <w:bookmarkStart w:id="187" w:name="_Toc484623196"/>
-      <w:bookmarkStart w:id="188" w:name="_Toc490935369"/>
+      <w:bookmarkStart w:id="148" w:name="_Toc441442987"/>
+      <w:bookmarkStart w:id="149" w:name="_Toc441504235"/>
+      <w:bookmarkStart w:id="150" w:name="_Toc441504364"/>
+      <w:bookmarkStart w:id="151" w:name="_Toc441522651"/>
+      <w:bookmarkStart w:id="152" w:name="_Toc442368584"/>
+      <w:bookmarkStart w:id="153" w:name="_Toc444890382"/>
+      <w:bookmarkStart w:id="154" w:name="_Toc444891846"/>
+      <w:bookmarkStart w:id="155" w:name="_Toc445133253"/>
+      <w:bookmarkStart w:id="156" w:name="_Toc445465010"/>
+      <w:bookmarkStart w:id="157" w:name="_Toc446677109"/>
+      <w:bookmarkStart w:id="158" w:name="_Toc446865630"/>
+      <w:bookmarkStart w:id="159" w:name="_Toc446865904"/>
+      <w:bookmarkStart w:id="160" w:name="_Toc446866041"/>
+      <w:bookmarkStart w:id="161" w:name="_Toc447740211"/>
+      <w:bookmarkStart w:id="162" w:name="_Toc448415075"/>
+      <w:bookmarkStart w:id="163" w:name="_Toc448499837"/>
+      <w:bookmarkStart w:id="164" w:name="_Toc451511585"/>
+      <w:bookmarkStart w:id="165" w:name="_Toc451868823"/>
+      <w:bookmarkStart w:id="166" w:name="_Toc453008838"/>
+      <w:bookmarkStart w:id="167" w:name="_Toc453253874"/>
+      <w:bookmarkStart w:id="168" w:name="_Toc456093770"/>
+      <w:bookmarkStart w:id="169" w:name="_Toc456100500"/>
+      <w:bookmarkStart w:id="170" w:name="_Toc456265818"/>
+      <w:bookmarkStart w:id="171" w:name="_Toc456273867"/>
+      <w:bookmarkStart w:id="172" w:name="_Toc456275553"/>
+      <w:bookmarkStart w:id="173" w:name="_Toc456379637"/>
+      <w:bookmarkStart w:id="174" w:name="_Toc456462390"/>
+      <w:bookmarkStart w:id="175" w:name="_Toc457068572"/>
+      <w:bookmarkStart w:id="176" w:name="_Toc457068728"/>
+      <w:bookmarkStart w:id="177" w:name="_Toc457836500"/>
+      <w:bookmarkStart w:id="178" w:name="_Toc465444328"/>
+      <w:bookmarkStart w:id="179" w:name="_Toc465453897"/>
+      <w:bookmarkStart w:id="180" w:name="_Toc465454199"/>
+      <w:bookmarkStart w:id="181" w:name="_Toc465454351"/>
+      <w:bookmarkStart w:id="182" w:name="_Toc466131496"/>
+      <w:bookmarkStart w:id="183" w:name="_Toc466140119"/>
+      <w:bookmarkStart w:id="184" w:name="_Toc466660063"/>
+      <w:bookmarkStart w:id="185" w:name="_Toc467408295"/>
+      <w:bookmarkStart w:id="186" w:name="_Toc468452704"/>
+      <w:bookmarkStart w:id="187" w:name="_Toc469330911"/>
+      <w:bookmarkStart w:id="188" w:name="_Toc483917769"/>
+      <w:bookmarkStart w:id="189" w:name="_Toc484623196"/>
+      <w:bookmarkStart w:id="190" w:name="_Toc494295948"/>
       <w:r>
         <w:rPr>
           <w:rFonts w:cs="Times New Roman"/>
@@ -2634,8 +2638,6 @@
         </w:rPr>
         <w:t>Combining FEA stresses with a loading</w:t>
       </w:r>
-      <w:bookmarkEnd w:id="108"/>
-      <w:bookmarkEnd w:id="109"/>
       <w:bookmarkEnd w:id="110"/>
       <w:bookmarkEnd w:id="111"/>
       <w:bookmarkEnd w:id="112"/>
@@ -2715,6 +2717,8 @@
       <w:bookmarkEnd w:id="186"/>
       <w:bookmarkEnd w:id="187"/>
       <w:bookmarkEnd w:id="188"/>
+      <w:bookmarkEnd w:id="189"/>
+      <w:bookmarkEnd w:id="190"/>
     </w:p>
     <w:p>
       <w:pPr>
@@ -2922,87 +2926,87 @@
           <w:rFonts w:cs="Times New Roman"/>
         </w:rPr>
       </w:pPr>
-      <w:bookmarkStart w:id="189" w:name="_Toc422226035"/>
-      <w:bookmarkStart w:id="190" w:name="_Toc422258514"/>
-      <w:bookmarkStart w:id="191" w:name="_Toc424218795"/>
-      <w:bookmarkStart w:id="192" w:name="_Toc424473985"/>
-      <w:bookmarkStart w:id="193" w:name="_Toc424736578"/>
-      <w:bookmarkStart w:id="194" w:name="_Toc425517348"/>
-      <w:bookmarkStart w:id="195" w:name="_Toc429302746"/>
-      <w:bookmarkStart w:id="196" w:name="_Toc429571761"/>
-      <w:bookmarkStart w:id="197" w:name="_Toc429572041"/>
-      <w:bookmarkStart w:id="198" w:name="_Toc429746739"/>
-      <w:bookmarkStart w:id="199" w:name="_Toc429848146"/>
-      <w:bookmarkStart w:id="200" w:name="_Toc431725731"/>
-      <w:bookmarkStart w:id="201" w:name="_Toc432617935"/>
-      <w:bookmarkStart w:id="202" w:name="_Toc434156033"/>
-      <w:bookmarkStart w:id="203" w:name="_Toc434685161"/>
-      <w:bookmarkStart w:id="204" w:name="_Toc434686043"/>
-      <w:bookmarkStart w:id="205" w:name="_Toc435196351"/>
-      <w:bookmarkStart w:id="206" w:name="_Toc435196965"/>
-      <w:bookmarkStart w:id="207" w:name="_Toc435266614"/>
-      <w:bookmarkStart w:id="208" w:name="_Toc436338385"/>
-      <w:bookmarkStart w:id="209" w:name="_Toc436388425"/>
-      <w:bookmarkStart w:id="210" w:name="_Toc436733138"/>
-      <w:bookmarkStart w:id="211" w:name="_Toc436999634"/>
-      <w:bookmarkStart w:id="212" w:name="_Toc437182989"/>
-      <w:bookmarkStart w:id="213" w:name="_Toc437188097"/>
-      <w:bookmarkStart w:id="214" w:name="_Toc437189336"/>
-      <w:bookmarkStart w:id="215" w:name="_Toc437791158"/>
-      <w:bookmarkStart w:id="216" w:name="_Toc437981869"/>
-      <w:bookmarkStart w:id="217" w:name="_Toc438150870"/>
-      <w:bookmarkStart w:id="218" w:name="_Toc438226134"/>
-      <w:bookmarkStart w:id="219" w:name="_Toc440549290"/>
-      <w:bookmarkStart w:id="220" w:name="_Toc440571642"/>
-      <w:bookmarkStart w:id="221" w:name="_Toc440571770"/>
-      <w:bookmarkStart w:id="222" w:name="_Toc440571898"/>
-      <w:bookmarkStart w:id="223" w:name="_Toc440617794"/>
-      <w:bookmarkStart w:id="224" w:name="_Toc440921230"/>
-      <w:bookmarkStart w:id="225" w:name="_Toc440979636"/>
-      <w:bookmarkStart w:id="226" w:name="_Toc440988956"/>
-      <w:bookmarkStart w:id="227" w:name="_Toc441442988"/>
-      <w:bookmarkStart w:id="228" w:name="_Toc441504236"/>
-      <w:bookmarkStart w:id="229" w:name="_Toc441504365"/>
-      <w:bookmarkStart w:id="230" w:name="_Toc441522652"/>
-      <w:bookmarkStart w:id="231" w:name="_Toc442368585"/>
-      <w:bookmarkStart w:id="232" w:name="_Toc444890383"/>
-      <w:bookmarkStart w:id="233" w:name="_Toc444891847"/>
-      <w:bookmarkStart w:id="234" w:name="_Toc445133254"/>
-      <w:bookmarkStart w:id="235" w:name="_Toc445465011"/>
-      <w:bookmarkStart w:id="236" w:name="_Toc446677110"/>
-      <w:bookmarkStart w:id="237" w:name="_Toc446865631"/>
-      <w:bookmarkStart w:id="238" w:name="_Toc446865905"/>
-      <w:bookmarkStart w:id="239" w:name="_Toc446866042"/>
-      <w:bookmarkStart w:id="240" w:name="_Toc447740212"/>
-      <w:bookmarkStart w:id="241" w:name="_Toc448415076"/>
-      <w:bookmarkStart w:id="242" w:name="_Toc448499838"/>
-      <w:bookmarkStart w:id="243" w:name="_Toc451511586"/>
-      <w:bookmarkStart w:id="244" w:name="_Toc451868824"/>
-      <w:bookmarkStart w:id="245" w:name="_Toc453008839"/>
-      <w:bookmarkStart w:id="246" w:name="_Toc453253875"/>
-      <w:bookmarkStart w:id="247" w:name="_Toc456093771"/>
-      <w:bookmarkStart w:id="248" w:name="_Toc456100501"/>
-      <w:bookmarkStart w:id="249" w:name="_Toc456265819"/>
-      <w:bookmarkStart w:id="250" w:name="_Toc456273868"/>
-      <w:bookmarkStart w:id="251" w:name="_Toc456275554"/>
-      <w:bookmarkStart w:id="252" w:name="_Toc456379638"/>
-      <w:bookmarkStart w:id="253" w:name="_Toc456462391"/>
-      <w:bookmarkStart w:id="254" w:name="_Toc457068573"/>
-      <w:bookmarkStart w:id="255" w:name="_Toc457068729"/>
-      <w:bookmarkStart w:id="256" w:name="_Toc457836501"/>
-      <w:bookmarkStart w:id="257" w:name="_Toc465444329"/>
-      <w:bookmarkStart w:id="258" w:name="_Toc465453898"/>
-      <w:bookmarkStart w:id="259" w:name="_Toc465454200"/>
-      <w:bookmarkStart w:id="260" w:name="_Toc465454352"/>
-      <w:bookmarkStart w:id="261" w:name="_Toc466131497"/>
-      <w:bookmarkStart w:id="262" w:name="_Toc466140120"/>
-      <w:bookmarkStart w:id="263" w:name="_Toc466660064"/>
-      <w:bookmarkStart w:id="264" w:name="_Toc467408296"/>
-      <w:bookmarkStart w:id="265" w:name="_Toc468452705"/>
-      <w:bookmarkStart w:id="266" w:name="_Toc469330912"/>
-      <w:bookmarkStart w:id="267" w:name="_Toc483917770"/>
-      <w:bookmarkStart w:id="268" w:name="_Toc484623197"/>
-      <w:bookmarkStart w:id="269" w:name="_Toc490935370"/>
+      <w:bookmarkStart w:id="191" w:name="_Toc422226035"/>
+      <w:bookmarkStart w:id="192" w:name="_Toc422258514"/>
+      <w:bookmarkStart w:id="193" w:name="_Toc424218795"/>
+      <w:bookmarkStart w:id="194" w:name="_Toc424473985"/>
+      <w:bookmarkStart w:id="195" w:name="_Toc424736578"/>
+      <w:bookmarkStart w:id="196" w:name="_Toc425517348"/>
+      <w:bookmarkStart w:id="197" w:name="_Toc429302746"/>
+      <w:bookmarkStart w:id="198" w:name="_Toc429571761"/>
+      <w:bookmarkStart w:id="199" w:name="_Toc429572041"/>
+      <w:bookmarkStart w:id="200" w:name="_Toc429746739"/>
+      <w:bookmarkStart w:id="201" w:name="_Toc429848146"/>
+      <w:bookmarkStart w:id="202" w:name="_Toc431725731"/>
+      <w:bookmarkStart w:id="203" w:name="_Toc432617935"/>
+      <w:bookmarkStart w:id="204" w:name="_Toc434156033"/>
+      <w:bookmarkStart w:id="205" w:name="_Toc434685161"/>
+      <w:bookmarkStart w:id="206" w:name="_Toc434686043"/>
+      <w:bookmarkStart w:id="207" w:name="_Toc435196351"/>
+      <w:bookmarkStart w:id="208" w:name="_Toc435196965"/>
+      <w:bookmarkStart w:id="209" w:name="_Toc435266614"/>
+      <w:bookmarkStart w:id="210" w:name="_Toc436338385"/>
+      <w:bookmarkStart w:id="211" w:name="_Toc436388425"/>
+      <w:bookmarkStart w:id="212" w:name="_Toc436733138"/>
+      <w:bookmarkStart w:id="213" w:name="_Toc436999634"/>
+      <w:bookmarkStart w:id="214" w:name="_Toc437182989"/>
+      <w:bookmarkStart w:id="215" w:name="_Toc437188097"/>
+      <w:bookmarkStart w:id="216" w:name="_Toc437189336"/>
+      <w:bookmarkStart w:id="217" w:name="_Toc437791158"/>
+      <w:bookmarkStart w:id="218" w:name="_Toc437981869"/>
+      <w:bookmarkStart w:id="219" w:name="_Toc438150870"/>
+      <w:bookmarkStart w:id="220" w:name="_Toc438226134"/>
+      <w:bookmarkStart w:id="221" w:name="_Toc440549290"/>
+      <w:bookmarkStart w:id="222" w:name="_Toc440571642"/>
+      <w:bookmarkStart w:id="223" w:name="_Toc440571770"/>
+      <w:bookmarkStart w:id="224" w:name="_Toc440571898"/>
+      <w:bookmarkStart w:id="225" w:name="_Toc440617794"/>
+      <w:bookmarkStart w:id="226" w:name="_Toc440921230"/>
+      <w:bookmarkStart w:id="227" w:name="_Toc440979636"/>
+      <w:bookmarkStart w:id="228" w:name="_Toc440988956"/>
+      <w:bookmarkStart w:id="229" w:name="_Toc441442988"/>
+      <w:bookmarkStart w:id="230" w:name="_Toc441504236"/>
+      <w:bookmarkStart w:id="231" w:name="_Toc441504365"/>
+      <w:bookmarkStart w:id="232" w:name="_Toc441522652"/>
+      <w:bookmarkStart w:id="233" w:name="_Toc442368585"/>
+      <w:bookmarkStart w:id="234" w:name="_Toc444890383"/>
+      <w:bookmarkStart w:id="235" w:name="_Toc444891847"/>
+      <w:bookmarkStart w:id="236" w:name="_Toc445133254"/>
+      <w:bookmarkStart w:id="237" w:name="_Toc445465011"/>
+      <w:bookmarkStart w:id="238" w:name="_Toc446677110"/>
+      <w:bookmarkStart w:id="239" w:name="_Toc446865631"/>
+      <w:bookmarkStart w:id="240" w:name="_Toc446865905"/>
+      <w:bookmarkStart w:id="241" w:name="_Toc446866042"/>
+      <w:bookmarkStart w:id="242" w:name="_Toc447740212"/>
+      <w:bookmarkStart w:id="243" w:name="_Toc448415076"/>
+      <w:bookmarkStart w:id="244" w:name="_Toc448499838"/>
+      <w:bookmarkStart w:id="245" w:name="_Toc451511586"/>
+      <w:bookmarkStart w:id="246" w:name="_Toc451868824"/>
+      <w:bookmarkStart w:id="247" w:name="_Toc453008839"/>
+      <w:bookmarkStart w:id="248" w:name="_Toc453253875"/>
+      <w:bookmarkStart w:id="249" w:name="_Toc456093771"/>
+      <w:bookmarkStart w:id="250" w:name="_Toc456100501"/>
+      <w:bookmarkStart w:id="251" w:name="_Toc456265819"/>
+      <w:bookmarkStart w:id="252" w:name="_Toc456273868"/>
+      <w:bookmarkStart w:id="253" w:name="_Toc456275554"/>
+      <w:bookmarkStart w:id="254" w:name="_Toc456379638"/>
+      <w:bookmarkStart w:id="255" w:name="_Toc456462391"/>
+      <w:bookmarkStart w:id="256" w:name="_Toc457068573"/>
+      <w:bookmarkStart w:id="257" w:name="_Toc457068729"/>
+      <w:bookmarkStart w:id="258" w:name="_Toc457836501"/>
+      <w:bookmarkStart w:id="259" w:name="_Toc465444329"/>
+      <w:bookmarkStart w:id="260" w:name="_Toc465453898"/>
+      <w:bookmarkStart w:id="261" w:name="_Toc465454200"/>
+      <w:bookmarkStart w:id="262" w:name="_Toc465454352"/>
+      <w:bookmarkStart w:id="263" w:name="_Toc466131497"/>
+      <w:bookmarkStart w:id="264" w:name="_Toc466140120"/>
+      <w:bookmarkStart w:id="265" w:name="_Toc466660064"/>
+      <w:bookmarkStart w:id="266" w:name="_Toc467408296"/>
+      <w:bookmarkStart w:id="267" w:name="_Toc468452705"/>
+      <w:bookmarkStart w:id="268" w:name="_Toc469330912"/>
+      <w:bookmarkStart w:id="269" w:name="_Toc483917770"/>
+      <w:bookmarkStart w:id="270" w:name="_Toc484623197"/>
+      <w:bookmarkStart w:id="271" w:name="_Toc494295949"/>
       <w:r>
         <w:rPr>
           <w:rFonts w:cs="Times New Roman"/>
@@ -3022,8 +3026,6 @@
         </w:rPr>
         <w:t>Critical plane search algorithm</w:t>
       </w:r>
-      <w:bookmarkEnd w:id="189"/>
-      <w:bookmarkEnd w:id="190"/>
       <w:bookmarkEnd w:id="191"/>
       <w:bookmarkEnd w:id="192"/>
       <w:bookmarkEnd w:id="193"/>
@@ -3103,6 +3105,8 @@
       <w:bookmarkEnd w:id="267"/>
       <w:bookmarkEnd w:id="268"/>
       <w:bookmarkEnd w:id="269"/>
+      <w:bookmarkEnd w:id="270"/>
+      <w:bookmarkEnd w:id="271"/>
     </w:p>
     <w:p>
       <w:pPr>
@@ -4880,65 +4884,65 @@
           <w:rFonts w:cs="Times New Roman"/>
         </w:rPr>
       </w:pPr>
-      <w:bookmarkStart w:id="270" w:name="_Toc436999635"/>
-      <w:bookmarkStart w:id="271" w:name="_Toc437182990"/>
-      <w:bookmarkStart w:id="272" w:name="_Toc437188098"/>
-      <w:bookmarkStart w:id="273" w:name="_Toc437189337"/>
-      <w:bookmarkStart w:id="274" w:name="_Toc437791159"/>
-      <w:bookmarkStart w:id="275" w:name="_Toc437981870"/>
-      <w:bookmarkStart w:id="276" w:name="_Toc438150871"/>
-      <w:bookmarkStart w:id="277" w:name="_Toc438226135"/>
-      <w:bookmarkStart w:id="278" w:name="_Toc440549291"/>
-      <w:bookmarkStart w:id="279" w:name="_Toc440571643"/>
-      <w:bookmarkStart w:id="280" w:name="_Toc440571771"/>
-      <w:bookmarkStart w:id="281" w:name="_Toc440571899"/>
-      <w:bookmarkStart w:id="282" w:name="_Toc440617795"/>
-      <w:bookmarkStart w:id="283" w:name="_Toc440921231"/>
-      <w:bookmarkStart w:id="284" w:name="_Toc440979637"/>
-      <w:bookmarkStart w:id="285" w:name="_Toc440988957"/>
-      <w:bookmarkStart w:id="286" w:name="_Toc441442989"/>
-      <w:bookmarkStart w:id="287" w:name="_Toc441504237"/>
-      <w:bookmarkStart w:id="288" w:name="_Toc441504366"/>
-      <w:bookmarkStart w:id="289" w:name="_Toc441522653"/>
-      <w:bookmarkStart w:id="290" w:name="_Toc442368586"/>
-      <w:bookmarkStart w:id="291" w:name="_Toc444890384"/>
-      <w:bookmarkStart w:id="292" w:name="_Toc444891848"/>
-      <w:bookmarkStart w:id="293" w:name="_Toc445133255"/>
-      <w:bookmarkStart w:id="294" w:name="_Toc445465012"/>
-      <w:bookmarkStart w:id="295" w:name="_Toc446677111"/>
-      <w:bookmarkStart w:id="296" w:name="_Toc446865632"/>
-      <w:bookmarkStart w:id="297" w:name="_Toc446865906"/>
-      <w:bookmarkStart w:id="298" w:name="_Toc446866043"/>
-      <w:bookmarkStart w:id="299" w:name="_Toc447740213"/>
-      <w:bookmarkStart w:id="300" w:name="_Toc448415077"/>
-      <w:bookmarkStart w:id="301" w:name="_Toc448499839"/>
-      <w:bookmarkStart w:id="302" w:name="_Toc451511587"/>
-      <w:bookmarkStart w:id="303" w:name="_Toc451868825"/>
-      <w:bookmarkStart w:id="304" w:name="_Toc453008840"/>
-      <w:bookmarkStart w:id="305" w:name="_Toc453253876"/>
-      <w:bookmarkStart w:id="306" w:name="_Toc456093772"/>
-      <w:bookmarkStart w:id="307" w:name="_Toc456100502"/>
-      <w:bookmarkStart w:id="308" w:name="_Toc456265820"/>
-      <w:bookmarkStart w:id="309" w:name="_Toc456273869"/>
-      <w:bookmarkStart w:id="310" w:name="_Toc456275555"/>
-      <w:bookmarkStart w:id="311" w:name="_Toc456379639"/>
-      <w:bookmarkStart w:id="312" w:name="_Toc456462392"/>
-      <w:bookmarkStart w:id="313" w:name="_Toc457068574"/>
-      <w:bookmarkStart w:id="314" w:name="_Toc457068730"/>
-      <w:bookmarkStart w:id="315" w:name="_Toc457836502"/>
-      <w:bookmarkStart w:id="316" w:name="_Toc465444330"/>
-      <w:bookmarkStart w:id="317" w:name="_Toc465453899"/>
-      <w:bookmarkStart w:id="318" w:name="_Toc465454201"/>
-      <w:bookmarkStart w:id="319" w:name="_Toc465454353"/>
-      <w:bookmarkStart w:id="320" w:name="_Toc466131498"/>
-      <w:bookmarkStart w:id="321" w:name="_Toc466140121"/>
-      <w:bookmarkStart w:id="322" w:name="_Toc466660065"/>
-      <w:bookmarkStart w:id="323" w:name="_Toc467408297"/>
-      <w:bookmarkStart w:id="324" w:name="_Toc468452706"/>
-      <w:bookmarkStart w:id="325" w:name="_Toc469330913"/>
-      <w:bookmarkStart w:id="326" w:name="_Toc483917771"/>
-      <w:bookmarkStart w:id="327" w:name="_Toc484623198"/>
-      <w:bookmarkStart w:id="328" w:name="_Toc490935371"/>
+      <w:bookmarkStart w:id="272" w:name="_Toc436999635"/>
+      <w:bookmarkStart w:id="273" w:name="_Toc437182990"/>
+      <w:bookmarkStart w:id="274" w:name="_Toc437188098"/>
+      <w:bookmarkStart w:id="275" w:name="_Toc437189337"/>
+      <w:bookmarkStart w:id="276" w:name="_Toc437791159"/>
+      <w:bookmarkStart w:id="277" w:name="_Toc437981870"/>
+      <w:bookmarkStart w:id="278" w:name="_Toc438150871"/>
+      <w:bookmarkStart w:id="279" w:name="_Toc438226135"/>
+      <w:bookmarkStart w:id="280" w:name="_Toc440549291"/>
+      <w:bookmarkStart w:id="281" w:name="_Toc440571643"/>
+      <w:bookmarkStart w:id="282" w:name="_Toc440571771"/>
+      <w:bookmarkStart w:id="283" w:name="_Toc440571899"/>
+      <w:bookmarkStart w:id="284" w:name="_Toc440617795"/>
+      <w:bookmarkStart w:id="285" w:name="_Toc440921231"/>
+      <w:bookmarkStart w:id="286" w:name="_Toc440979637"/>
+      <w:bookmarkStart w:id="287" w:name="_Toc440988957"/>
+      <w:bookmarkStart w:id="288" w:name="_Toc441442989"/>
+      <w:bookmarkStart w:id="289" w:name="_Toc441504237"/>
+      <w:bookmarkStart w:id="290" w:name="_Toc441504366"/>
+      <w:bookmarkStart w:id="291" w:name="_Toc441522653"/>
+      <w:bookmarkStart w:id="292" w:name="_Toc442368586"/>
+      <w:bookmarkStart w:id="293" w:name="_Toc444890384"/>
+      <w:bookmarkStart w:id="294" w:name="_Toc444891848"/>
+      <w:bookmarkStart w:id="295" w:name="_Toc445133255"/>
+      <w:bookmarkStart w:id="296" w:name="_Toc445465012"/>
+      <w:bookmarkStart w:id="297" w:name="_Toc446677111"/>
+      <w:bookmarkStart w:id="298" w:name="_Toc446865632"/>
+      <w:bookmarkStart w:id="299" w:name="_Toc446865906"/>
+      <w:bookmarkStart w:id="300" w:name="_Toc446866043"/>
+      <w:bookmarkStart w:id="301" w:name="_Toc447740213"/>
+      <w:bookmarkStart w:id="302" w:name="_Toc448415077"/>
+      <w:bookmarkStart w:id="303" w:name="_Toc448499839"/>
+      <w:bookmarkStart w:id="304" w:name="_Toc451511587"/>
+      <w:bookmarkStart w:id="305" w:name="_Toc451868825"/>
+      <w:bookmarkStart w:id="306" w:name="_Toc453008840"/>
+      <w:bookmarkStart w:id="307" w:name="_Toc453253876"/>
+      <w:bookmarkStart w:id="308" w:name="_Toc456093772"/>
+      <w:bookmarkStart w:id="309" w:name="_Toc456100502"/>
+      <w:bookmarkStart w:id="310" w:name="_Toc456265820"/>
+      <w:bookmarkStart w:id="311" w:name="_Toc456273869"/>
+      <w:bookmarkStart w:id="312" w:name="_Toc456275555"/>
+      <w:bookmarkStart w:id="313" w:name="_Toc456379639"/>
+      <w:bookmarkStart w:id="314" w:name="_Toc456462392"/>
+      <w:bookmarkStart w:id="315" w:name="_Toc457068574"/>
+      <w:bookmarkStart w:id="316" w:name="_Toc457068730"/>
+      <w:bookmarkStart w:id="317" w:name="_Toc457836502"/>
+      <w:bookmarkStart w:id="318" w:name="_Toc465444330"/>
+      <w:bookmarkStart w:id="319" w:name="_Toc465453899"/>
+      <w:bookmarkStart w:id="320" w:name="_Toc465454201"/>
+      <w:bookmarkStart w:id="321" w:name="_Toc465454353"/>
+      <w:bookmarkStart w:id="322" w:name="_Toc466131498"/>
+      <w:bookmarkStart w:id="323" w:name="_Toc466140121"/>
+      <w:bookmarkStart w:id="324" w:name="_Toc466660065"/>
+      <w:bookmarkStart w:id="325" w:name="_Toc467408297"/>
+      <w:bookmarkStart w:id="326" w:name="_Toc468452706"/>
+      <w:bookmarkStart w:id="327" w:name="_Toc469330913"/>
+      <w:bookmarkStart w:id="328" w:name="_Toc483917771"/>
+      <w:bookmarkStart w:id="329" w:name="_Toc484623198"/>
+      <w:bookmarkStart w:id="330" w:name="_Toc494295950"/>
       <w:r>
         <w:rPr>
           <w:rFonts w:cs="Times New Roman"/>
@@ -4958,8 +4962,6 @@
         </w:rPr>
         <w:t>Rainflow cycle counting</w:t>
       </w:r>
-      <w:bookmarkEnd w:id="270"/>
-      <w:bookmarkEnd w:id="271"/>
       <w:bookmarkEnd w:id="272"/>
       <w:bookmarkEnd w:id="273"/>
       <w:bookmarkEnd w:id="274"/>
@@ -5017,6 +5019,8 @@
       <w:bookmarkEnd w:id="326"/>
       <w:bookmarkEnd w:id="327"/>
       <w:bookmarkEnd w:id="328"/>
+      <w:bookmarkEnd w:id="329"/>
+      <w:bookmarkEnd w:id="330"/>
     </w:p>
     <w:p>
       <w:pPr>
@@ -5949,17 +5953,17 @@
     </w:tbl>
     <w:p/>
     <w:p>
-      <w:bookmarkStart w:id="329" w:name="_Toc440988958"/>
-      <w:bookmarkStart w:id="330" w:name="_Toc441442990"/>
-      <w:bookmarkStart w:id="331" w:name="_Toc441504238"/>
-      <w:bookmarkStart w:id="332" w:name="_Toc441504367"/>
-      <w:bookmarkStart w:id="333" w:name="_Toc441522654"/>
-      <w:bookmarkStart w:id="334" w:name="_Toc442368587"/>
-      <w:bookmarkStart w:id="335" w:name="_Toc444890385"/>
-      <w:bookmarkStart w:id="336" w:name="_Toc444891849"/>
-      <w:bookmarkStart w:id="337" w:name="_Toc445133256"/>
-      <w:bookmarkStart w:id="338" w:name="_Toc445465013"/>
-      <w:bookmarkStart w:id="339" w:name="_Toc446677112"/>
+      <w:bookmarkStart w:id="331" w:name="_Toc440988958"/>
+      <w:bookmarkStart w:id="332" w:name="_Toc441442990"/>
+      <w:bookmarkStart w:id="333" w:name="_Toc441504238"/>
+      <w:bookmarkStart w:id="334" w:name="_Toc441504367"/>
+      <w:bookmarkStart w:id="335" w:name="_Toc441522654"/>
+      <w:bookmarkStart w:id="336" w:name="_Toc442368587"/>
+      <w:bookmarkStart w:id="337" w:name="_Toc444890385"/>
+      <w:bookmarkStart w:id="338" w:name="_Toc444891849"/>
+      <w:bookmarkStart w:id="339" w:name="_Toc445133256"/>
+      <w:bookmarkStart w:id="340" w:name="_Toc445465013"/>
+      <w:bookmarkStart w:id="341" w:name="_Toc446677112"/>
     </w:p>
     <w:p/>
     <w:p/>
@@ -5989,39 +5993,39 @@
           <w:rFonts w:cs="Times New Roman"/>
         </w:rPr>
       </w:pPr>
-      <w:bookmarkStart w:id="340" w:name="_Toc446865633"/>
-      <w:bookmarkStart w:id="341" w:name="_Toc446865907"/>
-      <w:bookmarkStart w:id="342" w:name="_Toc446866044"/>
-      <w:bookmarkStart w:id="343" w:name="_Toc447740214"/>
-      <w:bookmarkStart w:id="344" w:name="_Toc448415078"/>
-      <w:bookmarkStart w:id="345" w:name="_Toc448499840"/>
-      <w:bookmarkStart w:id="346" w:name="_Toc451511588"/>
-      <w:bookmarkStart w:id="347" w:name="_Toc451868826"/>
-      <w:bookmarkStart w:id="348" w:name="_Toc453008841"/>
-      <w:bookmarkStart w:id="349" w:name="_Toc453253877"/>
-      <w:bookmarkStart w:id="350" w:name="_Toc456093773"/>
-      <w:bookmarkStart w:id="351" w:name="_Toc456100503"/>
-      <w:bookmarkStart w:id="352" w:name="_Toc456265821"/>
-      <w:bookmarkStart w:id="353" w:name="_Toc456273870"/>
-      <w:bookmarkStart w:id="354" w:name="_Toc456275556"/>
-      <w:bookmarkStart w:id="355" w:name="_Toc456379640"/>
-      <w:bookmarkStart w:id="356" w:name="_Toc456462393"/>
-      <w:bookmarkStart w:id="357" w:name="_Toc457068575"/>
-      <w:bookmarkStart w:id="358" w:name="_Toc457068731"/>
-      <w:bookmarkStart w:id="359" w:name="_Toc457836503"/>
-      <w:bookmarkStart w:id="360" w:name="_Toc465444331"/>
-      <w:bookmarkStart w:id="361" w:name="_Toc465453900"/>
-      <w:bookmarkStart w:id="362" w:name="_Toc465454202"/>
-      <w:bookmarkStart w:id="363" w:name="_Toc465454354"/>
-      <w:bookmarkStart w:id="364" w:name="_Toc466131499"/>
-      <w:bookmarkStart w:id="365" w:name="_Toc466140122"/>
-      <w:bookmarkStart w:id="366" w:name="_Toc466660066"/>
-      <w:bookmarkStart w:id="367" w:name="_Toc467408298"/>
-      <w:bookmarkStart w:id="368" w:name="_Toc468452707"/>
-      <w:bookmarkStart w:id="369" w:name="_Toc469330914"/>
-      <w:bookmarkStart w:id="370" w:name="_Toc483917772"/>
-      <w:bookmarkStart w:id="371" w:name="_Toc484623199"/>
-      <w:bookmarkStart w:id="372" w:name="_Toc490935372"/>
+      <w:bookmarkStart w:id="342" w:name="_Toc446865633"/>
+      <w:bookmarkStart w:id="343" w:name="_Toc446865907"/>
+      <w:bookmarkStart w:id="344" w:name="_Toc446866044"/>
+      <w:bookmarkStart w:id="345" w:name="_Toc447740214"/>
+      <w:bookmarkStart w:id="346" w:name="_Toc448415078"/>
+      <w:bookmarkStart w:id="347" w:name="_Toc448499840"/>
+      <w:bookmarkStart w:id="348" w:name="_Toc451511588"/>
+      <w:bookmarkStart w:id="349" w:name="_Toc451868826"/>
+      <w:bookmarkStart w:id="350" w:name="_Toc453008841"/>
+      <w:bookmarkStart w:id="351" w:name="_Toc453253877"/>
+      <w:bookmarkStart w:id="352" w:name="_Toc456093773"/>
+      <w:bookmarkStart w:id="353" w:name="_Toc456100503"/>
+      <w:bookmarkStart w:id="354" w:name="_Toc456265821"/>
+      <w:bookmarkStart w:id="355" w:name="_Toc456273870"/>
+      <w:bookmarkStart w:id="356" w:name="_Toc456275556"/>
+      <w:bookmarkStart w:id="357" w:name="_Toc456379640"/>
+      <w:bookmarkStart w:id="358" w:name="_Toc456462393"/>
+      <w:bookmarkStart w:id="359" w:name="_Toc457068575"/>
+      <w:bookmarkStart w:id="360" w:name="_Toc457068731"/>
+      <w:bookmarkStart w:id="361" w:name="_Toc457836503"/>
+      <w:bookmarkStart w:id="362" w:name="_Toc465444331"/>
+      <w:bookmarkStart w:id="363" w:name="_Toc465453900"/>
+      <w:bookmarkStart w:id="364" w:name="_Toc465454202"/>
+      <w:bookmarkStart w:id="365" w:name="_Toc465454354"/>
+      <w:bookmarkStart w:id="366" w:name="_Toc466131499"/>
+      <w:bookmarkStart w:id="367" w:name="_Toc466140122"/>
+      <w:bookmarkStart w:id="368" w:name="_Toc466660066"/>
+      <w:bookmarkStart w:id="369" w:name="_Toc467408298"/>
+      <w:bookmarkStart w:id="370" w:name="_Toc468452707"/>
+      <w:bookmarkStart w:id="371" w:name="_Toc469330914"/>
+      <w:bookmarkStart w:id="372" w:name="_Toc483917772"/>
+      <w:bookmarkStart w:id="373" w:name="_Toc484623199"/>
+      <w:bookmarkStart w:id="374" w:name="_Toc494295951"/>
       <w:r>
         <w:rPr>
           <w:rFonts w:cs="Times New Roman"/>
@@ -6041,8 +6045,6 @@
         </w:rPr>
         <w:t>Treatment of the endurance limit</w:t>
       </w:r>
-      <w:bookmarkEnd w:id="329"/>
-      <w:bookmarkEnd w:id="330"/>
       <w:bookmarkEnd w:id="331"/>
       <w:bookmarkEnd w:id="332"/>
       <w:bookmarkEnd w:id="333"/>
@@ -6085,22 +6087,25 @@
       <w:bookmarkEnd w:id="370"/>
       <w:bookmarkEnd w:id="371"/>
       <w:bookmarkEnd w:id="372"/>
+      <w:bookmarkEnd w:id="373"/>
+      <w:bookmarkEnd w:id="374"/>
     </w:p>
     <w:p>
       <w:pPr>
         <w:pStyle w:val="Heading3"/>
         <w:jc w:val="both"/>
       </w:pPr>
-      <w:bookmarkStart w:id="373" w:name="_Toc480630770"/>
-      <w:bookmarkStart w:id="374" w:name="_Toc483834691"/>
-      <w:bookmarkStart w:id="375" w:name="_Toc483917773"/>
-      <w:bookmarkStart w:id="376" w:name="_Toc484623200"/>
-      <w:bookmarkStart w:id="377" w:name="_Toc485640243"/>
-      <w:bookmarkStart w:id="378" w:name="_Toc485640332"/>
-      <w:bookmarkStart w:id="379" w:name="_Toc485643517"/>
-      <w:bookmarkStart w:id="380" w:name="_Toc485717632"/>
-      <w:bookmarkStart w:id="381" w:name="_Toc485923056"/>
-      <w:bookmarkStart w:id="382" w:name="_Toc490935373"/>
+      <w:bookmarkStart w:id="375" w:name="_Toc480630770"/>
+      <w:bookmarkStart w:id="376" w:name="_Toc483834691"/>
+      <w:bookmarkStart w:id="377" w:name="_Toc483917773"/>
+      <w:bookmarkStart w:id="378" w:name="_Toc484623200"/>
+      <w:bookmarkStart w:id="379" w:name="_Toc485640243"/>
+      <w:bookmarkStart w:id="380" w:name="_Toc485640332"/>
+      <w:bookmarkStart w:id="381" w:name="_Toc485643517"/>
+      <w:bookmarkStart w:id="382" w:name="_Toc485717632"/>
+      <w:bookmarkStart w:id="383" w:name="_Toc485923056"/>
+      <w:bookmarkStart w:id="384" w:name="_Toc490935373"/>
+      <w:bookmarkStart w:id="385" w:name="_Toc494295952"/>
       <w:r>
         <w:t>A1.5.1</w:t>
       </w:r>
@@ -6108,8 +6113,6 @@
         <w:tab/>
         <w:t>Overview</w:t>
       </w:r>
-      <w:bookmarkEnd w:id="373"/>
-      <w:bookmarkEnd w:id="374"/>
       <w:bookmarkEnd w:id="375"/>
       <w:bookmarkEnd w:id="376"/>
       <w:bookmarkEnd w:id="377"/>
@@ -6118,6 +6121,9 @@
       <w:bookmarkEnd w:id="380"/>
       <w:bookmarkEnd w:id="381"/>
       <w:bookmarkEnd w:id="382"/>
+      <w:bookmarkEnd w:id="383"/>
+      <w:bookmarkEnd w:id="384"/>
+      <w:bookmarkEnd w:id="385"/>
     </w:p>
     <w:p>
       <w:pPr>
@@ -6421,22 +6427,23 @@
       </w:pPr>
     </w:p>
     <w:p>
-      <w:bookmarkStart w:id="383" w:name="_Toc480630771"/>
+      <w:bookmarkStart w:id="386" w:name="_Toc480630771"/>
     </w:p>
     <w:p>
       <w:pPr>
         <w:pStyle w:val="Heading3"/>
         <w:jc w:val="both"/>
       </w:pPr>
-      <w:bookmarkStart w:id="384" w:name="_Toc483834692"/>
-      <w:bookmarkStart w:id="385" w:name="_Toc483917774"/>
-      <w:bookmarkStart w:id="386" w:name="_Toc484623201"/>
-      <w:bookmarkStart w:id="387" w:name="_Toc485640244"/>
-      <w:bookmarkStart w:id="388" w:name="_Toc485640333"/>
-      <w:bookmarkStart w:id="389" w:name="_Toc485643518"/>
-      <w:bookmarkStart w:id="390" w:name="_Toc485717633"/>
-      <w:bookmarkStart w:id="391" w:name="_Toc485923057"/>
-      <w:bookmarkStart w:id="392" w:name="_Toc490935374"/>
+      <w:bookmarkStart w:id="387" w:name="_Toc483834692"/>
+      <w:bookmarkStart w:id="388" w:name="_Toc483917774"/>
+      <w:bookmarkStart w:id="389" w:name="_Toc484623201"/>
+      <w:bookmarkStart w:id="390" w:name="_Toc485640244"/>
+      <w:bookmarkStart w:id="391" w:name="_Toc485640333"/>
+      <w:bookmarkStart w:id="392" w:name="_Toc485643518"/>
+      <w:bookmarkStart w:id="393" w:name="_Toc485717633"/>
+      <w:bookmarkStart w:id="394" w:name="_Toc485923057"/>
+      <w:bookmarkStart w:id="395" w:name="_Toc490935374"/>
+      <w:bookmarkStart w:id="396" w:name="_Toc494295953"/>
       <w:r>
         <w:t>A1.5.2</w:t>
       </w:r>
@@ -6444,9 +6451,6 @@
         <w:tab/>
         <w:t>Enforcement of the endurance limit</w:t>
       </w:r>
-      <w:bookmarkEnd w:id="383"/>
-      <w:bookmarkEnd w:id="384"/>
-      <w:bookmarkEnd w:id="385"/>
       <w:bookmarkEnd w:id="386"/>
       <w:bookmarkEnd w:id="387"/>
       <w:bookmarkEnd w:id="388"/>
@@ -6454,6 +6458,10 @@
       <w:bookmarkEnd w:id="390"/>
       <w:bookmarkEnd w:id="391"/>
       <w:bookmarkEnd w:id="392"/>
+      <w:bookmarkEnd w:id="393"/>
+      <w:bookmarkEnd w:id="394"/>
+      <w:bookmarkEnd w:id="395"/>
+      <w:bookmarkEnd w:id="396"/>
     </w:p>
     <w:p>
       <w:pPr>
@@ -6925,16 +6933,17 @@
         <w:pStyle w:val="Heading3"/>
         <w:jc w:val="both"/>
       </w:pPr>
-      <w:bookmarkStart w:id="393" w:name="_Toc480630772"/>
-      <w:bookmarkStart w:id="394" w:name="_Toc483834693"/>
-      <w:bookmarkStart w:id="395" w:name="_Toc483917775"/>
-      <w:bookmarkStart w:id="396" w:name="_Toc484623202"/>
-      <w:bookmarkStart w:id="397" w:name="_Toc485640245"/>
-      <w:bookmarkStart w:id="398" w:name="_Toc485640334"/>
-      <w:bookmarkStart w:id="399" w:name="_Toc485643519"/>
-      <w:bookmarkStart w:id="400" w:name="_Toc485717634"/>
-      <w:bookmarkStart w:id="401" w:name="_Toc485923058"/>
-      <w:bookmarkStart w:id="402" w:name="_Toc490935375"/>
+      <w:bookmarkStart w:id="397" w:name="_Toc480630772"/>
+      <w:bookmarkStart w:id="398" w:name="_Toc483834693"/>
+      <w:bookmarkStart w:id="399" w:name="_Toc483917775"/>
+      <w:bookmarkStart w:id="400" w:name="_Toc484623202"/>
+      <w:bookmarkStart w:id="401" w:name="_Toc485640245"/>
+      <w:bookmarkStart w:id="402" w:name="_Toc485640334"/>
+      <w:bookmarkStart w:id="403" w:name="_Toc485643519"/>
+      <w:bookmarkStart w:id="404" w:name="_Toc485717634"/>
+      <w:bookmarkStart w:id="405" w:name="_Toc485923058"/>
+      <w:bookmarkStart w:id="406" w:name="_Toc490935375"/>
+      <w:bookmarkStart w:id="407" w:name="_Toc494295954"/>
       <w:r>
         <w:t>A1.5.3</w:t>
       </w:r>
@@ -6942,16 +6951,17 @@
         <w:tab/>
         <w:t>Endurance limit of non-ferrous metals</w:t>
       </w:r>
-      <w:bookmarkEnd w:id="393"/>
-      <w:bookmarkEnd w:id="394"/>
-      <w:bookmarkEnd w:id="395"/>
-      <w:bookmarkEnd w:id="396"/>
       <w:bookmarkEnd w:id="397"/>
       <w:bookmarkEnd w:id="398"/>
       <w:bookmarkEnd w:id="399"/>
       <w:bookmarkEnd w:id="400"/>
       <w:bookmarkEnd w:id="401"/>
       <w:bookmarkEnd w:id="402"/>
+      <w:bookmarkEnd w:id="403"/>
+      <w:bookmarkEnd w:id="404"/>
+      <w:bookmarkEnd w:id="405"/>
+      <w:bookmarkEnd w:id="406"/>
+      <w:bookmarkEnd w:id="407"/>
     </w:p>
     <w:p>
       <w:pPr>
@@ -7055,16 +7065,17 @@
         <w:pStyle w:val="Heading3"/>
         <w:jc w:val="both"/>
       </w:pPr>
-      <w:bookmarkStart w:id="403" w:name="_Toc480630773"/>
-      <w:bookmarkStart w:id="404" w:name="_Toc483834694"/>
-      <w:bookmarkStart w:id="405" w:name="_Toc483917776"/>
-      <w:bookmarkStart w:id="406" w:name="_Toc484623203"/>
-      <w:bookmarkStart w:id="407" w:name="_Toc485640246"/>
-      <w:bookmarkStart w:id="408" w:name="_Toc485640335"/>
-      <w:bookmarkStart w:id="409" w:name="_Toc485643520"/>
-      <w:bookmarkStart w:id="410" w:name="_Toc485717635"/>
-      <w:bookmarkStart w:id="411" w:name="_Toc485923059"/>
-      <w:bookmarkStart w:id="412" w:name="_Toc490935376"/>
+      <w:bookmarkStart w:id="408" w:name="_Toc480630773"/>
+      <w:bookmarkStart w:id="409" w:name="_Toc483834694"/>
+      <w:bookmarkStart w:id="410" w:name="_Toc483917776"/>
+      <w:bookmarkStart w:id="411" w:name="_Toc484623203"/>
+      <w:bookmarkStart w:id="412" w:name="_Toc485640246"/>
+      <w:bookmarkStart w:id="413" w:name="_Toc485640335"/>
+      <w:bookmarkStart w:id="414" w:name="_Toc485643520"/>
+      <w:bookmarkStart w:id="415" w:name="_Toc485717635"/>
+      <w:bookmarkStart w:id="416" w:name="_Toc485923059"/>
+      <w:bookmarkStart w:id="417" w:name="_Toc490935376"/>
+      <w:bookmarkStart w:id="418" w:name="_Toc494295955"/>
       <w:r>
         <w:t>A1.5.4</w:t>
       </w:r>
@@ -7072,16 +7083,17 @@
         <w:tab/>
         <w:t>The “bouncing endurance limit”</w:t>
       </w:r>
-      <w:bookmarkEnd w:id="403"/>
-      <w:bookmarkEnd w:id="404"/>
-      <w:bookmarkEnd w:id="405"/>
-      <w:bookmarkEnd w:id="406"/>
-      <w:bookmarkEnd w:id="407"/>
       <w:bookmarkEnd w:id="408"/>
       <w:bookmarkEnd w:id="409"/>
       <w:bookmarkEnd w:id="410"/>
       <w:bookmarkEnd w:id="411"/>
       <w:bookmarkEnd w:id="412"/>
+      <w:bookmarkEnd w:id="413"/>
+      <w:bookmarkEnd w:id="414"/>
+      <w:bookmarkEnd w:id="415"/>
+      <w:bookmarkEnd w:id="416"/>
+      <w:bookmarkEnd w:id="417"/>
+      <w:bookmarkEnd w:id="418"/>
     </w:p>
     <w:p>
       <w:pPr>
@@ -8801,8 +8813,8 @@
           <w:sz w:val="32"/>
         </w:rPr>
       </w:pPr>
-      <w:bookmarkStart w:id="413" w:name="_Toc484623204"/>
-      <w:bookmarkStart w:id="414" w:name="_Toc490935377"/>
+      <w:bookmarkStart w:id="419" w:name="_Toc484623204"/>
+      <w:bookmarkStart w:id="420" w:name="_Toc494295956"/>
       <w:r>
         <w:rPr>
           <w:rFonts w:cs="Times New Roman"/>
@@ -8819,105 +8831,99 @@
         <w:tab/>
         <w:t>Materials data generation</w:t>
       </w:r>
-      <w:bookmarkEnd w:id="413"/>
-      <w:bookmarkEnd w:id="414"/>
-    </w:p>
-    <w:p>
-      <w:pPr>
-        <w:pStyle w:val="Heading2"/>
-      </w:pPr>
-      <w:bookmarkStart w:id="415" w:name="_Toc422075635"/>
-      <w:bookmarkStart w:id="416" w:name="_Toc422131890"/>
-      <w:bookmarkStart w:id="417" w:name="_Toc422226042"/>
-      <w:bookmarkStart w:id="418" w:name="_Toc422258521"/>
-      <w:bookmarkStart w:id="419" w:name="_Toc424218801"/>
-      <w:bookmarkStart w:id="420" w:name="_Toc424736584"/>
-      <w:bookmarkStart w:id="421" w:name="_Toc425517354"/>
-      <w:bookmarkStart w:id="422" w:name="_Toc429302752"/>
-      <w:bookmarkStart w:id="423" w:name="_Toc429571767"/>
-      <w:bookmarkStart w:id="424" w:name="_Toc429572047"/>
-      <w:bookmarkStart w:id="425" w:name="_Toc429746745"/>
-      <w:bookmarkStart w:id="426" w:name="_Toc429848152"/>
-      <w:bookmarkStart w:id="427" w:name="_Toc431725737"/>
-      <w:bookmarkStart w:id="428" w:name="_Toc432617941"/>
-      <w:bookmarkStart w:id="429" w:name="_Toc434156039"/>
-      <w:bookmarkStart w:id="430" w:name="_Toc434685167"/>
-      <w:bookmarkStart w:id="431" w:name="_Toc435196357"/>
-      <w:bookmarkStart w:id="432" w:name="_Toc435196971"/>
-      <w:bookmarkStart w:id="433" w:name="_Toc435266620"/>
-      <w:bookmarkStart w:id="434" w:name="_Toc436338391"/>
-      <w:bookmarkStart w:id="435" w:name="_Toc436388431"/>
-      <w:bookmarkStart w:id="436" w:name="_Toc436733144"/>
-      <w:bookmarkStart w:id="437" w:name="_Toc436999637"/>
-      <w:bookmarkStart w:id="438" w:name="_Toc437182992"/>
-      <w:bookmarkStart w:id="439" w:name="_Toc437188100"/>
-      <w:bookmarkStart w:id="440" w:name="_Toc437189339"/>
-      <w:bookmarkStart w:id="441" w:name="_Toc437791161"/>
-      <w:bookmarkStart w:id="442" w:name="_Toc437981872"/>
-      <w:bookmarkStart w:id="443" w:name="_Toc438150873"/>
-      <w:bookmarkStart w:id="444" w:name="_Toc438226137"/>
-      <w:bookmarkStart w:id="445" w:name="_Toc440549293"/>
-      <w:bookmarkStart w:id="446" w:name="_Toc440571645"/>
-      <w:bookmarkStart w:id="447" w:name="_Toc440571773"/>
-      <w:bookmarkStart w:id="448" w:name="_Toc440571901"/>
-      <w:bookmarkStart w:id="449" w:name="_Toc440617797"/>
-      <w:bookmarkStart w:id="450" w:name="_Toc440921233"/>
-      <w:bookmarkStart w:id="451" w:name="_Toc440979639"/>
-      <w:bookmarkStart w:id="452" w:name="_Toc440988960"/>
-      <w:bookmarkStart w:id="453" w:name="_Toc441442992"/>
-      <w:bookmarkStart w:id="454" w:name="_Toc441504240"/>
-      <w:bookmarkStart w:id="455" w:name="_Toc441504369"/>
-      <w:bookmarkStart w:id="456" w:name="_Toc441522656"/>
-      <w:bookmarkStart w:id="457" w:name="_Toc442368589"/>
-      <w:bookmarkStart w:id="458" w:name="_Toc444890387"/>
-      <w:bookmarkStart w:id="459" w:name="_Toc444891851"/>
-      <w:bookmarkStart w:id="460" w:name="_Toc445133258"/>
-      <w:bookmarkStart w:id="461" w:name="_Toc445465015"/>
-      <w:bookmarkStart w:id="462" w:name="_Toc446677114"/>
-      <w:bookmarkStart w:id="463" w:name="_Toc446865635"/>
-      <w:bookmarkStart w:id="464" w:name="_Toc446865909"/>
-      <w:bookmarkStart w:id="465" w:name="_Toc446866046"/>
-      <w:bookmarkStart w:id="466" w:name="_Toc447740216"/>
-      <w:bookmarkStart w:id="467" w:name="_Toc448415080"/>
-      <w:bookmarkStart w:id="468" w:name="_Toc448499842"/>
-      <w:bookmarkStart w:id="469" w:name="_Toc451511590"/>
-      <w:bookmarkStart w:id="470" w:name="_Toc451868828"/>
-      <w:bookmarkStart w:id="471" w:name="_Toc453008843"/>
-      <w:bookmarkStart w:id="472" w:name="_Toc453253879"/>
-      <w:bookmarkStart w:id="473" w:name="_Toc456093775"/>
-      <w:bookmarkStart w:id="474" w:name="_Toc456100505"/>
-      <w:bookmarkStart w:id="475" w:name="_Toc456265823"/>
-      <w:bookmarkStart w:id="476" w:name="_Toc456273872"/>
-      <w:bookmarkStart w:id="477" w:name="_Toc456275558"/>
-      <w:bookmarkStart w:id="478" w:name="_Toc456379642"/>
-      <w:bookmarkStart w:id="479" w:name="_Toc456462395"/>
-      <w:bookmarkStart w:id="480" w:name="_Toc457068577"/>
-      <w:bookmarkStart w:id="481" w:name="_Toc457068733"/>
-      <w:bookmarkStart w:id="482" w:name="_Toc457836505"/>
-      <w:bookmarkStart w:id="483" w:name="_Toc465444333"/>
-      <w:bookmarkStart w:id="484" w:name="_Toc465454204"/>
-      <w:bookmarkStart w:id="485" w:name="_Toc465454356"/>
-      <w:bookmarkStart w:id="486" w:name="_Toc466131501"/>
-      <w:bookmarkStart w:id="487" w:name="_Toc466140124"/>
-      <w:bookmarkStart w:id="488" w:name="_Toc466660068"/>
-      <w:bookmarkStart w:id="489" w:name="_Toc467408300"/>
-      <w:bookmarkStart w:id="490" w:name="_Toc468452709"/>
-      <w:bookmarkStart w:id="491" w:name="_Toc469330916"/>
-      <w:bookmarkStart w:id="492" w:name="_Toc483917778"/>
-      <w:bookmarkStart w:id="493" w:name="_Toc484623205"/>
-      <w:bookmarkStart w:id="494" w:name="_Toc490935378"/>
-      <w:r>
-        <w:t>A2.1</w:t>
-      </w:r>
-      <w:r>
-        <w:tab/>
-      </w:r>
-      <w:bookmarkEnd w:id="415"/>
-      <w:bookmarkEnd w:id="416"/>
-      <w:bookmarkEnd w:id="417"/>
-      <w:bookmarkEnd w:id="418"/>
       <w:bookmarkEnd w:id="419"/>
       <w:bookmarkEnd w:id="420"/>
+    </w:p>
+    <w:p>
+      <w:pPr>
+        <w:pStyle w:val="Heading2"/>
+      </w:pPr>
+      <w:bookmarkStart w:id="421" w:name="_Toc422075635"/>
+      <w:bookmarkStart w:id="422" w:name="_Toc422131890"/>
+      <w:bookmarkStart w:id="423" w:name="_Toc422226042"/>
+      <w:bookmarkStart w:id="424" w:name="_Toc422258521"/>
+      <w:bookmarkStart w:id="425" w:name="_Toc424218801"/>
+      <w:bookmarkStart w:id="426" w:name="_Toc424736584"/>
+      <w:bookmarkStart w:id="427" w:name="_Toc425517354"/>
+      <w:bookmarkStart w:id="428" w:name="_Toc429302752"/>
+      <w:bookmarkStart w:id="429" w:name="_Toc429571767"/>
+      <w:bookmarkStart w:id="430" w:name="_Toc429572047"/>
+      <w:bookmarkStart w:id="431" w:name="_Toc429746745"/>
+      <w:bookmarkStart w:id="432" w:name="_Toc429848152"/>
+      <w:bookmarkStart w:id="433" w:name="_Toc431725737"/>
+      <w:bookmarkStart w:id="434" w:name="_Toc432617941"/>
+      <w:bookmarkStart w:id="435" w:name="_Toc434156039"/>
+      <w:bookmarkStart w:id="436" w:name="_Toc434685167"/>
+      <w:bookmarkStart w:id="437" w:name="_Toc435196357"/>
+      <w:bookmarkStart w:id="438" w:name="_Toc435196971"/>
+      <w:bookmarkStart w:id="439" w:name="_Toc435266620"/>
+      <w:bookmarkStart w:id="440" w:name="_Toc436338391"/>
+      <w:bookmarkStart w:id="441" w:name="_Toc436388431"/>
+      <w:bookmarkStart w:id="442" w:name="_Toc436733144"/>
+      <w:bookmarkStart w:id="443" w:name="_Toc436999637"/>
+      <w:bookmarkStart w:id="444" w:name="_Toc437182992"/>
+      <w:bookmarkStart w:id="445" w:name="_Toc437188100"/>
+      <w:bookmarkStart w:id="446" w:name="_Toc437189339"/>
+      <w:bookmarkStart w:id="447" w:name="_Toc437791161"/>
+      <w:bookmarkStart w:id="448" w:name="_Toc437981872"/>
+      <w:bookmarkStart w:id="449" w:name="_Toc438150873"/>
+      <w:bookmarkStart w:id="450" w:name="_Toc438226137"/>
+      <w:bookmarkStart w:id="451" w:name="_Toc440549293"/>
+      <w:bookmarkStart w:id="452" w:name="_Toc440571645"/>
+      <w:bookmarkStart w:id="453" w:name="_Toc440571773"/>
+      <w:bookmarkStart w:id="454" w:name="_Toc440571901"/>
+      <w:bookmarkStart w:id="455" w:name="_Toc440617797"/>
+      <w:bookmarkStart w:id="456" w:name="_Toc440921233"/>
+      <w:bookmarkStart w:id="457" w:name="_Toc440979639"/>
+      <w:bookmarkStart w:id="458" w:name="_Toc440988960"/>
+      <w:bookmarkStart w:id="459" w:name="_Toc441442992"/>
+      <w:bookmarkStart w:id="460" w:name="_Toc441504240"/>
+      <w:bookmarkStart w:id="461" w:name="_Toc441504369"/>
+      <w:bookmarkStart w:id="462" w:name="_Toc441522656"/>
+      <w:bookmarkStart w:id="463" w:name="_Toc442368589"/>
+      <w:bookmarkStart w:id="464" w:name="_Toc444890387"/>
+      <w:bookmarkStart w:id="465" w:name="_Toc444891851"/>
+      <w:bookmarkStart w:id="466" w:name="_Toc445133258"/>
+      <w:bookmarkStart w:id="467" w:name="_Toc445465015"/>
+      <w:bookmarkStart w:id="468" w:name="_Toc446677114"/>
+      <w:bookmarkStart w:id="469" w:name="_Toc446865635"/>
+      <w:bookmarkStart w:id="470" w:name="_Toc446865909"/>
+      <w:bookmarkStart w:id="471" w:name="_Toc446866046"/>
+      <w:bookmarkStart w:id="472" w:name="_Toc447740216"/>
+      <w:bookmarkStart w:id="473" w:name="_Toc448415080"/>
+      <w:bookmarkStart w:id="474" w:name="_Toc448499842"/>
+      <w:bookmarkStart w:id="475" w:name="_Toc451511590"/>
+      <w:bookmarkStart w:id="476" w:name="_Toc451868828"/>
+      <w:bookmarkStart w:id="477" w:name="_Toc453008843"/>
+      <w:bookmarkStart w:id="478" w:name="_Toc453253879"/>
+      <w:bookmarkStart w:id="479" w:name="_Toc456093775"/>
+      <w:bookmarkStart w:id="480" w:name="_Toc456100505"/>
+      <w:bookmarkStart w:id="481" w:name="_Toc456265823"/>
+      <w:bookmarkStart w:id="482" w:name="_Toc456273872"/>
+      <w:bookmarkStart w:id="483" w:name="_Toc456275558"/>
+      <w:bookmarkStart w:id="484" w:name="_Toc456379642"/>
+      <w:bookmarkStart w:id="485" w:name="_Toc456462395"/>
+      <w:bookmarkStart w:id="486" w:name="_Toc457068577"/>
+      <w:bookmarkStart w:id="487" w:name="_Toc457068733"/>
+      <w:bookmarkStart w:id="488" w:name="_Toc457836505"/>
+      <w:bookmarkStart w:id="489" w:name="_Toc465444333"/>
+      <w:bookmarkStart w:id="490" w:name="_Toc465454204"/>
+      <w:bookmarkStart w:id="491" w:name="_Toc465454356"/>
+      <w:bookmarkStart w:id="492" w:name="_Toc466131501"/>
+      <w:bookmarkStart w:id="493" w:name="_Toc466140124"/>
+      <w:bookmarkStart w:id="494" w:name="_Toc466660068"/>
+      <w:bookmarkStart w:id="495" w:name="_Toc467408300"/>
+      <w:bookmarkStart w:id="496" w:name="_Toc468452709"/>
+      <w:bookmarkStart w:id="497" w:name="_Toc469330916"/>
+      <w:bookmarkStart w:id="498" w:name="_Toc483917778"/>
+      <w:bookmarkStart w:id="499" w:name="_Toc484623205"/>
+      <w:bookmarkStart w:id="500" w:name="_Toc494295957"/>
+      <w:r>
+        <w:t>A2.1</w:t>
+      </w:r>
+      <w:r>
+        <w:tab/>
+      </w:r>
       <w:bookmarkEnd w:id="421"/>
       <w:bookmarkEnd w:id="422"/>
       <w:bookmarkEnd w:id="423"/>
@@ -8989,12 +8995,18 @@
       <w:bookmarkEnd w:id="489"/>
       <w:bookmarkEnd w:id="490"/>
       <w:bookmarkEnd w:id="491"/>
-      <w:r>
-        <w:t>Background</w:t>
-      </w:r>
       <w:bookmarkEnd w:id="492"/>
       <w:bookmarkEnd w:id="493"/>
       <w:bookmarkEnd w:id="494"/>
+      <w:bookmarkEnd w:id="495"/>
+      <w:bookmarkEnd w:id="496"/>
+      <w:bookmarkEnd w:id="497"/>
+      <w:r>
+        <w:t>Background</w:t>
+      </w:r>
+      <w:bookmarkEnd w:id="498"/>
+      <w:bookmarkEnd w:id="499"/>
+      <w:bookmarkEnd w:id="500"/>
     </w:p>
     <w:p>
       <w:pPr>
@@ -9240,89 +9252,89 @@
       <w:pPr>
         <w:pStyle w:val="Heading2"/>
       </w:pPr>
-      <w:bookmarkStart w:id="495" w:name="_Toc422075636"/>
-      <w:bookmarkStart w:id="496" w:name="_Toc422131891"/>
-      <w:bookmarkStart w:id="497" w:name="_Toc422226043"/>
-      <w:bookmarkStart w:id="498" w:name="_Toc422258522"/>
-      <w:bookmarkStart w:id="499" w:name="_Toc424218802"/>
-      <w:bookmarkStart w:id="500" w:name="_Toc424473992"/>
-      <w:bookmarkStart w:id="501" w:name="_Toc424736585"/>
-      <w:bookmarkStart w:id="502" w:name="_Toc425517355"/>
-      <w:bookmarkStart w:id="503" w:name="_Toc429302753"/>
-      <w:bookmarkStart w:id="504" w:name="_Toc429571768"/>
-      <w:bookmarkStart w:id="505" w:name="_Toc429572048"/>
-      <w:bookmarkStart w:id="506" w:name="_Toc429746746"/>
-      <w:bookmarkStart w:id="507" w:name="_Toc429848153"/>
-      <w:bookmarkStart w:id="508" w:name="_Toc431725738"/>
-      <w:bookmarkStart w:id="509" w:name="_Toc432617942"/>
-      <w:bookmarkStart w:id="510" w:name="_Toc434156040"/>
-      <w:bookmarkStart w:id="511" w:name="_Toc434685168"/>
-      <w:bookmarkStart w:id="512" w:name="_Toc434686050"/>
-      <w:bookmarkStart w:id="513" w:name="_Toc435196358"/>
-      <w:bookmarkStart w:id="514" w:name="_Toc435196972"/>
-      <w:bookmarkStart w:id="515" w:name="_Toc435266621"/>
-      <w:bookmarkStart w:id="516" w:name="_Toc436338392"/>
-      <w:bookmarkStart w:id="517" w:name="_Toc436388432"/>
-      <w:bookmarkStart w:id="518" w:name="_Toc436733145"/>
-      <w:bookmarkStart w:id="519" w:name="_Toc436999638"/>
-      <w:bookmarkStart w:id="520" w:name="_Toc437182993"/>
-      <w:bookmarkStart w:id="521" w:name="_Toc437188101"/>
-      <w:bookmarkStart w:id="522" w:name="_Toc437189340"/>
-      <w:bookmarkStart w:id="523" w:name="_Toc437791162"/>
-      <w:bookmarkStart w:id="524" w:name="_Toc437981873"/>
-      <w:bookmarkStart w:id="525" w:name="_Toc438150874"/>
-      <w:bookmarkStart w:id="526" w:name="_Toc438226138"/>
-      <w:bookmarkStart w:id="527" w:name="_Toc440549294"/>
-      <w:bookmarkStart w:id="528" w:name="_Toc440571646"/>
-      <w:bookmarkStart w:id="529" w:name="_Toc440571774"/>
-      <w:bookmarkStart w:id="530" w:name="_Toc440571902"/>
-      <w:bookmarkStart w:id="531" w:name="_Toc440617798"/>
-      <w:bookmarkStart w:id="532" w:name="_Toc440921234"/>
-      <w:bookmarkStart w:id="533" w:name="_Toc440979640"/>
-      <w:bookmarkStart w:id="534" w:name="_Toc440988961"/>
-      <w:bookmarkStart w:id="535" w:name="_Toc441442993"/>
-      <w:bookmarkStart w:id="536" w:name="_Toc441504241"/>
-      <w:bookmarkStart w:id="537" w:name="_Toc441504370"/>
-      <w:bookmarkStart w:id="538" w:name="_Toc441522657"/>
-      <w:bookmarkStart w:id="539" w:name="_Toc442368590"/>
-      <w:bookmarkStart w:id="540" w:name="_Toc444890388"/>
-      <w:bookmarkStart w:id="541" w:name="_Toc444891852"/>
-      <w:bookmarkStart w:id="542" w:name="_Toc445133259"/>
-      <w:bookmarkStart w:id="543" w:name="_Toc445465016"/>
-      <w:bookmarkStart w:id="544" w:name="_Toc446677115"/>
-      <w:bookmarkStart w:id="545" w:name="_Toc446865636"/>
-      <w:bookmarkStart w:id="546" w:name="_Toc446865910"/>
-      <w:bookmarkStart w:id="547" w:name="_Toc446866047"/>
-      <w:bookmarkStart w:id="548" w:name="_Toc447740217"/>
-      <w:bookmarkStart w:id="549" w:name="_Toc448415081"/>
-      <w:bookmarkStart w:id="550" w:name="_Toc448499843"/>
-      <w:bookmarkStart w:id="551" w:name="_Toc451511591"/>
-      <w:bookmarkStart w:id="552" w:name="_Toc451868829"/>
-      <w:bookmarkStart w:id="553" w:name="_Toc453008844"/>
-      <w:bookmarkStart w:id="554" w:name="_Toc453253880"/>
-      <w:bookmarkStart w:id="555" w:name="_Toc456093776"/>
-      <w:bookmarkStart w:id="556" w:name="_Toc456100506"/>
-      <w:bookmarkStart w:id="557" w:name="_Toc456265824"/>
-      <w:bookmarkStart w:id="558" w:name="_Toc456273873"/>
-      <w:bookmarkStart w:id="559" w:name="_Toc456275559"/>
-      <w:bookmarkStart w:id="560" w:name="_Toc456379643"/>
-      <w:bookmarkStart w:id="561" w:name="_Toc456462396"/>
-      <w:bookmarkStart w:id="562" w:name="_Toc457068578"/>
-      <w:bookmarkStart w:id="563" w:name="_Toc457068734"/>
-      <w:bookmarkStart w:id="564" w:name="_Toc457836506"/>
-      <w:bookmarkStart w:id="565" w:name="_Toc465444334"/>
-      <w:bookmarkStart w:id="566" w:name="_Toc465453903"/>
-      <w:bookmarkStart w:id="567" w:name="_Toc465454205"/>
-      <w:bookmarkStart w:id="568" w:name="_Toc465454357"/>
-      <w:bookmarkStart w:id="569" w:name="_Toc466131502"/>
-      <w:bookmarkStart w:id="570" w:name="_Toc466140125"/>
-      <w:bookmarkStart w:id="571" w:name="_Toc466660069"/>
-      <w:bookmarkStart w:id="572" w:name="_Toc467408301"/>
-      <w:bookmarkStart w:id="573" w:name="_Toc468452710"/>
-      <w:bookmarkStart w:id="574" w:name="_Toc469330917"/>
-      <w:bookmarkStart w:id="575" w:name="_Toc483917779"/>
-      <w:bookmarkStart w:id="576" w:name="_Toc484623206"/>
-      <w:bookmarkStart w:id="577" w:name="_Toc490935379"/>
+      <w:bookmarkStart w:id="501" w:name="_Toc422075636"/>
+      <w:bookmarkStart w:id="502" w:name="_Toc422131891"/>
+      <w:bookmarkStart w:id="503" w:name="_Toc422226043"/>
+      <w:bookmarkStart w:id="504" w:name="_Toc422258522"/>
+      <w:bookmarkStart w:id="505" w:name="_Toc424218802"/>
+      <w:bookmarkStart w:id="506" w:name="_Toc424473992"/>
+      <w:bookmarkStart w:id="507" w:name="_Toc424736585"/>
+      <w:bookmarkStart w:id="508" w:name="_Toc425517355"/>
+      <w:bookmarkStart w:id="509" w:name="_Toc429302753"/>
+      <w:bookmarkStart w:id="510" w:name="_Toc429571768"/>
+      <w:bookmarkStart w:id="511" w:name="_Toc429572048"/>
+      <w:bookmarkStart w:id="512" w:name="_Toc429746746"/>
+      <w:bookmarkStart w:id="513" w:name="_Toc429848153"/>
+      <w:bookmarkStart w:id="514" w:name="_Toc431725738"/>
+      <w:bookmarkStart w:id="515" w:name="_Toc432617942"/>
+      <w:bookmarkStart w:id="516" w:name="_Toc434156040"/>
+      <w:bookmarkStart w:id="517" w:name="_Toc434685168"/>
+      <w:bookmarkStart w:id="518" w:name="_Toc434686050"/>
+      <w:bookmarkStart w:id="519" w:name="_Toc435196358"/>
+      <w:bookmarkStart w:id="520" w:name="_Toc435196972"/>
+      <w:bookmarkStart w:id="521" w:name="_Toc435266621"/>
+      <w:bookmarkStart w:id="522" w:name="_Toc436338392"/>
+      <w:bookmarkStart w:id="523" w:name="_Toc436388432"/>
+      <w:bookmarkStart w:id="524" w:name="_Toc436733145"/>
+      <w:bookmarkStart w:id="525" w:name="_Toc436999638"/>
+      <w:bookmarkStart w:id="526" w:name="_Toc437182993"/>
+      <w:bookmarkStart w:id="527" w:name="_Toc437188101"/>
+      <w:bookmarkStart w:id="528" w:name="_Toc437189340"/>
+      <w:bookmarkStart w:id="529" w:name="_Toc437791162"/>
+      <w:bookmarkStart w:id="530" w:name="_Toc437981873"/>
+      <w:bookmarkStart w:id="531" w:name="_Toc438150874"/>
+      <w:bookmarkStart w:id="532" w:name="_Toc438226138"/>
+      <w:bookmarkStart w:id="533" w:name="_Toc440549294"/>
+      <w:bookmarkStart w:id="534" w:name="_Toc440571646"/>
+      <w:bookmarkStart w:id="535" w:name="_Toc440571774"/>
+      <w:bookmarkStart w:id="536" w:name="_Toc440571902"/>
+      <w:bookmarkStart w:id="537" w:name="_Toc440617798"/>
+      <w:bookmarkStart w:id="538" w:name="_Toc440921234"/>
+      <w:bookmarkStart w:id="539" w:name="_Toc440979640"/>
+      <w:bookmarkStart w:id="540" w:name="_Toc440988961"/>
+      <w:bookmarkStart w:id="541" w:name="_Toc441442993"/>
+      <w:bookmarkStart w:id="542" w:name="_Toc441504241"/>
+      <w:bookmarkStart w:id="543" w:name="_Toc441504370"/>
+      <w:bookmarkStart w:id="544" w:name="_Toc441522657"/>
+      <w:bookmarkStart w:id="545" w:name="_Toc442368590"/>
+      <w:bookmarkStart w:id="546" w:name="_Toc444890388"/>
+      <w:bookmarkStart w:id="547" w:name="_Toc444891852"/>
+      <w:bookmarkStart w:id="548" w:name="_Toc445133259"/>
+      <w:bookmarkStart w:id="549" w:name="_Toc445465016"/>
+      <w:bookmarkStart w:id="550" w:name="_Toc446677115"/>
+      <w:bookmarkStart w:id="551" w:name="_Toc446865636"/>
+      <w:bookmarkStart w:id="552" w:name="_Toc446865910"/>
+      <w:bookmarkStart w:id="553" w:name="_Toc446866047"/>
+      <w:bookmarkStart w:id="554" w:name="_Toc447740217"/>
+      <w:bookmarkStart w:id="555" w:name="_Toc448415081"/>
+      <w:bookmarkStart w:id="556" w:name="_Toc448499843"/>
+      <w:bookmarkStart w:id="557" w:name="_Toc451511591"/>
+      <w:bookmarkStart w:id="558" w:name="_Toc451868829"/>
+      <w:bookmarkStart w:id="559" w:name="_Toc453008844"/>
+      <w:bookmarkStart w:id="560" w:name="_Toc453253880"/>
+      <w:bookmarkStart w:id="561" w:name="_Toc456093776"/>
+      <w:bookmarkStart w:id="562" w:name="_Toc456100506"/>
+      <w:bookmarkStart w:id="563" w:name="_Toc456265824"/>
+      <w:bookmarkStart w:id="564" w:name="_Toc456273873"/>
+      <w:bookmarkStart w:id="565" w:name="_Toc456275559"/>
+      <w:bookmarkStart w:id="566" w:name="_Toc456379643"/>
+      <w:bookmarkStart w:id="567" w:name="_Toc456462396"/>
+      <w:bookmarkStart w:id="568" w:name="_Toc457068578"/>
+      <w:bookmarkStart w:id="569" w:name="_Toc457068734"/>
+      <w:bookmarkStart w:id="570" w:name="_Toc457836506"/>
+      <w:bookmarkStart w:id="571" w:name="_Toc465444334"/>
+      <w:bookmarkStart w:id="572" w:name="_Toc465453903"/>
+      <w:bookmarkStart w:id="573" w:name="_Toc465454205"/>
+      <w:bookmarkStart w:id="574" w:name="_Toc465454357"/>
+      <w:bookmarkStart w:id="575" w:name="_Toc466131502"/>
+      <w:bookmarkStart w:id="576" w:name="_Toc466140125"/>
+      <w:bookmarkStart w:id="577" w:name="_Toc466660069"/>
+      <w:bookmarkStart w:id="578" w:name="_Toc467408301"/>
+      <w:bookmarkStart w:id="579" w:name="_Toc468452710"/>
+      <w:bookmarkStart w:id="580" w:name="_Toc469330917"/>
+      <w:bookmarkStart w:id="581" w:name="_Toc483917779"/>
+      <w:bookmarkStart w:id="582" w:name="_Toc484623206"/>
+      <w:bookmarkStart w:id="583" w:name="_Toc494295958"/>
       <w:r>
         <w:lastRenderedPageBreak/>
         <w:t>A2.2</w:t>
@@ -9333,12 +9345,6 @@
       <w:r>
         <w:t>Bäumel-Seeger Method</w:t>
       </w:r>
-      <w:bookmarkEnd w:id="495"/>
-      <w:bookmarkEnd w:id="496"/>
-      <w:bookmarkEnd w:id="497"/>
-      <w:bookmarkEnd w:id="498"/>
-      <w:bookmarkEnd w:id="499"/>
-      <w:bookmarkEnd w:id="500"/>
       <w:bookmarkEnd w:id="501"/>
       <w:bookmarkEnd w:id="502"/>
       <w:bookmarkEnd w:id="503"/>
@@ -9416,6 +9422,12 @@
       <w:bookmarkEnd w:id="575"/>
       <w:bookmarkEnd w:id="576"/>
       <w:bookmarkEnd w:id="577"/>
+      <w:bookmarkEnd w:id="578"/>
+      <w:bookmarkEnd w:id="579"/>
+      <w:bookmarkEnd w:id="580"/>
+      <w:bookmarkEnd w:id="581"/>
+      <w:bookmarkEnd w:id="582"/>
+      <w:bookmarkEnd w:id="583"/>
     </w:p>
     <w:p>
       <w:pPr>
@@ -10996,89 +11008,89 @@
       <w:pPr>
         <w:pStyle w:val="Heading2"/>
       </w:pPr>
-      <w:bookmarkStart w:id="578" w:name="_Toc422075637"/>
-      <w:bookmarkStart w:id="579" w:name="_Toc422131892"/>
-      <w:bookmarkStart w:id="580" w:name="_Toc422226044"/>
-      <w:bookmarkStart w:id="581" w:name="_Toc422258523"/>
-      <w:bookmarkStart w:id="582" w:name="_Toc424218803"/>
-      <w:bookmarkStart w:id="583" w:name="_Toc424473993"/>
-      <w:bookmarkStart w:id="584" w:name="_Toc424736586"/>
-      <w:bookmarkStart w:id="585" w:name="_Toc425517356"/>
-      <w:bookmarkStart w:id="586" w:name="_Toc429302754"/>
-      <w:bookmarkStart w:id="587" w:name="_Toc429571769"/>
-      <w:bookmarkStart w:id="588" w:name="_Toc429572049"/>
-      <w:bookmarkStart w:id="589" w:name="_Toc429746747"/>
-      <w:bookmarkStart w:id="590" w:name="_Toc429848154"/>
-      <w:bookmarkStart w:id="591" w:name="_Toc431725739"/>
-      <w:bookmarkStart w:id="592" w:name="_Toc432617943"/>
-      <w:bookmarkStart w:id="593" w:name="_Toc434156041"/>
-      <w:bookmarkStart w:id="594" w:name="_Toc434685169"/>
-      <w:bookmarkStart w:id="595" w:name="_Toc434686051"/>
-      <w:bookmarkStart w:id="596" w:name="_Toc435196359"/>
-      <w:bookmarkStart w:id="597" w:name="_Toc435196973"/>
-      <w:bookmarkStart w:id="598" w:name="_Toc435266622"/>
-      <w:bookmarkStart w:id="599" w:name="_Toc436338393"/>
-      <w:bookmarkStart w:id="600" w:name="_Toc436388433"/>
-      <w:bookmarkStart w:id="601" w:name="_Toc436733146"/>
-      <w:bookmarkStart w:id="602" w:name="_Toc436999639"/>
-      <w:bookmarkStart w:id="603" w:name="_Toc437182994"/>
-      <w:bookmarkStart w:id="604" w:name="_Toc437188102"/>
-      <w:bookmarkStart w:id="605" w:name="_Toc437189341"/>
-      <w:bookmarkStart w:id="606" w:name="_Toc437791163"/>
-      <w:bookmarkStart w:id="607" w:name="_Toc437981874"/>
-      <w:bookmarkStart w:id="608" w:name="_Toc438150875"/>
-      <w:bookmarkStart w:id="609" w:name="_Toc438226139"/>
-      <w:bookmarkStart w:id="610" w:name="_Toc440549295"/>
-      <w:bookmarkStart w:id="611" w:name="_Toc440571647"/>
-      <w:bookmarkStart w:id="612" w:name="_Toc440571775"/>
-      <w:bookmarkStart w:id="613" w:name="_Toc440571903"/>
-      <w:bookmarkStart w:id="614" w:name="_Toc440617799"/>
-      <w:bookmarkStart w:id="615" w:name="_Toc440921235"/>
-      <w:bookmarkStart w:id="616" w:name="_Toc440979641"/>
-      <w:bookmarkStart w:id="617" w:name="_Toc440988962"/>
-      <w:bookmarkStart w:id="618" w:name="_Toc441442994"/>
-      <w:bookmarkStart w:id="619" w:name="_Toc441504242"/>
-      <w:bookmarkStart w:id="620" w:name="_Toc441504371"/>
-      <w:bookmarkStart w:id="621" w:name="_Toc441522658"/>
-      <w:bookmarkStart w:id="622" w:name="_Toc442368591"/>
-      <w:bookmarkStart w:id="623" w:name="_Toc444890389"/>
-      <w:bookmarkStart w:id="624" w:name="_Toc444891853"/>
-      <w:bookmarkStart w:id="625" w:name="_Toc445133260"/>
-      <w:bookmarkStart w:id="626" w:name="_Toc445465017"/>
-      <w:bookmarkStart w:id="627" w:name="_Toc446677116"/>
-      <w:bookmarkStart w:id="628" w:name="_Toc446865637"/>
-      <w:bookmarkStart w:id="629" w:name="_Toc446865911"/>
-      <w:bookmarkStart w:id="630" w:name="_Toc446866048"/>
-      <w:bookmarkStart w:id="631" w:name="_Toc447740218"/>
-      <w:bookmarkStart w:id="632" w:name="_Toc448415082"/>
-      <w:bookmarkStart w:id="633" w:name="_Toc448499844"/>
-      <w:bookmarkStart w:id="634" w:name="_Toc451511592"/>
-      <w:bookmarkStart w:id="635" w:name="_Toc451868830"/>
-      <w:bookmarkStart w:id="636" w:name="_Toc453008845"/>
-      <w:bookmarkStart w:id="637" w:name="_Toc453253881"/>
-      <w:bookmarkStart w:id="638" w:name="_Toc456093777"/>
-      <w:bookmarkStart w:id="639" w:name="_Toc456100507"/>
-      <w:bookmarkStart w:id="640" w:name="_Toc456265825"/>
-      <w:bookmarkStart w:id="641" w:name="_Toc456273874"/>
-      <w:bookmarkStart w:id="642" w:name="_Toc456275560"/>
-      <w:bookmarkStart w:id="643" w:name="_Toc456379644"/>
-      <w:bookmarkStart w:id="644" w:name="_Toc456462397"/>
-      <w:bookmarkStart w:id="645" w:name="_Toc457068579"/>
-      <w:bookmarkStart w:id="646" w:name="_Toc457068735"/>
-      <w:bookmarkStart w:id="647" w:name="_Toc457836507"/>
-      <w:bookmarkStart w:id="648" w:name="_Toc465444335"/>
-      <w:bookmarkStart w:id="649" w:name="_Toc465453904"/>
-      <w:bookmarkStart w:id="650" w:name="_Toc465454206"/>
-      <w:bookmarkStart w:id="651" w:name="_Toc465454358"/>
-      <w:bookmarkStart w:id="652" w:name="_Toc466131503"/>
-      <w:bookmarkStart w:id="653" w:name="_Toc466140126"/>
-      <w:bookmarkStart w:id="654" w:name="_Toc466660070"/>
-      <w:bookmarkStart w:id="655" w:name="_Toc467408302"/>
-      <w:bookmarkStart w:id="656" w:name="_Toc468452711"/>
-      <w:bookmarkStart w:id="657" w:name="_Toc469330918"/>
-      <w:bookmarkStart w:id="658" w:name="_Toc483917780"/>
-      <w:bookmarkStart w:id="659" w:name="_Toc484623207"/>
-      <w:bookmarkStart w:id="660" w:name="_Toc490935380"/>
+      <w:bookmarkStart w:id="584" w:name="_Toc422075637"/>
+      <w:bookmarkStart w:id="585" w:name="_Toc422131892"/>
+      <w:bookmarkStart w:id="586" w:name="_Toc422226044"/>
+      <w:bookmarkStart w:id="587" w:name="_Toc422258523"/>
+      <w:bookmarkStart w:id="588" w:name="_Toc424218803"/>
+      <w:bookmarkStart w:id="589" w:name="_Toc424473993"/>
+      <w:bookmarkStart w:id="590" w:name="_Toc424736586"/>
+      <w:bookmarkStart w:id="591" w:name="_Toc425517356"/>
+      <w:bookmarkStart w:id="592" w:name="_Toc429302754"/>
+      <w:bookmarkStart w:id="593" w:name="_Toc429571769"/>
+      <w:bookmarkStart w:id="594" w:name="_Toc429572049"/>
+      <w:bookmarkStart w:id="595" w:name="_Toc429746747"/>
+      <w:bookmarkStart w:id="596" w:name="_Toc429848154"/>
+      <w:bookmarkStart w:id="597" w:name="_Toc431725739"/>
+      <w:bookmarkStart w:id="598" w:name="_Toc432617943"/>
+      <w:bookmarkStart w:id="599" w:name="_Toc434156041"/>
+      <w:bookmarkStart w:id="600" w:name="_Toc434685169"/>
+      <w:bookmarkStart w:id="601" w:name="_Toc434686051"/>
+      <w:bookmarkStart w:id="602" w:name="_Toc435196359"/>
+      <w:bookmarkStart w:id="603" w:name="_Toc435196973"/>
+      <w:bookmarkStart w:id="604" w:name="_Toc435266622"/>
+      <w:bookmarkStart w:id="605" w:name="_Toc436338393"/>
+      <w:bookmarkStart w:id="606" w:name="_Toc436388433"/>
+      <w:bookmarkStart w:id="607" w:name="_Toc436733146"/>
+      <w:bookmarkStart w:id="608" w:name="_Toc436999639"/>
+      <w:bookmarkStart w:id="609" w:name="_Toc437182994"/>
+      <w:bookmarkStart w:id="610" w:name="_Toc437188102"/>
+      <w:bookmarkStart w:id="611" w:name="_Toc437189341"/>
+      <w:bookmarkStart w:id="612" w:name="_Toc437791163"/>
+      <w:bookmarkStart w:id="613" w:name="_Toc437981874"/>
+      <w:bookmarkStart w:id="614" w:name="_Toc438150875"/>
+      <w:bookmarkStart w:id="615" w:name="_Toc438226139"/>
+      <w:bookmarkStart w:id="616" w:name="_Toc440549295"/>
+      <w:bookmarkStart w:id="617" w:name="_Toc440571647"/>
+      <w:bookmarkStart w:id="618" w:name="_Toc440571775"/>
+      <w:bookmarkStart w:id="619" w:name="_Toc440571903"/>
+      <w:bookmarkStart w:id="620" w:name="_Toc440617799"/>
+      <w:bookmarkStart w:id="621" w:name="_Toc440921235"/>
+      <w:bookmarkStart w:id="622" w:name="_Toc440979641"/>
+      <w:bookmarkStart w:id="623" w:name="_Toc440988962"/>
+      <w:bookmarkStart w:id="624" w:name="_Toc441442994"/>
+      <w:bookmarkStart w:id="625" w:name="_Toc441504242"/>
+      <w:bookmarkStart w:id="626" w:name="_Toc441504371"/>
+      <w:bookmarkStart w:id="627" w:name="_Toc441522658"/>
+      <w:bookmarkStart w:id="628" w:name="_Toc442368591"/>
+      <w:bookmarkStart w:id="629" w:name="_Toc444890389"/>
+      <w:bookmarkStart w:id="630" w:name="_Toc444891853"/>
+      <w:bookmarkStart w:id="631" w:name="_Toc445133260"/>
+      <w:bookmarkStart w:id="632" w:name="_Toc445465017"/>
+      <w:bookmarkStart w:id="633" w:name="_Toc446677116"/>
+      <w:bookmarkStart w:id="634" w:name="_Toc446865637"/>
+      <w:bookmarkStart w:id="635" w:name="_Toc446865911"/>
+      <w:bookmarkStart w:id="636" w:name="_Toc446866048"/>
+      <w:bookmarkStart w:id="637" w:name="_Toc447740218"/>
+      <w:bookmarkStart w:id="638" w:name="_Toc448415082"/>
+      <w:bookmarkStart w:id="639" w:name="_Toc448499844"/>
+      <w:bookmarkStart w:id="640" w:name="_Toc451511592"/>
+      <w:bookmarkStart w:id="641" w:name="_Toc451868830"/>
+      <w:bookmarkStart w:id="642" w:name="_Toc453008845"/>
+      <w:bookmarkStart w:id="643" w:name="_Toc453253881"/>
+      <w:bookmarkStart w:id="644" w:name="_Toc456093777"/>
+      <w:bookmarkStart w:id="645" w:name="_Toc456100507"/>
+      <w:bookmarkStart w:id="646" w:name="_Toc456265825"/>
+      <w:bookmarkStart w:id="647" w:name="_Toc456273874"/>
+      <w:bookmarkStart w:id="648" w:name="_Toc456275560"/>
+      <w:bookmarkStart w:id="649" w:name="_Toc456379644"/>
+      <w:bookmarkStart w:id="650" w:name="_Toc456462397"/>
+      <w:bookmarkStart w:id="651" w:name="_Toc457068579"/>
+      <w:bookmarkStart w:id="652" w:name="_Toc457068735"/>
+      <w:bookmarkStart w:id="653" w:name="_Toc457836507"/>
+      <w:bookmarkStart w:id="654" w:name="_Toc465444335"/>
+      <w:bookmarkStart w:id="655" w:name="_Toc465453904"/>
+      <w:bookmarkStart w:id="656" w:name="_Toc465454206"/>
+      <w:bookmarkStart w:id="657" w:name="_Toc465454358"/>
+      <w:bookmarkStart w:id="658" w:name="_Toc466131503"/>
+      <w:bookmarkStart w:id="659" w:name="_Toc466140126"/>
+      <w:bookmarkStart w:id="660" w:name="_Toc466660070"/>
+      <w:bookmarkStart w:id="661" w:name="_Toc467408302"/>
+      <w:bookmarkStart w:id="662" w:name="_Toc468452711"/>
+      <w:bookmarkStart w:id="663" w:name="_Toc469330918"/>
+      <w:bookmarkStart w:id="664" w:name="_Toc483917780"/>
+      <w:bookmarkStart w:id="665" w:name="_Toc484623207"/>
+      <w:bookmarkStart w:id="666" w:name="_Toc494295959"/>
       <w:r>
         <w:lastRenderedPageBreak/>
         <w:t>A2.3</w:t>
@@ -11089,12 +11101,6 @@
       <w:r>
         <w:t>Manson</w:t>
       </w:r>
-      <w:bookmarkEnd w:id="578"/>
-      <w:bookmarkEnd w:id="579"/>
-      <w:bookmarkEnd w:id="580"/>
-      <w:bookmarkEnd w:id="581"/>
-      <w:bookmarkEnd w:id="582"/>
-      <w:bookmarkEnd w:id="583"/>
       <w:bookmarkEnd w:id="584"/>
       <w:bookmarkEnd w:id="585"/>
       <w:bookmarkEnd w:id="586"/>
@@ -11172,6 +11178,12 @@
       <w:bookmarkEnd w:id="658"/>
       <w:bookmarkEnd w:id="659"/>
       <w:bookmarkEnd w:id="660"/>
+      <w:bookmarkEnd w:id="661"/>
+      <w:bookmarkEnd w:id="662"/>
+      <w:bookmarkEnd w:id="663"/>
+      <w:bookmarkEnd w:id="664"/>
+      <w:bookmarkEnd w:id="665"/>
+      <w:bookmarkEnd w:id="666"/>
     </w:p>
     <w:p>
       <w:pPr>
@@ -13134,89 +13146,89 @@
       <w:pPr>
         <w:pStyle w:val="Heading2"/>
       </w:pPr>
-      <w:bookmarkStart w:id="661" w:name="_Toc422075638"/>
-      <w:bookmarkStart w:id="662" w:name="_Toc422131893"/>
-      <w:bookmarkStart w:id="663" w:name="_Toc422226045"/>
-      <w:bookmarkStart w:id="664" w:name="_Toc422258524"/>
-      <w:bookmarkStart w:id="665" w:name="_Toc424218804"/>
-      <w:bookmarkStart w:id="666" w:name="_Toc424473994"/>
-      <w:bookmarkStart w:id="667" w:name="_Toc424736587"/>
-      <w:bookmarkStart w:id="668" w:name="_Toc425517357"/>
-      <w:bookmarkStart w:id="669" w:name="_Toc429302755"/>
-      <w:bookmarkStart w:id="670" w:name="_Toc429571770"/>
-      <w:bookmarkStart w:id="671" w:name="_Toc429572050"/>
-      <w:bookmarkStart w:id="672" w:name="_Toc429746748"/>
-      <w:bookmarkStart w:id="673" w:name="_Toc429848155"/>
-      <w:bookmarkStart w:id="674" w:name="_Toc431725740"/>
-      <w:bookmarkStart w:id="675" w:name="_Toc432617944"/>
-      <w:bookmarkStart w:id="676" w:name="_Toc434156042"/>
-      <w:bookmarkStart w:id="677" w:name="_Toc434685170"/>
-      <w:bookmarkStart w:id="678" w:name="_Toc434686052"/>
-      <w:bookmarkStart w:id="679" w:name="_Toc435196360"/>
-      <w:bookmarkStart w:id="680" w:name="_Toc435196974"/>
-      <w:bookmarkStart w:id="681" w:name="_Toc435266623"/>
-      <w:bookmarkStart w:id="682" w:name="_Toc436338394"/>
-      <w:bookmarkStart w:id="683" w:name="_Toc436388434"/>
-      <w:bookmarkStart w:id="684" w:name="_Toc436733147"/>
-      <w:bookmarkStart w:id="685" w:name="_Toc436999640"/>
-      <w:bookmarkStart w:id="686" w:name="_Toc437182995"/>
-      <w:bookmarkStart w:id="687" w:name="_Toc437188103"/>
-      <w:bookmarkStart w:id="688" w:name="_Toc437189342"/>
-      <w:bookmarkStart w:id="689" w:name="_Toc437791164"/>
-      <w:bookmarkStart w:id="690" w:name="_Toc437981875"/>
-      <w:bookmarkStart w:id="691" w:name="_Toc438150876"/>
-      <w:bookmarkStart w:id="692" w:name="_Toc438226140"/>
-      <w:bookmarkStart w:id="693" w:name="_Toc440549296"/>
-      <w:bookmarkStart w:id="694" w:name="_Toc440571648"/>
-      <w:bookmarkStart w:id="695" w:name="_Toc440571776"/>
-      <w:bookmarkStart w:id="696" w:name="_Toc440571904"/>
-      <w:bookmarkStart w:id="697" w:name="_Toc440617800"/>
-      <w:bookmarkStart w:id="698" w:name="_Toc440921236"/>
-      <w:bookmarkStart w:id="699" w:name="_Toc440979642"/>
-      <w:bookmarkStart w:id="700" w:name="_Toc440988963"/>
-      <w:bookmarkStart w:id="701" w:name="_Toc441442995"/>
-      <w:bookmarkStart w:id="702" w:name="_Toc441504243"/>
-      <w:bookmarkStart w:id="703" w:name="_Toc441504372"/>
-      <w:bookmarkStart w:id="704" w:name="_Toc441522659"/>
-      <w:bookmarkStart w:id="705" w:name="_Toc442368592"/>
-      <w:bookmarkStart w:id="706" w:name="_Toc444890390"/>
-      <w:bookmarkStart w:id="707" w:name="_Toc444891854"/>
-      <w:bookmarkStart w:id="708" w:name="_Toc445133261"/>
-      <w:bookmarkStart w:id="709" w:name="_Toc445465018"/>
-      <w:bookmarkStart w:id="710" w:name="_Toc446677117"/>
-      <w:bookmarkStart w:id="711" w:name="_Toc446865638"/>
-      <w:bookmarkStart w:id="712" w:name="_Toc446865912"/>
-      <w:bookmarkStart w:id="713" w:name="_Toc446866049"/>
-      <w:bookmarkStart w:id="714" w:name="_Toc447740219"/>
-      <w:bookmarkStart w:id="715" w:name="_Toc448415083"/>
-      <w:bookmarkStart w:id="716" w:name="_Toc448499845"/>
-      <w:bookmarkStart w:id="717" w:name="_Toc451511593"/>
-      <w:bookmarkStart w:id="718" w:name="_Toc451868831"/>
-      <w:bookmarkStart w:id="719" w:name="_Toc453008846"/>
-      <w:bookmarkStart w:id="720" w:name="_Toc453253882"/>
-      <w:bookmarkStart w:id="721" w:name="_Toc456093778"/>
-      <w:bookmarkStart w:id="722" w:name="_Toc456100508"/>
-      <w:bookmarkStart w:id="723" w:name="_Toc456265826"/>
-      <w:bookmarkStart w:id="724" w:name="_Toc456273875"/>
-      <w:bookmarkStart w:id="725" w:name="_Toc456275561"/>
-      <w:bookmarkStart w:id="726" w:name="_Toc456379645"/>
-      <w:bookmarkStart w:id="727" w:name="_Toc456462398"/>
-      <w:bookmarkStart w:id="728" w:name="_Toc457068580"/>
-      <w:bookmarkStart w:id="729" w:name="_Toc457068736"/>
-      <w:bookmarkStart w:id="730" w:name="_Toc457836508"/>
-      <w:bookmarkStart w:id="731" w:name="_Toc465444336"/>
-      <w:bookmarkStart w:id="732" w:name="_Toc465453905"/>
-      <w:bookmarkStart w:id="733" w:name="_Toc465454207"/>
-      <w:bookmarkStart w:id="734" w:name="_Toc465454359"/>
-      <w:bookmarkStart w:id="735" w:name="_Toc466131504"/>
-      <w:bookmarkStart w:id="736" w:name="_Toc466140127"/>
-      <w:bookmarkStart w:id="737" w:name="_Toc466660071"/>
-      <w:bookmarkStart w:id="738" w:name="_Toc467408303"/>
-      <w:bookmarkStart w:id="739" w:name="_Toc468452712"/>
-      <w:bookmarkStart w:id="740" w:name="_Toc469330919"/>
-      <w:bookmarkStart w:id="741" w:name="_Toc483917781"/>
-      <w:bookmarkStart w:id="742" w:name="_Toc484623208"/>
-      <w:bookmarkStart w:id="743" w:name="_Toc490935381"/>
+      <w:bookmarkStart w:id="667" w:name="_Toc422075638"/>
+      <w:bookmarkStart w:id="668" w:name="_Toc422131893"/>
+      <w:bookmarkStart w:id="669" w:name="_Toc422226045"/>
+      <w:bookmarkStart w:id="670" w:name="_Toc422258524"/>
+      <w:bookmarkStart w:id="671" w:name="_Toc424218804"/>
+      <w:bookmarkStart w:id="672" w:name="_Toc424473994"/>
+      <w:bookmarkStart w:id="673" w:name="_Toc424736587"/>
+      <w:bookmarkStart w:id="674" w:name="_Toc425517357"/>
+      <w:bookmarkStart w:id="675" w:name="_Toc429302755"/>
+      <w:bookmarkStart w:id="676" w:name="_Toc429571770"/>
+      <w:bookmarkStart w:id="677" w:name="_Toc429572050"/>
+      <w:bookmarkStart w:id="678" w:name="_Toc429746748"/>
+      <w:bookmarkStart w:id="679" w:name="_Toc429848155"/>
+      <w:bookmarkStart w:id="680" w:name="_Toc431725740"/>
+      <w:bookmarkStart w:id="681" w:name="_Toc432617944"/>
+      <w:bookmarkStart w:id="682" w:name="_Toc434156042"/>
+      <w:bookmarkStart w:id="683" w:name="_Toc434685170"/>
+      <w:bookmarkStart w:id="684" w:name="_Toc434686052"/>
+      <w:bookmarkStart w:id="685" w:name="_Toc435196360"/>
+      <w:bookmarkStart w:id="686" w:name="_Toc435196974"/>
+      <w:bookmarkStart w:id="687" w:name="_Toc435266623"/>
+      <w:bookmarkStart w:id="688" w:name="_Toc436338394"/>
+      <w:bookmarkStart w:id="689" w:name="_Toc436388434"/>
+      <w:bookmarkStart w:id="690" w:name="_Toc436733147"/>
+      <w:bookmarkStart w:id="691" w:name="_Toc436999640"/>
+      <w:bookmarkStart w:id="692" w:name="_Toc437182995"/>
+      <w:bookmarkStart w:id="693" w:name="_Toc437188103"/>
+      <w:bookmarkStart w:id="694" w:name="_Toc437189342"/>
+      <w:bookmarkStart w:id="695" w:name="_Toc437791164"/>
+      <w:bookmarkStart w:id="696" w:name="_Toc437981875"/>
+      <w:bookmarkStart w:id="697" w:name="_Toc438150876"/>
+      <w:bookmarkStart w:id="698" w:name="_Toc438226140"/>
+      <w:bookmarkStart w:id="699" w:name="_Toc440549296"/>
+      <w:bookmarkStart w:id="700" w:name="_Toc440571648"/>
+      <w:bookmarkStart w:id="701" w:name="_Toc440571776"/>
+      <w:bookmarkStart w:id="702" w:name="_Toc440571904"/>
+      <w:bookmarkStart w:id="703" w:name="_Toc440617800"/>
+      <w:bookmarkStart w:id="704" w:name="_Toc440921236"/>
+      <w:bookmarkStart w:id="705" w:name="_Toc440979642"/>
+      <w:bookmarkStart w:id="706" w:name="_Toc440988963"/>
+      <w:bookmarkStart w:id="707" w:name="_Toc441442995"/>
+      <w:bookmarkStart w:id="708" w:name="_Toc441504243"/>
+      <w:bookmarkStart w:id="709" w:name="_Toc441504372"/>
+      <w:bookmarkStart w:id="710" w:name="_Toc441522659"/>
+      <w:bookmarkStart w:id="711" w:name="_Toc442368592"/>
+      <w:bookmarkStart w:id="712" w:name="_Toc444890390"/>
+      <w:bookmarkStart w:id="713" w:name="_Toc444891854"/>
+      <w:bookmarkStart w:id="714" w:name="_Toc445133261"/>
+      <w:bookmarkStart w:id="715" w:name="_Toc445465018"/>
+      <w:bookmarkStart w:id="716" w:name="_Toc446677117"/>
+      <w:bookmarkStart w:id="717" w:name="_Toc446865638"/>
+      <w:bookmarkStart w:id="718" w:name="_Toc446865912"/>
+      <w:bookmarkStart w:id="719" w:name="_Toc446866049"/>
+      <w:bookmarkStart w:id="720" w:name="_Toc447740219"/>
+      <w:bookmarkStart w:id="721" w:name="_Toc448415083"/>
+      <w:bookmarkStart w:id="722" w:name="_Toc448499845"/>
+      <w:bookmarkStart w:id="723" w:name="_Toc451511593"/>
+      <w:bookmarkStart w:id="724" w:name="_Toc451868831"/>
+      <w:bookmarkStart w:id="725" w:name="_Toc453008846"/>
+      <w:bookmarkStart w:id="726" w:name="_Toc453253882"/>
+      <w:bookmarkStart w:id="727" w:name="_Toc456093778"/>
+      <w:bookmarkStart w:id="728" w:name="_Toc456100508"/>
+      <w:bookmarkStart w:id="729" w:name="_Toc456265826"/>
+      <w:bookmarkStart w:id="730" w:name="_Toc456273875"/>
+      <w:bookmarkStart w:id="731" w:name="_Toc456275561"/>
+      <w:bookmarkStart w:id="732" w:name="_Toc456379645"/>
+      <w:bookmarkStart w:id="733" w:name="_Toc456462398"/>
+      <w:bookmarkStart w:id="734" w:name="_Toc457068580"/>
+      <w:bookmarkStart w:id="735" w:name="_Toc457068736"/>
+      <w:bookmarkStart w:id="736" w:name="_Toc457836508"/>
+      <w:bookmarkStart w:id="737" w:name="_Toc465444336"/>
+      <w:bookmarkStart w:id="738" w:name="_Toc465453905"/>
+      <w:bookmarkStart w:id="739" w:name="_Toc465454207"/>
+      <w:bookmarkStart w:id="740" w:name="_Toc465454359"/>
+      <w:bookmarkStart w:id="741" w:name="_Toc466131504"/>
+      <w:bookmarkStart w:id="742" w:name="_Toc466140127"/>
+      <w:bookmarkStart w:id="743" w:name="_Toc466660071"/>
+      <w:bookmarkStart w:id="744" w:name="_Toc467408303"/>
+      <w:bookmarkStart w:id="745" w:name="_Toc468452712"/>
+      <w:bookmarkStart w:id="746" w:name="_Toc469330919"/>
+      <w:bookmarkStart w:id="747" w:name="_Toc483917781"/>
+      <w:bookmarkStart w:id="748" w:name="_Toc484623208"/>
+      <w:bookmarkStart w:id="749" w:name="_Toc494295960"/>
       <w:r>
         <w:lastRenderedPageBreak/>
         <w:t>A2.4</w:t>
@@ -13227,12 +13239,6 @@
       <w:r>
         <w:t>Modified Manson</w:t>
       </w:r>
-      <w:bookmarkEnd w:id="661"/>
-      <w:bookmarkEnd w:id="662"/>
-      <w:bookmarkEnd w:id="663"/>
-      <w:bookmarkEnd w:id="664"/>
-      <w:bookmarkEnd w:id="665"/>
-      <w:bookmarkEnd w:id="666"/>
       <w:bookmarkEnd w:id="667"/>
       <w:bookmarkEnd w:id="668"/>
       <w:bookmarkEnd w:id="669"/>
@@ -13310,6 +13316,12 @@
       <w:bookmarkEnd w:id="741"/>
       <w:bookmarkEnd w:id="742"/>
       <w:bookmarkEnd w:id="743"/>
+      <w:bookmarkEnd w:id="744"/>
+      <w:bookmarkEnd w:id="745"/>
+      <w:bookmarkEnd w:id="746"/>
+      <w:bookmarkEnd w:id="747"/>
+      <w:bookmarkEnd w:id="748"/>
+      <w:bookmarkEnd w:id="749"/>
     </w:p>
     <w:p>
       <w:pPr>
@@ -15616,85 +15628,85 @@
       <w:pPr>
         <w:pStyle w:val="Heading2"/>
       </w:pPr>
-      <w:bookmarkStart w:id="744" w:name="_Toc424218805"/>
-      <w:bookmarkStart w:id="745" w:name="_Toc424473995"/>
-      <w:bookmarkStart w:id="746" w:name="_Toc424736588"/>
-      <w:bookmarkStart w:id="747" w:name="_Toc425517358"/>
-      <w:bookmarkStart w:id="748" w:name="_Toc429302756"/>
-      <w:bookmarkStart w:id="749" w:name="_Toc429571771"/>
-      <w:bookmarkStart w:id="750" w:name="_Toc429572051"/>
-      <w:bookmarkStart w:id="751" w:name="_Toc429746749"/>
-      <w:bookmarkStart w:id="752" w:name="_Toc429848156"/>
-      <w:bookmarkStart w:id="753" w:name="_Toc431725741"/>
-      <w:bookmarkStart w:id="754" w:name="_Toc432617945"/>
-      <w:bookmarkStart w:id="755" w:name="_Toc434156043"/>
-      <w:bookmarkStart w:id="756" w:name="_Toc434685171"/>
-      <w:bookmarkStart w:id="757" w:name="_Toc434686053"/>
-      <w:bookmarkStart w:id="758" w:name="_Toc435196361"/>
-      <w:bookmarkStart w:id="759" w:name="_Toc435196975"/>
-      <w:bookmarkStart w:id="760" w:name="_Toc435266624"/>
-      <w:bookmarkStart w:id="761" w:name="_Toc436338395"/>
-      <w:bookmarkStart w:id="762" w:name="_Toc436388435"/>
-      <w:bookmarkStart w:id="763" w:name="_Toc436733148"/>
-      <w:bookmarkStart w:id="764" w:name="_Toc436999641"/>
-      <w:bookmarkStart w:id="765" w:name="_Toc437182996"/>
-      <w:bookmarkStart w:id="766" w:name="_Toc437188104"/>
-      <w:bookmarkStart w:id="767" w:name="_Toc437189343"/>
-      <w:bookmarkStart w:id="768" w:name="_Toc437791165"/>
-      <w:bookmarkStart w:id="769" w:name="_Toc437981876"/>
-      <w:bookmarkStart w:id="770" w:name="_Toc438150877"/>
-      <w:bookmarkStart w:id="771" w:name="_Toc438226141"/>
-      <w:bookmarkStart w:id="772" w:name="_Toc440549297"/>
-      <w:bookmarkStart w:id="773" w:name="_Toc440571649"/>
-      <w:bookmarkStart w:id="774" w:name="_Toc440571777"/>
-      <w:bookmarkStart w:id="775" w:name="_Toc440571905"/>
-      <w:bookmarkStart w:id="776" w:name="_Toc440617801"/>
-      <w:bookmarkStart w:id="777" w:name="_Toc440921237"/>
-      <w:bookmarkStart w:id="778" w:name="_Toc440979643"/>
-      <w:bookmarkStart w:id="779" w:name="_Toc440988964"/>
-      <w:bookmarkStart w:id="780" w:name="_Toc441442996"/>
-      <w:bookmarkStart w:id="781" w:name="_Toc441504244"/>
-      <w:bookmarkStart w:id="782" w:name="_Toc441504373"/>
-      <w:bookmarkStart w:id="783" w:name="_Toc441522660"/>
-      <w:bookmarkStart w:id="784" w:name="_Toc442368593"/>
-      <w:bookmarkStart w:id="785" w:name="_Toc444890391"/>
-      <w:bookmarkStart w:id="786" w:name="_Toc444891855"/>
-      <w:bookmarkStart w:id="787" w:name="_Toc445133262"/>
-      <w:bookmarkStart w:id="788" w:name="_Toc445465019"/>
-      <w:bookmarkStart w:id="789" w:name="_Toc446677118"/>
-      <w:bookmarkStart w:id="790" w:name="_Toc446865639"/>
-      <w:bookmarkStart w:id="791" w:name="_Toc446865913"/>
-      <w:bookmarkStart w:id="792" w:name="_Toc446866050"/>
-      <w:bookmarkStart w:id="793" w:name="_Toc447740220"/>
-      <w:bookmarkStart w:id="794" w:name="_Toc448415084"/>
-      <w:bookmarkStart w:id="795" w:name="_Toc448499846"/>
-      <w:bookmarkStart w:id="796" w:name="_Toc451511594"/>
-      <w:bookmarkStart w:id="797" w:name="_Toc451868832"/>
-      <w:bookmarkStart w:id="798" w:name="_Toc453008847"/>
-      <w:bookmarkStart w:id="799" w:name="_Toc453253883"/>
-      <w:bookmarkStart w:id="800" w:name="_Toc456093779"/>
-      <w:bookmarkStart w:id="801" w:name="_Toc456100509"/>
-      <w:bookmarkStart w:id="802" w:name="_Toc456265827"/>
-      <w:bookmarkStart w:id="803" w:name="_Toc456273876"/>
-      <w:bookmarkStart w:id="804" w:name="_Toc456275562"/>
-      <w:bookmarkStart w:id="805" w:name="_Toc456379646"/>
-      <w:bookmarkStart w:id="806" w:name="_Toc456462399"/>
-      <w:bookmarkStart w:id="807" w:name="_Toc457068581"/>
-      <w:bookmarkStart w:id="808" w:name="_Toc457068737"/>
-      <w:bookmarkStart w:id="809" w:name="_Toc457836509"/>
-      <w:bookmarkStart w:id="810" w:name="_Toc465444337"/>
-      <w:bookmarkStart w:id="811" w:name="_Toc465453906"/>
-      <w:bookmarkStart w:id="812" w:name="_Toc465454208"/>
-      <w:bookmarkStart w:id="813" w:name="_Toc465454360"/>
-      <w:bookmarkStart w:id="814" w:name="_Toc466131505"/>
-      <w:bookmarkStart w:id="815" w:name="_Toc466140128"/>
-      <w:bookmarkStart w:id="816" w:name="_Toc466660072"/>
-      <w:bookmarkStart w:id="817" w:name="_Toc467408304"/>
-      <w:bookmarkStart w:id="818" w:name="_Toc468452713"/>
-      <w:bookmarkStart w:id="819" w:name="_Toc469330920"/>
-      <w:bookmarkStart w:id="820" w:name="_Toc483917782"/>
-      <w:bookmarkStart w:id="821" w:name="_Toc484623209"/>
-      <w:bookmarkStart w:id="822" w:name="_Toc490935382"/>
+      <w:bookmarkStart w:id="750" w:name="_Toc424218805"/>
+      <w:bookmarkStart w:id="751" w:name="_Toc424473995"/>
+      <w:bookmarkStart w:id="752" w:name="_Toc424736588"/>
+      <w:bookmarkStart w:id="753" w:name="_Toc425517358"/>
+      <w:bookmarkStart w:id="754" w:name="_Toc429302756"/>
+      <w:bookmarkStart w:id="755" w:name="_Toc429571771"/>
+      <w:bookmarkStart w:id="756" w:name="_Toc429572051"/>
+      <w:bookmarkStart w:id="757" w:name="_Toc429746749"/>
+      <w:bookmarkStart w:id="758" w:name="_Toc429848156"/>
+      <w:bookmarkStart w:id="759" w:name="_Toc431725741"/>
+      <w:bookmarkStart w:id="760" w:name="_Toc432617945"/>
+      <w:bookmarkStart w:id="761" w:name="_Toc434156043"/>
+      <w:bookmarkStart w:id="762" w:name="_Toc434685171"/>
+      <w:bookmarkStart w:id="763" w:name="_Toc434686053"/>
+      <w:bookmarkStart w:id="764" w:name="_Toc435196361"/>
+      <w:bookmarkStart w:id="765" w:name="_Toc435196975"/>
+      <w:bookmarkStart w:id="766" w:name="_Toc435266624"/>
+      <w:bookmarkStart w:id="767" w:name="_Toc436338395"/>
+      <w:bookmarkStart w:id="768" w:name="_Toc436388435"/>
+      <w:bookmarkStart w:id="769" w:name="_Toc436733148"/>
+      <w:bookmarkStart w:id="770" w:name="_Toc436999641"/>
+      <w:bookmarkStart w:id="771" w:name="_Toc437182996"/>
+      <w:bookmarkStart w:id="772" w:name="_Toc437188104"/>
+      <w:bookmarkStart w:id="773" w:name="_Toc437189343"/>
+      <w:bookmarkStart w:id="774" w:name="_Toc437791165"/>
+      <w:bookmarkStart w:id="775" w:name="_Toc437981876"/>
+      <w:bookmarkStart w:id="776" w:name="_Toc438150877"/>
+      <w:bookmarkStart w:id="777" w:name="_Toc438226141"/>
+      <w:bookmarkStart w:id="778" w:name="_Toc440549297"/>
+      <w:bookmarkStart w:id="779" w:name="_Toc440571649"/>
+      <w:bookmarkStart w:id="780" w:name="_Toc440571777"/>
+      <w:bookmarkStart w:id="781" w:name="_Toc440571905"/>
+      <w:bookmarkStart w:id="782" w:name="_Toc440617801"/>
+      <w:bookmarkStart w:id="783" w:name="_Toc440921237"/>
+      <w:bookmarkStart w:id="784" w:name="_Toc440979643"/>
+      <w:bookmarkStart w:id="785" w:name="_Toc440988964"/>
+      <w:bookmarkStart w:id="786" w:name="_Toc441442996"/>
+      <w:bookmarkStart w:id="787" w:name="_Toc441504244"/>
+      <w:bookmarkStart w:id="788" w:name="_Toc441504373"/>
+      <w:bookmarkStart w:id="789" w:name="_Toc441522660"/>
+      <w:bookmarkStart w:id="790" w:name="_Toc442368593"/>
+      <w:bookmarkStart w:id="791" w:name="_Toc444890391"/>
+      <w:bookmarkStart w:id="792" w:name="_Toc444891855"/>
+      <w:bookmarkStart w:id="793" w:name="_Toc445133262"/>
+      <w:bookmarkStart w:id="794" w:name="_Toc445465019"/>
+      <w:bookmarkStart w:id="795" w:name="_Toc446677118"/>
+      <w:bookmarkStart w:id="796" w:name="_Toc446865639"/>
+      <w:bookmarkStart w:id="797" w:name="_Toc446865913"/>
+      <w:bookmarkStart w:id="798" w:name="_Toc446866050"/>
+      <w:bookmarkStart w:id="799" w:name="_Toc447740220"/>
+      <w:bookmarkStart w:id="800" w:name="_Toc448415084"/>
+      <w:bookmarkStart w:id="801" w:name="_Toc448499846"/>
+      <w:bookmarkStart w:id="802" w:name="_Toc451511594"/>
+      <w:bookmarkStart w:id="803" w:name="_Toc451868832"/>
+      <w:bookmarkStart w:id="804" w:name="_Toc453008847"/>
+      <w:bookmarkStart w:id="805" w:name="_Toc453253883"/>
+      <w:bookmarkStart w:id="806" w:name="_Toc456093779"/>
+      <w:bookmarkStart w:id="807" w:name="_Toc456100509"/>
+      <w:bookmarkStart w:id="808" w:name="_Toc456265827"/>
+      <w:bookmarkStart w:id="809" w:name="_Toc456273876"/>
+      <w:bookmarkStart w:id="810" w:name="_Toc456275562"/>
+      <w:bookmarkStart w:id="811" w:name="_Toc456379646"/>
+      <w:bookmarkStart w:id="812" w:name="_Toc456462399"/>
+      <w:bookmarkStart w:id="813" w:name="_Toc457068581"/>
+      <w:bookmarkStart w:id="814" w:name="_Toc457068737"/>
+      <w:bookmarkStart w:id="815" w:name="_Toc457836509"/>
+      <w:bookmarkStart w:id="816" w:name="_Toc465444337"/>
+      <w:bookmarkStart w:id="817" w:name="_Toc465453906"/>
+      <w:bookmarkStart w:id="818" w:name="_Toc465454208"/>
+      <w:bookmarkStart w:id="819" w:name="_Toc465454360"/>
+      <w:bookmarkStart w:id="820" w:name="_Toc466131505"/>
+      <w:bookmarkStart w:id="821" w:name="_Toc466140128"/>
+      <w:bookmarkStart w:id="822" w:name="_Toc466660072"/>
+      <w:bookmarkStart w:id="823" w:name="_Toc467408304"/>
+      <w:bookmarkStart w:id="824" w:name="_Toc468452713"/>
+      <w:bookmarkStart w:id="825" w:name="_Toc469330920"/>
+      <w:bookmarkStart w:id="826" w:name="_Toc483917782"/>
+      <w:bookmarkStart w:id="827" w:name="_Toc484623209"/>
+      <w:bookmarkStart w:id="828" w:name="_Toc494295961"/>
       <w:r>
         <w:lastRenderedPageBreak/>
         <w:t>A2.5</w:t>
@@ -15705,12 +15717,6 @@
       <w:r>
         <w:t>90/50 Rule</w:t>
       </w:r>
-      <w:bookmarkEnd w:id="744"/>
-      <w:bookmarkEnd w:id="745"/>
-      <w:bookmarkEnd w:id="746"/>
-      <w:bookmarkEnd w:id="747"/>
-      <w:bookmarkEnd w:id="748"/>
-      <w:bookmarkEnd w:id="749"/>
       <w:bookmarkEnd w:id="750"/>
       <w:bookmarkEnd w:id="751"/>
       <w:bookmarkEnd w:id="752"/>
@@ -15784,6 +15790,12 @@
       <w:bookmarkEnd w:id="820"/>
       <w:bookmarkEnd w:id="821"/>
       <w:bookmarkEnd w:id="822"/>
+      <w:bookmarkEnd w:id="823"/>
+      <w:bookmarkEnd w:id="824"/>
+      <w:bookmarkEnd w:id="825"/>
+      <w:bookmarkEnd w:id="826"/>
+      <w:bookmarkEnd w:id="827"/>
+      <w:bookmarkEnd w:id="828"/>
     </w:p>
     <w:p>
       <w:pPr>
@@ -18012,8 +18024,8 @@
           <w:sz w:val="32"/>
         </w:rPr>
       </w:pPr>
-      <w:bookmarkStart w:id="823" w:name="_Toc484623210"/>
-      <w:bookmarkStart w:id="824" w:name="_Toc490935383"/>
+      <w:bookmarkStart w:id="829" w:name="_Toc484623210"/>
+      <w:bookmarkStart w:id="830" w:name="_Toc494295962"/>
       <w:r>
         <w:rPr>
           <w:rFonts w:cs="Times New Roman"/>
@@ -18030,8 +18042,8 @@
         <w:tab/>
         <w:t>Gauge fatigue toolbox</w:t>
       </w:r>
-      <w:bookmarkEnd w:id="823"/>
-      <w:bookmarkEnd w:id="824"/>
+      <w:bookmarkEnd w:id="829"/>
+      <w:bookmarkEnd w:id="830"/>
     </w:p>
     <w:p>
       <w:pPr>
@@ -18041,22 +18053,22 @@
           <w:rFonts w:cs="Times New Roman"/>
         </w:rPr>
       </w:pPr>
-      <w:bookmarkStart w:id="825" w:name="_Toc457068583"/>
-      <w:bookmarkStart w:id="826" w:name="_Toc457068739"/>
-      <w:bookmarkStart w:id="827" w:name="_Toc457836511"/>
-      <w:bookmarkStart w:id="828" w:name="_Toc465444339"/>
-      <w:bookmarkStart w:id="829" w:name="_Toc465453908"/>
-      <w:bookmarkStart w:id="830" w:name="_Toc465454210"/>
-      <w:bookmarkStart w:id="831" w:name="_Toc465454362"/>
-      <w:bookmarkStart w:id="832" w:name="_Toc466131507"/>
-      <w:bookmarkStart w:id="833" w:name="_Toc466140130"/>
-      <w:bookmarkStart w:id="834" w:name="_Toc466660074"/>
-      <w:bookmarkStart w:id="835" w:name="_Toc467408306"/>
-      <w:bookmarkStart w:id="836" w:name="_Toc468452715"/>
-      <w:bookmarkStart w:id="837" w:name="_Toc469330922"/>
-      <w:bookmarkStart w:id="838" w:name="_Toc483917784"/>
-      <w:bookmarkStart w:id="839" w:name="_Toc484623211"/>
-      <w:bookmarkStart w:id="840" w:name="_Toc490935384"/>
+      <w:bookmarkStart w:id="831" w:name="_Toc457068583"/>
+      <w:bookmarkStart w:id="832" w:name="_Toc457068739"/>
+      <w:bookmarkStart w:id="833" w:name="_Toc457836511"/>
+      <w:bookmarkStart w:id="834" w:name="_Toc465444339"/>
+      <w:bookmarkStart w:id="835" w:name="_Toc465453908"/>
+      <w:bookmarkStart w:id="836" w:name="_Toc465454210"/>
+      <w:bookmarkStart w:id="837" w:name="_Toc465454362"/>
+      <w:bookmarkStart w:id="838" w:name="_Toc466131507"/>
+      <w:bookmarkStart w:id="839" w:name="_Toc466140130"/>
+      <w:bookmarkStart w:id="840" w:name="_Toc466660074"/>
+      <w:bookmarkStart w:id="841" w:name="_Toc467408306"/>
+      <w:bookmarkStart w:id="842" w:name="_Toc468452715"/>
+      <w:bookmarkStart w:id="843" w:name="_Toc469330922"/>
+      <w:bookmarkStart w:id="844" w:name="_Toc483917784"/>
+      <w:bookmarkStart w:id="845" w:name="_Toc484623211"/>
+      <w:bookmarkStart w:id="846" w:name="_Toc494295963"/>
       <w:r>
         <w:rPr>
           <w:rFonts w:cs="Times New Roman"/>
@@ -18069,12 +18081,6 @@
         </w:rPr>
         <w:tab/>
       </w:r>
-      <w:bookmarkEnd w:id="825"/>
-      <w:bookmarkEnd w:id="826"/>
-      <w:bookmarkEnd w:id="827"/>
-      <w:bookmarkEnd w:id="828"/>
-      <w:bookmarkEnd w:id="829"/>
-      <w:bookmarkEnd w:id="830"/>
       <w:bookmarkEnd w:id="831"/>
       <w:bookmarkEnd w:id="832"/>
       <w:bookmarkEnd w:id="833"/>
@@ -18082,253 +18088,52 @@
       <w:bookmarkEnd w:id="835"/>
       <w:bookmarkEnd w:id="836"/>
       <w:bookmarkEnd w:id="837"/>
-      <w:r>
-        <w:rPr>
-          <w:rFonts w:cs="Times New Roman"/>
-        </w:rPr>
-        <w:t>Background</w:t>
-      </w:r>
       <w:bookmarkEnd w:id="838"/>
       <w:bookmarkEnd w:id="839"/>
       <w:bookmarkEnd w:id="840"/>
-    </w:p>
-    <w:p>
-      <w:pPr>
-        <w:pStyle w:val="Heading3"/>
-      </w:pPr>
-      <w:bookmarkStart w:id="841" w:name="_Toc474273581"/>
-      <w:bookmarkStart w:id="842" w:name="_Toc477352838"/>
-      <w:bookmarkStart w:id="843" w:name="_Toc480630782"/>
-      <w:bookmarkStart w:id="844" w:name="_Toc483917785"/>
-      <w:bookmarkStart w:id="845" w:name="_Toc484623212"/>
-      <w:bookmarkStart w:id="846" w:name="_Toc485640255"/>
-      <w:bookmarkStart w:id="847" w:name="_Toc485640344"/>
-      <w:bookmarkStart w:id="848" w:name="_Toc485643529"/>
-      <w:bookmarkStart w:id="849" w:name="_Toc485717644"/>
-      <w:bookmarkStart w:id="850" w:name="_Toc485923068"/>
-      <w:bookmarkStart w:id="851" w:name="_Toc490935385"/>
-      <w:r>
-        <w:t>A3.1.1</w:t>
-      </w:r>
-      <w:r>
-        <w:tab/>
-      </w:r>
-      <w:r>
-        <w:t>Overview</w:t>
-      </w:r>
       <w:bookmarkEnd w:id="841"/>
       <w:bookmarkEnd w:id="842"/>
       <w:bookmarkEnd w:id="843"/>
+      <w:r>
+        <w:rPr>
+          <w:rFonts w:cs="Times New Roman"/>
+        </w:rPr>
+        <w:t>Background</w:t>
+      </w:r>
       <w:bookmarkEnd w:id="844"/>
       <w:bookmarkEnd w:id="845"/>
       <w:bookmarkEnd w:id="846"/>
+    </w:p>
+    <w:p>
+      <w:pPr>
+        <w:pStyle w:val="Heading3"/>
+      </w:pPr>
+      <w:bookmarkStart w:id="847" w:name="_Toc474273581"/>
+      <w:bookmarkStart w:id="848" w:name="_Toc477352838"/>
+      <w:bookmarkStart w:id="849" w:name="_Toc480630782"/>
+      <w:bookmarkStart w:id="850" w:name="_Toc483917785"/>
+      <w:bookmarkStart w:id="851" w:name="_Toc484623212"/>
+      <w:bookmarkStart w:id="852" w:name="_Toc485640255"/>
+      <w:bookmarkStart w:id="853" w:name="_Toc485640344"/>
+      <w:bookmarkStart w:id="854" w:name="_Toc485643529"/>
+      <w:bookmarkStart w:id="855" w:name="_Toc485717644"/>
+      <w:bookmarkStart w:id="856" w:name="_Toc485923068"/>
+      <w:bookmarkStart w:id="857" w:name="_Toc490935385"/>
+      <w:bookmarkStart w:id="858" w:name="_Toc494295964"/>
+      <w:r>
+        <w:t>A3.1.1</w:t>
+      </w:r>
+      <w:r>
+        <w:tab/>
+      </w:r>
+      <w:r>
+        <w:t>Overview</w:t>
+      </w:r>
       <w:bookmarkEnd w:id="847"/>
       <w:bookmarkEnd w:id="848"/>
       <w:bookmarkEnd w:id="849"/>
       <w:bookmarkEnd w:id="850"/>
       <w:bookmarkEnd w:id="851"/>
-    </w:p>
-    <w:p>
-      <w:pPr>
-        <w:jc w:val="both"/>
-        <w:rPr>
-          <w:rFonts w:cs="Times New Roman"/>
-        </w:rPr>
-      </w:pPr>
-      <w:r>
-        <w:rPr>
-          <w:rFonts w:cs="Times New Roman"/>
-        </w:rPr>
-        <w:t>The Gauge Fatigue Toolbox is a set of MATLAB apps which facilitate the analysis of measured strain data. The following apps are included:</w:t>
-      </w:r>
-    </w:p>
-    <w:p>
-      <w:pPr>
-        <w:pStyle w:val="ListParagraph"/>
-        <w:numPr>
-          <w:ilvl w:val="0"/>
-          <w:numId w:val="2"/>
-        </w:numPr>
-        <w:jc w:val="both"/>
-        <w:rPr>
-          <w:rFonts w:cs="Times New Roman"/>
-          <w:i/>
-        </w:rPr>
-      </w:pPr>
-      <w:r>
-        <w:rPr>
-          <w:rFonts w:cs="Times New Roman"/>
-          <w:i/>
-        </w:rPr>
-        <w:t>Multiaxial Gauge Fatigue</w:t>
-      </w:r>
-    </w:p>
-    <w:p>
-      <w:pPr>
-        <w:pStyle w:val="ListParagraph"/>
-        <w:numPr>
-          <w:ilvl w:val="0"/>
-          <w:numId w:val="2"/>
-        </w:numPr>
-        <w:jc w:val="both"/>
-        <w:rPr>
-          <w:rFonts w:cs="Times New Roman"/>
-          <w:i/>
-        </w:rPr>
-      </w:pPr>
-      <w:r>
-        <w:rPr>
-          <w:rFonts w:cs="Times New Roman"/>
-          <w:i/>
-        </w:rPr>
-        <w:t>Rosette Analysis</w:t>
-      </w:r>
-    </w:p>
-    <w:p>
-      <w:pPr>
-        <w:pStyle w:val="ListParagraph"/>
-        <w:numPr>
-          <w:ilvl w:val="0"/>
-          <w:numId w:val="2"/>
-        </w:numPr>
-        <w:jc w:val="both"/>
-        <w:rPr>
-          <w:rFonts w:cs="Times New Roman"/>
-          <w:i/>
-        </w:rPr>
-      </w:pPr>
-      <w:r>
-        <w:rPr>
-          <w:rFonts w:cs="Times New Roman"/>
-          <w:i/>
-        </w:rPr>
-        <w:t>Virtual Strain Gauge</w:t>
-      </w:r>
-    </w:p>
-    <w:p>
-      <w:pPr>
-        <w:jc w:val="both"/>
-        <w:rPr>
-          <w:rFonts w:cs="Times New Roman"/>
-        </w:rPr>
-      </w:pPr>
-      <w:r>
-        <w:rPr>
-          <w:rFonts w:cs="Times New Roman"/>
-        </w:rPr>
-        <w:t xml:space="preserve">In addition to the above, the toolbox also includes </w:t>
-      </w:r>
-      <w:r>
-        <w:rPr>
-          <w:rFonts w:cs="Times New Roman"/>
-          <w:i/>
-        </w:rPr>
-        <w:t>Mohr Solver</w:t>
-      </w:r>
-      <w:r>
-        <w:rPr>
-          <w:rFonts w:cs="Times New Roman"/>
-        </w:rPr>
-        <w:t xml:space="preserve"> for calculating principal stresses and strains for a given stress tensor.</w:t>
-      </w:r>
-    </w:p>
-    <w:p>
-      <w:pPr>
-        <w:jc w:val="both"/>
-        <w:rPr>
-          <w:rFonts w:cs="Times New Roman"/>
-        </w:rPr>
-      </w:pPr>
-      <w:r>
-        <w:rPr>
-          <w:rFonts w:cs="Times New Roman"/>
-        </w:rPr>
-        <w:t xml:space="preserve">The toolbox is located in </w:t>
-      </w:r>
-      <w:r>
-        <w:rPr>
-          <w:rFonts w:cs="Times New Roman"/>
-          <w:i/>
-        </w:rPr>
-        <w:t>Application_Files</w:t>
-      </w:r>
-      <w:r>
-        <w:rPr>
-          <w:rFonts w:cs="Times New Roman"/>
-          <w:i/>
-        </w:rPr>
-        <w:t>\</w:t>
-      </w:r>
-      <w:r>
-        <w:rPr>
-          <w:rFonts w:cs="Times New Roman"/>
-          <w:i/>
-        </w:rPr>
-        <w:t>toolbox</w:t>
-      </w:r>
-      <w:r>
-        <w:rPr>
-          <w:rFonts w:cs="Times New Roman"/>
-        </w:rPr>
-        <w:t>. To insta</w:t>
-      </w:r>
-      <w:r>
-        <w:rPr>
-          <w:rFonts w:cs="Times New Roman"/>
-        </w:rPr>
-        <w:t xml:space="preserve">ll the app, double click on the </w:t>
-      </w:r>
-      <w:r>
-        <w:rPr>
-          <w:rFonts w:cs="Times New Roman"/>
-          <w:i/>
-        </w:rPr>
-        <w:t>.mlappinstall</w:t>
-      </w:r>
-      <w:r>
-        <w:rPr>
-          <w:rFonts w:cs="Times New Roman"/>
-        </w:rPr>
-        <w:t xml:space="preserve"> file. The app appears in the </w:t>
-      </w:r>
-      <w:r>
-        <w:rPr>
-          <w:rFonts w:cs="Times New Roman"/>
-          <w:i/>
-        </w:rPr>
-        <w:t>Apps</w:t>
-      </w:r>
-      <w:r>
-        <w:rPr>
-          <w:rFonts w:cs="Times New Roman"/>
-        </w:rPr>
-        <w:t xml:space="preserve"> tab of the MATLAB ribbon UI.</w:t>
-      </w:r>
-    </w:p>
-    <w:p>
-      <w:pPr>
-        <w:pStyle w:val="Heading3"/>
-      </w:pPr>
-      <w:bookmarkStart w:id="852" w:name="_Toc474273582"/>
-      <w:bookmarkStart w:id="853" w:name="_Toc477352839"/>
-      <w:bookmarkStart w:id="854" w:name="_Toc480630783"/>
-      <w:bookmarkStart w:id="855" w:name="_Toc483917786"/>
-      <w:bookmarkStart w:id="856" w:name="_Toc484623213"/>
-      <w:bookmarkStart w:id="857" w:name="_Toc485640256"/>
-      <w:bookmarkStart w:id="858" w:name="_Toc485640345"/>
-      <w:bookmarkStart w:id="859" w:name="_Toc485643530"/>
-      <w:bookmarkStart w:id="860" w:name="_Toc485717645"/>
-      <w:bookmarkStart w:id="861" w:name="_Toc485923069"/>
-      <w:bookmarkStart w:id="862" w:name="_Toc490935386"/>
-      <w:r>
-        <w:t>A3.1.2</w:t>
-      </w:r>
-      <w:r>
-        <w:tab/>
-      </w:r>
-      <w:r>
-        <w:t>Gauge conventions</w:t>
-      </w:r>
       <w:bookmarkEnd w:id="852"/>
       <w:bookmarkEnd w:id="853"/>
       <w:bookmarkEnd w:id="854"/>
@@ -18336,10 +18141,221 @@
       <w:bookmarkEnd w:id="856"/>
       <w:bookmarkEnd w:id="857"/>
       <w:bookmarkEnd w:id="858"/>
+    </w:p>
+    <w:p>
+      <w:pPr>
+        <w:jc w:val="both"/>
+        <w:rPr>
+          <w:rFonts w:cs="Times New Roman"/>
+        </w:rPr>
+      </w:pPr>
+      <w:r>
+        <w:rPr>
+          <w:rFonts w:cs="Times New Roman"/>
+        </w:rPr>
+        <w:t>The Gauge Fatigue Toolbox is a set of MATLAB apps which facilitate the analysis of measured strain data. The following apps are included:</w:t>
+      </w:r>
+    </w:p>
+    <w:p>
+      <w:pPr>
+        <w:pStyle w:val="ListParagraph"/>
+        <w:numPr>
+          <w:ilvl w:val="0"/>
+          <w:numId w:val="2"/>
+        </w:numPr>
+        <w:jc w:val="both"/>
+        <w:rPr>
+          <w:rFonts w:cs="Times New Roman"/>
+          <w:i/>
+        </w:rPr>
+      </w:pPr>
+      <w:r>
+        <w:rPr>
+          <w:rFonts w:cs="Times New Roman"/>
+          <w:i/>
+        </w:rPr>
+        <w:t>Multiaxial Gauge Fatigue</w:t>
+      </w:r>
+    </w:p>
+    <w:p>
+      <w:pPr>
+        <w:pStyle w:val="ListParagraph"/>
+        <w:numPr>
+          <w:ilvl w:val="0"/>
+          <w:numId w:val="2"/>
+        </w:numPr>
+        <w:jc w:val="both"/>
+        <w:rPr>
+          <w:rFonts w:cs="Times New Roman"/>
+          <w:i/>
+        </w:rPr>
+      </w:pPr>
+      <w:r>
+        <w:rPr>
+          <w:rFonts w:cs="Times New Roman"/>
+          <w:i/>
+        </w:rPr>
+        <w:t>Rosette Analysis</w:t>
+      </w:r>
+    </w:p>
+    <w:p>
+      <w:pPr>
+        <w:pStyle w:val="ListParagraph"/>
+        <w:numPr>
+          <w:ilvl w:val="0"/>
+          <w:numId w:val="2"/>
+        </w:numPr>
+        <w:jc w:val="both"/>
+        <w:rPr>
+          <w:rFonts w:cs="Times New Roman"/>
+          <w:i/>
+        </w:rPr>
+      </w:pPr>
+      <w:r>
+        <w:rPr>
+          <w:rFonts w:cs="Times New Roman"/>
+          <w:i/>
+        </w:rPr>
+        <w:t>Virtual Strain Gauge</w:t>
+      </w:r>
+    </w:p>
+    <w:p>
+      <w:pPr>
+        <w:jc w:val="both"/>
+        <w:rPr>
+          <w:rFonts w:cs="Times New Roman"/>
+        </w:rPr>
+      </w:pPr>
+      <w:r>
+        <w:rPr>
+          <w:rFonts w:cs="Times New Roman"/>
+        </w:rPr>
+        <w:t xml:space="preserve">In addition to the above, the toolbox also includes </w:t>
+      </w:r>
+      <w:r>
+        <w:rPr>
+          <w:rFonts w:cs="Times New Roman"/>
+          <w:i/>
+        </w:rPr>
+        <w:t>Mohr Solver</w:t>
+      </w:r>
+      <w:r>
+        <w:rPr>
+          <w:rFonts w:cs="Times New Roman"/>
+        </w:rPr>
+        <w:t xml:space="preserve"> for calculating principal stresses and strains for a given stress tensor.</w:t>
+      </w:r>
+    </w:p>
+    <w:p>
+      <w:pPr>
+        <w:jc w:val="both"/>
+        <w:rPr>
+          <w:rFonts w:cs="Times New Roman"/>
+        </w:rPr>
+      </w:pPr>
+      <w:r>
+        <w:rPr>
+          <w:rFonts w:cs="Times New Roman"/>
+        </w:rPr>
+        <w:t xml:space="preserve">The toolbox is located in </w:t>
+      </w:r>
+      <w:r>
+        <w:rPr>
+          <w:rFonts w:cs="Times New Roman"/>
+          <w:i/>
+        </w:rPr>
+        <w:t>Application_Files</w:t>
+      </w:r>
+      <w:r>
+        <w:rPr>
+          <w:rFonts w:cs="Times New Roman"/>
+          <w:i/>
+        </w:rPr>
+        <w:t>\</w:t>
+      </w:r>
+      <w:r>
+        <w:rPr>
+          <w:rFonts w:cs="Times New Roman"/>
+          <w:i/>
+        </w:rPr>
+        <w:t>toolbox</w:t>
+      </w:r>
+      <w:r>
+        <w:rPr>
+          <w:rFonts w:cs="Times New Roman"/>
+        </w:rPr>
+        <w:t>. To insta</w:t>
+      </w:r>
+      <w:r>
+        <w:rPr>
+          <w:rFonts w:cs="Times New Roman"/>
+        </w:rPr>
+        <w:t xml:space="preserve">ll the app, double click on the </w:t>
+      </w:r>
+      <w:r>
+        <w:rPr>
+          <w:rFonts w:cs="Times New Roman"/>
+          <w:i/>
+        </w:rPr>
+        <w:t>.mlappinstall</w:t>
+      </w:r>
+      <w:r>
+        <w:rPr>
+          <w:rFonts w:cs="Times New Roman"/>
+        </w:rPr>
+        <w:t xml:space="preserve"> file. The app appears in the </w:t>
+      </w:r>
+      <w:r>
+        <w:rPr>
+          <w:rFonts w:cs="Times New Roman"/>
+          <w:i/>
+        </w:rPr>
+        <w:t>Apps</w:t>
+      </w:r>
+      <w:r>
+        <w:rPr>
+          <w:rFonts w:cs="Times New Roman"/>
+        </w:rPr>
+        <w:t xml:space="preserve"> tab of the MATLAB ribbon UI.</w:t>
+      </w:r>
+    </w:p>
+    <w:p>
+      <w:pPr>
+        <w:pStyle w:val="Heading3"/>
+      </w:pPr>
+      <w:bookmarkStart w:id="859" w:name="_Toc474273582"/>
+      <w:bookmarkStart w:id="860" w:name="_Toc477352839"/>
+      <w:bookmarkStart w:id="861" w:name="_Toc480630783"/>
+      <w:bookmarkStart w:id="862" w:name="_Toc483917786"/>
+      <w:bookmarkStart w:id="863" w:name="_Toc484623213"/>
+      <w:bookmarkStart w:id="864" w:name="_Toc485640256"/>
+      <w:bookmarkStart w:id="865" w:name="_Toc485640345"/>
+      <w:bookmarkStart w:id="866" w:name="_Toc485643530"/>
+      <w:bookmarkStart w:id="867" w:name="_Toc485717645"/>
+      <w:bookmarkStart w:id="868" w:name="_Toc485923069"/>
+      <w:bookmarkStart w:id="869" w:name="_Toc490935386"/>
+      <w:bookmarkStart w:id="870" w:name="_Toc494295965"/>
+      <w:r>
+        <w:t>A3.1.2</w:t>
+      </w:r>
+      <w:r>
+        <w:tab/>
+      </w:r>
+      <w:r>
+        <w:t>Gauge conventions</w:t>
+      </w:r>
       <w:bookmarkEnd w:id="859"/>
       <w:bookmarkEnd w:id="860"/>
       <w:bookmarkEnd w:id="861"/>
       <w:bookmarkEnd w:id="862"/>
+      <w:bookmarkEnd w:id="863"/>
+      <w:bookmarkEnd w:id="864"/>
+      <w:bookmarkEnd w:id="865"/>
+      <w:bookmarkEnd w:id="866"/>
+      <w:bookmarkEnd w:id="867"/>
+      <w:bookmarkEnd w:id="868"/>
+      <w:bookmarkEnd w:id="869"/>
+      <w:bookmarkEnd w:id="870"/>
     </w:p>
     <w:p>
       <w:pPr>
@@ -22055,19 +22071,19 @@
           <w:b/>
         </w:rPr>
       </w:pPr>
-      <w:bookmarkStart w:id="863" w:name="_Toc457068584"/>
-      <w:bookmarkStart w:id="864" w:name="_Toc457068740"/>
-      <w:bookmarkStart w:id="865" w:name="_Toc457836512"/>
-      <w:bookmarkStart w:id="866" w:name="_Toc465444340"/>
-      <w:bookmarkStart w:id="867" w:name="_Toc465453909"/>
-      <w:bookmarkStart w:id="868" w:name="_Toc465454211"/>
-      <w:bookmarkStart w:id="869" w:name="_Toc465454363"/>
-      <w:bookmarkStart w:id="870" w:name="_Toc466131508"/>
-      <w:bookmarkStart w:id="871" w:name="_Toc466140131"/>
-      <w:bookmarkStart w:id="872" w:name="_Toc466660075"/>
-      <w:bookmarkStart w:id="873" w:name="_Toc467408307"/>
-      <w:bookmarkStart w:id="874" w:name="_Toc468452716"/>
-      <w:bookmarkStart w:id="875" w:name="_Toc469330923"/>
+      <w:bookmarkStart w:id="871" w:name="_Toc457068584"/>
+      <w:bookmarkStart w:id="872" w:name="_Toc457068740"/>
+      <w:bookmarkStart w:id="873" w:name="_Toc457836512"/>
+      <w:bookmarkStart w:id="874" w:name="_Toc465444340"/>
+      <w:bookmarkStart w:id="875" w:name="_Toc465453909"/>
+      <w:bookmarkStart w:id="876" w:name="_Toc465454211"/>
+      <w:bookmarkStart w:id="877" w:name="_Toc465454363"/>
+      <w:bookmarkStart w:id="878" w:name="_Toc466131508"/>
+      <w:bookmarkStart w:id="879" w:name="_Toc466140131"/>
+      <w:bookmarkStart w:id="880" w:name="_Toc466660075"/>
+      <w:bookmarkStart w:id="881" w:name="_Toc467408307"/>
+      <w:bookmarkStart w:id="882" w:name="_Toc468452716"/>
+      <w:bookmarkStart w:id="883" w:name="_Toc469330923"/>
       <w:r>
         <w:rPr>
           <w:rFonts w:cs="Times New Roman"/>
@@ -23219,8 +23235,9 @@
       <w:pPr>
         <w:pStyle w:val="Heading3"/>
       </w:pPr>
-      <w:bookmarkStart w:id="876" w:name="_Toc485923070"/>
-      <w:bookmarkStart w:id="877" w:name="_Toc490935387"/>
+      <w:bookmarkStart w:id="884" w:name="_Toc485923070"/>
+      <w:bookmarkStart w:id="885" w:name="_Toc490935387"/>
+      <w:bookmarkStart w:id="886" w:name="_Toc494295966"/>
       <w:r>
         <w:t>A3.1.3</w:t>
       </w:r>
@@ -23230,8 +23247,9 @@
       <w:r>
         <w:t>Strain units</w:t>
       </w:r>
-      <w:bookmarkEnd w:id="876"/>
-      <w:bookmarkEnd w:id="877"/>
+      <w:bookmarkEnd w:id="884"/>
+      <w:bookmarkEnd w:id="885"/>
+      <w:bookmarkEnd w:id="886"/>
     </w:p>
     <w:p>
       <w:pPr>
@@ -23337,9 +23355,9 @@
           <w:rFonts w:cs="Times New Roman"/>
         </w:rPr>
       </w:pPr>
-      <w:bookmarkStart w:id="878" w:name="_Toc483917787"/>
-      <w:bookmarkStart w:id="879" w:name="_Toc484623214"/>
-      <w:bookmarkStart w:id="880" w:name="_Toc490935388"/>
+      <w:bookmarkStart w:id="887" w:name="_Toc483917787"/>
+      <w:bookmarkStart w:id="888" w:name="_Toc484623214"/>
+      <w:bookmarkStart w:id="889" w:name="_Toc494295967"/>
       <w:r>
         <w:rPr>
           <w:rFonts w:cs="Times New Roman"/>
@@ -23354,22 +23372,22 @@
         <w:tab/>
         <w:t>Multiaxial Gauge Fatigue</w:t>
       </w:r>
-      <w:bookmarkEnd w:id="863"/>
-      <w:bookmarkEnd w:id="864"/>
-      <w:bookmarkEnd w:id="865"/>
-      <w:bookmarkEnd w:id="866"/>
-      <w:bookmarkEnd w:id="867"/>
-      <w:bookmarkEnd w:id="868"/>
-      <w:bookmarkEnd w:id="869"/>
-      <w:bookmarkEnd w:id="870"/>
       <w:bookmarkEnd w:id="871"/>
       <w:bookmarkEnd w:id="872"/>
       <w:bookmarkEnd w:id="873"/>
       <w:bookmarkEnd w:id="874"/>
       <w:bookmarkEnd w:id="875"/>
+      <w:bookmarkEnd w:id="876"/>
+      <w:bookmarkEnd w:id="877"/>
       <w:bookmarkEnd w:id="878"/>
       <w:bookmarkEnd w:id="879"/>
       <w:bookmarkEnd w:id="880"/>
+      <w:bookmarkEnd w:id="881"/>
+      <w:bookmarkEnd w:id="882"/>
+      <w:bookmarkEnd w:id="883"/>
+      <w:bookmarkEnd w:id="887"/>
+      <w:bookmarkEnd w:id="888"/>
+      <w:bookmarkEnd w:id="889"/>
     </w:p>
     <w:p>
       <w:pPr>
@@ -23630,20 +23648,21 @@
       <w:pPr>
         <w:pStyle w:val="Heading3"/>
       </w:pPr>
-      <w:bookmarkStart w:id="881" w:name="_Toc468910739"/>
-      <w:bookmarkStart w:id="882" w:name="_Toc469330924"/>
-      <w:bookmarkStart w:id="883" w:name="_Toc469933364"/>
-      <w:bookmarkStart w:id="884" w:name="_Toc474273584"/>
-      <w:bookmarkStart w:id="885" w:name="_Toc477352841"/>
-      <w:bookmarkStart w:id="886" w:name="_Toc480630785"/>
-      <w:bookmarkStart w:id="887" w:name="_Toc483917788"/>
-      <w:bookmarkStart w:id="888" w:name="_Toc484623215"/>
-      <w:bookmarkStart w:id="889" w:name="_Toc485640258"/>
-      <w:bookmarkStart w:id="890" w:name="_Toc485640347"/>
-      <w:bookmarkStart w:id="891" w:name="_Toc485643532"/>
-      <w:bookmarkStart w:id="892" w:name="_Toc485717647"/>
-      <w:bookmarkStart w:id="893" w:name="_Toc485923072"/>
-      <w:bookmarkStart w:id="894" w:name="_Toc490935389"/>
+      <w:bookmarkStart w:id="890" w:name="_Toc468910739"/>
+      <w:bookmarkStart w:id="891" w:name="_Toc469330924"/>
+      <w:bookmarkStart w:id="892" w:name="_Toc469933364"/>
+      <w:bookmarkStart w:id="893" w:name="_Toc474273584"/>
+      <w:bookmarkStart w:id="894" w:name="_Toc477352841"/>
+      <w:bookmarkStart w:id="895" w:name="_Toc480630785"/>
+      <w:bookmarkStart w:id="896" w:name="_Toc483917788"/>
+      <w:bookmarkStart w:id="897" w:name="_Toc484623215"/>
+      <w:bookmarkStart w:id="898" w:name="_Toc485640258"/>
+      <w:bookmarkStart w:id="899" w:name="_Toc485640347"/>
+      <w:bookmarkStart w:id="900" w:name="_Toc485643532"/>
+      <w:bookmarkStart w:id="901" w:name="_Toc485717647"/>
+      <w:bookmarkStart w:id="902" w:name="_Toc485923072"/>
+      <w:bookmarkStart w:id="903" w:name="_Toc490935389"/>
+      <w:bookmarkStart w:id="904" w:name="_Toc494295968"/>
       <w:r>
         <w:lastRenderedPageBreak/>
         <w:t>A3.2.1</w:t>
@@ -23652,20 +23671,21 @@
         <w:tab/>
         <w:t>Gauge Definition</w:t>
       </w:r>
-      <w:bookmarkEnd w:id="881"/>
-      <w:bookmarkEnd w:id="882"/>
-      <w:bookmarkEnd w:id="883"/>
-      <w:bookmarkEnd w:id="884"/>
-      <w:bookmarkEnd w:id="885"/>
-      <w:bookmarkEnd w:id="886"/>
-      <w:bookmarkEnd w:id="887"/>
-      <w:bookmarkEnd w:id="888"/>
-      <w:bookmarkEnd w:id="889"/>
       <w:bookmarkEnd w:id="890"/>
       <w:bookmarkEnd w:id="891"/>
       <w:bookmarkEnd w:id="892"/>
       <w:bookmarkEnd w:id="893"/>
       <w:bookmarkEnd w:id="894"/>
+      <w:bookmarkEnd w:id="895"/>
+      <w:bookmarkEnd w:id="896"/>
+      <w:bookmarkEnd w:id="897"/>
+      <w:bookmarkEnd w:id="898"/>
+      <w:bookmarkEnd w:id="899"/>
+      <w:bookmarkEnd w:id="900"/>
+      <w:bookmarkEnd w:id="901"/>
+      <w:bookmarkEnd w:id="902"/>
+      <w:bookmarkEnd w:id="903"/>
+      <w:bookmarkEnd w:id="904"/>
     </w:p>
     <w:p>
       <w:pPr>
@@ -25295,20 +25315,21 @@
       <w:pPr>
         <w:pStyle w:val="Heading3"/>
       </w:pPr>
-      <w:bookmarkStart w:id="895" w:name="_Toc468910740"/>
-      <w:bookmarkStart w:id="896" w:name="_Toc469330925"/>
-      <w:bookmarkStart w:id="897" w:name="_Toc469933365"/>
-      <w:bookmarkStart w:id="898" w:name="_Toc474273585"/>
-      <w:bookmarkStart w:id="899" w:name="_Toc477352842"/>
-      <w:bookmarkStart w:id="900" w:name="_Toc480630786"/>
-      <w:bookmarkStart w:id="901" w:name="_Toc483917789"/>
-      <w:bookmarkStart w:id="902" w:name="_Toc484623216"/>
-      <w:bookmarkStart w:id="903" w:name="_Toc485640259"/>
-      <w:bookmarkStart w:id="904" w:name="_Toc485640348"/>
-      <w:bookmarkStart w:id="905" w:name="_Toc485643533"/>
-      <w:bookmarkStart w:id="906" w:name="_Toc485717648"/>
-      <w:bookmarkStart w:id="907" w:name="_Toc485923073"/>
-      <w:bookmarkStart w:id="908" w:name="_Toc490935390"/>
+      <w:bookmarkStart w:id="905" w:name="_Toc468910740"/>
+      <w:bookmarkStart w:id="906" w:name="_Toc469330925"/>
+      <w:bookmarkStart w:id="907" w:name="_Toc469933365"/>
+      <w:bookmarkStart w:id="908" w:name="_Toc474273585"/>
+      <w:bookmarkStart w:id="909" w:name="_Toc477352842"/>
+      <w:bookmarkStart w:id="910" w:name="_Toc480630786"/>
+      <w:bookmarkStart w:id="911" w:name="_Toc483917789"/>
+      <w:bookmarkStart w:id="912" w:name="_Toc484623216"/>
+      <w:bookmarkStart w:id="913" w:name="_Toc485640259"/>
+      <w:bookmarkStart w:id="914" w:name="_Toc485640348"/>
+      <w:bookmarkStart w:id="915" w:name="_Toc485643533"/>
+      <w:bookmarkStart w:id="916" w:name="_Toc485717648"/>
+      <w:bookmarkStart w:id="917" w:name="_Toc485923073"/>
+      <w:bookmarkStart w:id="918" w:name="_Toc490935390"/>
+      <w:bookmarkStart w:id="919" w:name="_Toc494295969"/>
       <w:r>
         <w:t>A3.2.2</w:t>
       </w:r>
@@ -25316,20 +25337,21 @@
         <w:tab/>
         <w:t>Material definition</w:t>
       </w:r>
-      <w:bookmarkEnd w:id="895"/>
-      <w:bookmarkEnd w:id="896"/>
-      <w:bookmarkEnd w:id="897"/>
-      <w:bookmarkEnd w:id="898"/>
-      <w:bookmarkEnd w:id="899"/>
-      <w:bookmarkEnd w:id="900"/>
-      <w:bookmarkEnd w:id="901"/>
-      <w:bookmarkEnd w:id="902"/>
-      <w:bookmarkEnd w:id="903"/>
-      <w:bookmarkEnd w:id="904"/>
       <w:bookmarkEnd w:id="905"/>
       <w:bookmarkEnd w:id="906"/>
       <w:bookmarkEnd w:id="907"/>
       <w:bookmarkEnd w:id="908"/>
+      <w:bookmarkEnd w:id="909"/>
+      <w:bookmarkEnd w:id="910"/>
+      <w:bookmarkEnd w:id="911"/>
+      <w:bookmarkEnd w:id="912"/>
+      <w:bookmarkEnd w:id="913"/>
+      <w:bookmarkEnd w:id="914"/>
+      <w:bookmarkEnd w:id="915"/>
+      <w:bookmarkEnd w:id="916"/>
+      <w:bookmarkEnd w:id="917"/>
+      <w:bookmarkEnd w:id="918"/>
+      <w:bookmarkEnd w:id="919"/>
     </w:p>
     <w:p>
       <w:pPr>
@@ -26120,20 +26142,21 @@
       <w:pPr>
         <w:pStyle w:val="Heading3"/>
       </w:pPr>
-      <w:bookmarkStart w:id="909" w:name="_Toc468910741"/>
-      <w:bookmarkStart w:id="910" w:name="_Toc469330926"/>
-      <w:bookmarkStart w:id="911" w:name="_Toc469933366"/>
-      <w:bookmarkStart w:id="912" w:name="_Toc474273586"/>
-      <w:bookmarkStart w:id="913" w:name="_Toc477352843"/>
-      <w:bookmarkStart w:id="914" w:name="_Toc480630787"/>
-      <w:bookmarkStart w:id="915" w:name="_Toc483917790"/>
-      <w:bookmarkStart w:id="916" w:name="_Toc484623217"/>
-      <w:bookmarkStart w:id="917" w:name="_Toc485640260"/>
-      <w:bookmarkStart w:id="918" w:name="_Toc485640349"/>
-      <w:bookmarkStart w:id="919" w:name="_Toc485643534"/>
-      <w:bookmarkStart w:id="920" w:name="_Toc485717649"/>
-      <w:bookmarkStart w:id="921" w:name="_Toc485923074"/>
-      <w:bookmarkStart w:id="922" w:name="_Toc490935391"/>
+      <w:bookmarkStart w:id="920" w:name="_Toc468910741"/>
+      <w:bookmarkStart w:id="921" w:name="_Toc469330926"/>
+      <w:bookmarkStart w:id="922" w:name="_Toc469933366"/>
+      <w:bookmarkStart w:id="923" w:name="_Toc474273586"/>
+      <w:bookmarkStart w:id="924" w:name="_Toc477352843"/>
+      <w:bookmarkStart w:id="925" w:name="_Toc480630787"/>
+      <w:bookmarkStart w:id="926" w:name="_Toc483917790"/>
+      <w:bookmarkStart w:id="927" w:name="_Toc484623217"/>
+      <w:bookmarkStart w:id="928" w:name="_Toc485640260"/>
+      <w:bookmarkStart w:id="929" w:name="_Toc485640349"/>
+      <w:bookmarkStart w:id="930" w:name="_Toc485643534"/>
+      <w:bookmarkStart w:id="931" w:name="_Toc485717649"/>
+      <w:bookmarkStart w:id="932" w:name="_Toc485923074"/>
+      <w:bookmarkStart w:id="933" w:name="_Toc490935391"/>
+      <w:bookmarkStart w:id="934" w:name="_Toc494295970"/>
       <w:r>
         <w:t>A3.2.3</w:t>
       </w:r>
@@ -26141,84 +26164,9 @@
         <w:tab/>
         <w:t>Analysis definition</w:t>
       </w:r>
-      <w:bookmarkEnd w:id="909"/>
-      <w:bookmarkEnd w:id="910"/>
-      <w:bookmarkEnd w:id="911"/>
-      <w:bookmarkEnd w:id="912"/>
-      <w:bookmarkEnd w:id="913"/>
-      <w:bookmarkEnd w:id="914"/>
-      <w:bookmarkEnd w:id="915"/>
-      <w:bookmarkEnd w:id="916"/>
-      <w:bookmarkEnd w:id="917"/>
-      <w:bookmarkEnd w:id="918"/>
-      <w:bookmarkEnd w:id="919"/>
       <w:bookmarkEnd w:id="920"/>
       <w:bookmarkEnd w:id="921"/>
       <w:bookmarkEnd w:id="922"/>
-    </w:p>
-    <w:p>
-      <w:pPr>
-        <w:jc w:val="both"/>
-        <w:rPr>
-          <w:rFonts w:cs="Times New Roman"/>
-        </w:rPr>
-      </w:pPr>
-      <w:r>
-        <w:rPr>
-          <w:rFonts w:cs="Times New Roman"/>
-        </w:rPr>
-        <w:t xml:space="preserve">The gauge fatigue analysis can be run with either the Brown-Miller or the Principal Strain algorithm. These two algorithms work in a similar fashion to the Stress-based Brown-Miller and </w:t>
-      </w:r>
-      <w:r>
-        <w:rPr>
-          <w:rFonts w:eastAsiaTheme="minorEastAsia" w:cs="Times New Roman"/>
-        </w:rPr>
-        <w:t>Normal</w:t>
-      </w:r>
-      <w:r>
-        <w:rPr>
-          <w:rFonts w:cs="Times New Roman"/>
-        </w:rPr>
-        <w:t xml:space="preserve"> Stress algorithms described in Sections 6.2 and 6.3, respectively. Strains are resolved onto a series of planes and fatigue damage is calculated on the plane which experiences the largest combination of normal and shear strain (Brown-Miller) or the largest normal strain (Principal Strain).</w:t>
-      </w:r>
-    </w:p>
-    <w:p>
-      <w:pPr>
-        <w:jc w:val="both"/>
-        <w:rPr>
-          <w:rFonts w:cs="Times New Roman"/>
-        </w:rPr>
-      </w:pPr>
-      <w:r>
-        <w:rPr>
-          <w:rFonts w:cs="Times New Roman"/>
-        </w:rPr>
-        <w:t>The number of search planes can be selected from the GUI. The use of 18 search planes is found to be sufficient in most cases. Increasing the number of search panes drastically increases the analysis time.</w:t>
-      </w:r>
-    </w:p>
-    <w:p>
-      <w:pPr>
-        <w:pStyle w:val="Heading3"/>
-      </w:pPr>
-      <w:bookmarkStart w:id="923" w:name="_Toc469933367"/>
-      <w:bookmarkStart w:id="924" w:name="_Toc474273587"/>
-      <w:bookmarkStart w:id="925" w:name="_Toc477352844"/>
-      <w:bookmarkStart w:id="926" w:name="_Toc480630788"/>
-      <w:bookmarkStart w:id="927" w:name="_Toc483917791"/>
-      <w:bookmarkStart w:id="928" w:name="_Toc484623218"/>
-      <w:bookmarkStart w:id="929" w:name="_Toc485640261"/>
-      <w:bookmarkStart w:id="930" w:name="_Toc485640350"/>
-      <w:bookmarkStart w:id="931" w:name="_Toc485643535"/>
-      <w:bookmarkStart w:id="932" w:name="_Toc485717650"/>
-      <w:bookmarkStart w:id="933" w:name="_Toc485923075"/>
-      <w:bookmarkStart w:id="934" w:name="_Toc490935392"/>
-      <w:r>
-        <w:t>A3.2.4</w:t>
-      </w:r>
-      <w:r>
-        <w:tab/>
-        <w:t>Mean Stress Correction</w:t>
-      </w:r>
       <w:bookmarkEnd w:id="923"/>
       <w:bookmarkEnd w:id="924"/>
       <w:bookmarkEnd w:id="925"/>
@@ -26231,6 +26179,84 @@
       <w:bookmarkEnd w:id="932"/>
       <w:bookmarkEnd w:id="933"/>
       <w:bookmarkEnd w:id="934"/>
+    </w:p>
+    <w:p>
+      <w:pPr>
+        <w:jc w:val="both"/>
+        <w:rPr>
+          <w:rFonts w:cs="Times New Roman"/>
+        </w:rPr>
+      </w:pPr>
+      <w:r>
+        <w:rPr>
+          <w:rFonts w:cs="Times New Roman"/>
+        </w:rPr>
+        <w:t xml:space="preserve">The gauge fatigue analysis can be run with either the Brown-Miller or the Principal Strain algorithm. These two algorithms work in a similar fashion to the Stress-based Brown-Miller and </w:t>
+      </w:r>
+      <w:r>
+        <w:rPr>
+          <w:rFonts w:eastAsiaTheme="minorEastAsia" w:cs="Times New Roman"/>
+        </w:rPr>
+        <w:t>Normal</w:t>
+      </w:r>
+      <w:r>
+        <w:rPr>
+          <w:rFonts w:cs="Times New Roman"/>
+        </w:rPr>
+        <w:t xml:space="preserve"> Stress algorithms described in Sections 6.2 and 6.3, respectively. Strains are resolved onto a series of planes and fatigue damage is calculated on the plane which experiences the largest combination of normal and shear strain (Brown-Miller) or the largest normal strain (Principal Strain).</w:t>
+      </w:r>
+    </w:p>
+    <w:p>
+      <w:pPr>
+        <w:jc w:val="both"/>
+        <w:rPr>
+          <w:rFonts w:cs="Times New Roman"/>
+        </w:rPr>
+      </w:pPr>
+      <w:r>
+        <w:rPr>
+          <w:rFonts w:cs="Times New Roman"/>
+        </w:rPr>
+        <w:t>The number of search planes can be selected from the GUI. The use of 18 search planes is found to be sufficient in most cases. Increasing the number of search panes drastically increases the analysis time.</w:t>
+      </w:r>
+    </w:p>
+    <w:p>
+      <w:pPr>
+        <w:pStyle w:val="Heading3"/>
+      </w:pPr>
+      <w:bookmarkStart w:id="935" w:name="_Toc469933367"/>
+      <w:bookmarkStart w:id="936" w:name="_Toc474273587"/>
+      <w:bookmarkStart w:id="937" w:name="_Toc477352844"/>
+      <w:bookmarkStart w:id="938" w:name="_Toc480630788"/>
+      <w:bookmarkStart w:id="939" w:name="_Toc483917791"/>
+      <w:bookmarkStart w:id="940" w:name="_Toc484623218"/>
+      <w:bookmarkStart w:id="941" w:name="_Toc485640261"/>
+      <w:bookmarkStart w:id="942" w:name="_Toc485640350"/>
+      <w:bookmarkStart w:id="943" w:name="_Toc485643535"/>
+      <w:bookmarkStart w:id="944" w:name="_Toc485717650"/>
+      <w:bookmarkStart w:id="945" w:name="_Toc485923075"/>
+      <w:bookmarkStart w:id="946" w:name="_Toc490935392"/>
+      <w:bookmarkStart w:id="947" w:name="_Toc494295971"/>
+      <w:r>
+        <w:t>A3.2.4</w:t>
+      </w:r>
+      <w:r>
+        <w:tab/>
+        <w:t>Mean Stress Correction</w:t>
+      </w:r>
+      <w:bookmarkEnd w:id="935"/>
+      <w:bookmarkEnd w:id="936"/>
+      <w:bookmarkEnd w:id="937"/>
+      <w:bookmarkEnd w:id="938"/>
+      <w:bookmarkEnd w:id="939"/>
+      <w:bookmarkEnd w:id="940"/>
+      <w:bookmarkEnd w:id="941"/>
+      <w:bookmarkEnd w:id="942"/>
+      <w:bookmarkEnd w:id="943"/>
+      <w:bookmarkEnd w:id="944"/>
+      <w:bookmarkEnd w:id="945"/>
+      <w:bookmarkEnd w:id="946"/>
+      <w:bookmarkEnd w:id="947"/>
     </w:p>
     <w:p>
       <w:pPr>
@@ -27323,18 +27349,19 @@
       <w:pPr>
         <w:pStyle w:val="Heading3"/>
       </w:pPr>
-      <w:bookmarkStart w:id="935" w:name="_Toc469933368"/>
-      <w:bookmarkStart w:id="936" w:name="_Toc474273588"/>
-      <w:bookmarkStart w:id="937" w:name="_Toc477352845"/>
-      <w:bookmarkStart w:id="938" w:name="_Toc480630789"/>
-      <w:bookmarkStart w:id="939" w:name="_Toc483917792"/>
-      <w:bookmarkStart w:id="940" w:name="_Toc484623219"/>
-      <w:bookmarkStart w:id="941" w:name="_Toc485640262"/>
-      <w:bookmarkStart w:id="942" w:name="_Toc485640351"/>
-      <w:bookmarkStart w:id="943" w:name="_Toc485643536"/>
-      <w:bookmarkStart w:id="944" w:name="_Toc485717651"/>
-      <w:bookmarkStart w:id="945" w:name="_Toc485923076"/>
-      <w:bookmarkStart w:id="946" w:name="_Toc490935393"/>
+      <w:bookmarkStart w:id="948" w:name="_Toc469933368"/>
+      <w:bookmarkStart w:id="949" w:name="_Toc474273588"/>
+      <w:bookmarkStart w:id="950" w:name="_Toc477352845"/>
+      <w:bookmarkStart w:id="951" w:name="_Toc480630789"/>
+      <w:bookmarkStart w:id="952" w:name="_Toc483917792"/>
+      <w:bookmarkStart w:id="953" w:name="_Toc484623219"/>
+      <w:bookmarkStart w:id="954" w:name="_Toc485640262"/>
+      <w:bookmarkStart w:id="955" w:name="_Toc485640351"/>
+      <w:bookmarkStart w:id="956" w:name="_Toc485643536"/>
+      <w:bookmarkStart w:id="957" w:name="_Toc485717651"/>
+      <w:bookmarkStart w:id="958" w:name="_Toc485923076"/>
+      <w:bookmarkStart w:id="959" w:name="_Toc490935393"/>
+      <w:bookmarkStart w:id="960" w:name="_Toc494295972"/>
       <w:r>
         <w:lastRenderedPageBreak/>
         <w:t>A3.2.5</w:t>
@@ -27345,59 +27372,6 @@
       <w:r>
         <w:t>Surface Finish Definition</w:t>
       </w:r>
-      <w:bookmarkEnd w:id="935"/>
-      <w:bookmarkEnd w:id="936"/>
-      <w:bookmarkEnd w:id="937"/>
-      <w:bookmarkEnd w:id="938"/>
-      <w:bookmarkEnd w:id="939"/>
-      <w:bookmarkEnd w:id="940"/>
-      <w:bookmarkEnd w:id="941"/>
-      <w:bookmarkEnd w:id="942"/>
-      <w:bookmarkEnd w:id="943"/>
-      <w:bookmarkEnd w:id="944"/>
-      <w:bookmarkEnd w:id="945"/>
-      <w:bookmarkEnd w:id="946"/>
-    </w:p>
-    <w:p>
-      <w:pPr>
-        <w:jc w:val="both"/>
-        <w:rPr>
-          <w:rFonts w:cs="Times New Roman"/>
-        </w:rPr>
-      </w:pPr>
-      <w:r>
-        <w:rPr>
-          <w:rFonts w:cs="Times New Roman"/>
-        </w:rPr>
-        <w:t>Surface finish is specified either directly or by surface finish type. The effect of surface finish is discussed in Section 4.3.</w:t>
-      </w:r>
-    </w:p>
-    <w:p>
-      <w:pPr>
-        <w:pStyle w:val="Heading3"/>
-      </w:pPr>
-      <w:bookmarkStart w:id="947" w:name="_Toc469933369"/>
-      <w:bookmarkStart w:id="948" w:name="_Toc474273589"/>
-      <w:bookmarkStart w:id="949" w:name="_Toc477352846"/>
-      <w:bookmarkStart w:id="950" w:name="_Toc480630790"/>
-      <w:bookmarkStart w:id="951" w:name="_Toc483917793"/>
-      <w:bookmarkStart w:id="952" w:name="_Toc484623220"/>
-      <w:bookmarkStart w:id="953" w:name="_Toc485640263"/>
-      <w:bookmarkStart w:id="954" w:name="_Toc485640352"/>
-      <w:bookmarkStart w:id="955" w:name="_Toc485643537"/>
-      <w:bookmarkStart w:id="956" w:name="_Toc485717652"/>
-      <w:bookmarkStart w:id="957" w:name="_Toc485923077"/>
-      <w:bookmarkStart w:id="958" w:name="_Toc490935394"/>
-      <w:r>
-        <w:t>A3.2.6</w:t>
-      </w:r>
-      <w:r>
-        <w:tab/>
-      </w:r>
-      <w:r>
-        <w:t>Output Definition</w:t>
-      </w:r>
-      <w:bookmarkEnd w:id="947"/>
       <w:bookmarkEnd w:id="948"/>
       <w:bookmarkEnd w:id="949"/>
       <w:bookmarkEnd w:id="950"/>
@@ -27409,6 +27383,62 @@
       <w:bookmarkEnd w:id="956"/>
       <w:bookmarkEnd w:id="957"/>
       <w:bookmarkEnd w:id="958"/>
+      <w:bookmarkEnd w:id="959"/>
+      <w:bookmarkEnd w:id="960"/>
+    </w:p>
+    <w:p>
+      <w:pPr>
+        <w:jc w:val="both"/>
+        <w:rPr>
+          <w:rFonts w:cs="Times New Roman"/>
+        </w:rPr>
+      </w:pPr>
+      <w:r>
+        <w:rPr>
+          <w:rFonts w:cs="Times New Roman"/>
+        </w:rPr>
+        <w:t>Surface finish is specified either directly or by surface finish type. The effect of surface finish is discussed in Section 4.3.</w:t>
+      </w:r>
+    </w:p>
+    <w:p>
+      <w:pPr>
+        <w:pStyle w:val="Heading3"/>
+      </w:pPr>
+      <w:bookmarkStart w:id="961" w:name="_Toc469933369"/>
+      <w:bookmarkStart w:id="962" w:name="_Toc474273589"/>
+      <w:bookmarkStart w:id="963" w:name="_Toc477352846"/>
+      <w:bookmarkStart w:id="964" w:name="_Toc480630790"/>
+      <w:bookmarkStart w:id="965" w:name="_Toc483917793"/>
+      <w:bookmarkStart w:id="966" w:name="_Toc484623220"/>
+      <w:bookmarkStart w:id="967" w:name="_Toc485640263"/>
+      <w:bookmarkStart w:id="968" w:name="_Toc485640352"/>
+      <w:bookmarkStart w:id="969" w:name="_Toc485643537"/>
+      <w:bookmarkStart w:id="970" w:name="_Toc485717652"/>
+      <w:bookmarkStart w:id="971" w:name="_Toc485923077"/>
+      <w:bookmarkStart w:id="972" w:name="_Toc490935394"/>
+      <w:bookmarkStart w:id="973" w:name="_Toc494295973"/>
+      <w:r>
+        <w:t>A3.2.6</w:t>
+      </w:r>
+      <w:r>
+        <w:tab/>
+      </w:r>
+      <w:r>
+        <w:t>Output Definition</w:t>
+      </w:r>
+      <w:bookmarkEnd w:id="961"/>
+      <w:bookmarkEnd w:id="962"/>
+      <w:bookmarkEnd w:id="963"/>
+      <w:bookmarkEnd w:id="964"/>
+      <w:bookmarkEnd w:id="965"/>
+      <w:bookmarkEnd w:id="966"/>
+      <w:bookmarkEnd w:id="967"/>
+      <w:bookmarkEnd w:id="968"/>
+      <w:bookmarkEnd w:id="969"/>
+      <w:bookmarkEnd w:id="970"/>
+      <w:bookmarkEnd w:id="971"/>
+      <w:bookmarkEnd w:id="972"/>
+      <w:bookmarkEnd w:id="973"/>
     </w:p>
     <w:p>
       <w:pPr>
@@ -28385,22 +28415,22 @@
           <w:rFonts w:cs="Times New Roman"/>
         </w:rPr>
       </w:pPr>
-      <w:bookmarkStart w:id="959" w:name="_Toc457068585"/>
-      <w:bookmarkStart w:id="960" w:name="_Toc457068741"/>
-      <w:bookmarkStart w:id="961" w:name="_Toc457836513"/>
-      <w:bookmarkStart w:id="962" w:name="_Toc465444341"/>
-      <w:bookmarkStart w:id="963" w:name="_Toc465453910"/>
-      <w:bookmarkStart w:id="964" w:name="_Toc465454212"/>
-      <w:bookmarkStart w:id="965" w:name="_Toc465454364"/>
-      <w:bookmarkStart w:id="966" w:name="_Toc466131509"/>
-      <w:bookmarkStart w:id="967" w:name="_Toc466140132"/>
-      <w:bookmarkStart w:id="968" w:name="_Toc466660076"/>
-      <w:bookmarkStart w:id="969" w:name="_Toc467408308"/>
-      <w:bookmarkStart w:id="970" w:name="_Toc468452717"/>
-      <w:bookmarkStart w:id="971" w:name="_Toc469330927"/>
-      <w:bookmarkStart w:id="972" w:name="_Toc483917794"/>
-      <w:bookmarkStart w:id="973" w:name="_Toc484623221"/>
-      <w:bookmarkStart w:id="974" w:name="_Toc490935395"/>
+      <w:bookmarkStart w:id="974" w:name="_Toc457068585"/>
+      <w:bookmarkStart w:id="975" w:name="_Toc457068741"/>
+      <w:bookmarkStart w:id="976" w:name="_Toc457836513"/>
+      <w:bookmarkStart w:id="977" w:name="_Toc465444341"/>
+      <w:bookmarkStart w:id="978" w:name="_Toc465453910"/>
+      <w:bookmarkStart w:id="979" w:name="_Toc465454212"/>
+      <w:bookmarkStart w:id="980" w:name="_Toc465454364"/>
+      <w:bookmarkStart w:id="981" w:name="_Toc466131509"/>
+      <w:bookmarkStart w:id="982" w:name="_Toc466140132"/>
+      <w:bookmarkStart w:id="983" w:name="_Toc466660076"/>
+      <w:bookmarkStart w:id="984" w:name="_Toc467408308"/>
+      <w:bookmarkStart w:id="985" w:name="_Toc468452717"/>
+      <w:bookmarkStart w:id="986" w:name="_Toc469330927"/>
+      <w:bookmarkStart w:id="987" w:name="_Toc483917794"/>
+      <w:bookmarkStart w:id="988" w:name="_Toc484623221"/>
+      <w:bookmarkStart w:id="989" w:name="_Toc494295974"/>
       <w:r>
         <w:rPr>
           <w:rFonts w:cs="Times New Roman"/>
@@ -28415,22 +28445,22 @@
         <w:tab/>
         <w:t>Rosette Analysis</w:t>
       </w:r>
-      <w:bookmarkEnd w:id="959"/>
-      <w:bookmarkEnd w:id="960"/>
-      <w:bookmarkEnd w:id="961"/>
-      <w:bookmarkEnd w:id="962"/>
-      <w:bookmarkEnd w:id="963"/>
-      <w:bookmarkEnd w:id="964"/>
-      <w:bookmarkEnd w:id="965"/>
-      <w:bookmarkEnd w:id="966"/>
-      <w:bookmarkEnd w:id="967"/>
-      <w:bookmarkEnd w:id="968"/>
-      <w:bookmarkEnd w:id="969"/>
-      <w:bookmarkEnd w:id="970"/>
-      <w:bookmarkEnd w:id="971"/>
-      <w:bookmarkEnd w:id="972"/>
-      <w:bookmarkEnd w:id="973"/>
       <w:bookmarkEnd w:id="974"/>
+      <w:bookmarkEnd w:id="975"/>
+      <w:bookmarkEnd w:id="976"/>
+      <w:bookmarkEnd w:id="977"/>
+      <w:bookmarkEnd w:id="978"/>
+      <w:bookmarkEnd w:id="979"/>
+      <w:bookmarkEnd w:id="980"/>
+      <w:bookmarkEnd w:id="981"/>
+      <w:bookmarkEnd w:id="982"/>
+      <w:bookmarkEnd w:id="983"/>
+      <w:bookmarkEnd w:id="984"/>
+      <w:bookmarkEnd w:id="985"/>
+      <w:bookmarkEnd w:id="986"/>
+      <w:bookmarkEnd w:id="987"/>
+      <w:bookmarkEnd w:id="988"/>
+      <w:bookmarkEnd w:id="989"/>
     </w:p>
     <w:p>
       <w:pPr>
@@ -28827,53 +28857,53 @@
       <w:pPr>
         <w:jc w:val="both"/>
       </w:pPr>
-      <w:bookmarkStart w:id="975" w:name="_Toc435266629"/>
-      <w:bookmarkStart w:id="976" w:name="_Toc436338400"/>
-      <w:bookmarkStart w:id="977" w:name="_Toc436388440"/>
-      <w:bookmarkStart w:id="978" w:name="_Toc436733153"/>
-      <w:bookmarkStart w:id="979" w:name="_Toc436999646"/>
-      <w:bookmarkStart w:id="980" w:name="_Toc437183001"/>
-      <w:bookmarkStart w:id="981" w:name="_Toc437188109"/>
-      <w:bookmarkStart w:id="982" w:name="_Toc437189348"/>
-      <w:bookmarkStart w:id="983" w:name="_Toc437791170"/>
-      <w:bookmarkStart w:id="984" w:name="_Toc437981881"/>
-      <w:bookmarkStart w:id="985" w:name="_Toc438150882"/>
-      <w:bookmarkStart w:id="986" w:name="_Toc438226146"/>
-      <w:bookmarkStart w:id="987" w:name="_Toc440549302"/>
-      <w:bookmarkStart w:id="988" w:name="_Toc440571654"/>
-      <w:bookmarkStart w:id="989" w:name="_Toc440571782"/>
-      <w:bookmarkStart w:id="990" w:name="_Toc440571910"/>
-      <w:bookmarkStart w:id="991" w:name="_Toc440617806"/>
-      <w:bookmarkStart w:id="992" w:name="_Toc440921242"/>
-      <w:bookmarkStart w:id="993" w:name="_Toc440979648"/>
-      <w:bookmarkStart w:id="994" w:name="_Toc440988969"/>
-      <w:bookmarkStart w:id="995" w:name="_Toc441443001"/>
-      <w:bookmarkStart w:id="996" w:name="_Toc441504249"/>
-      <w:bookmarkStart w:id="997" w:name="_Toc441504378"/>
-      <w:bookmarkStart w:id="998" w:name="_Toc441522665"/>
-      <w:bookmarkStart w:id="999" w:name="_Toc442368598"/>
-      <w:bookmarkStart w:id="1000" w:name="_Toc444890396"/>
-      <w:bookmarkStart w:id="1001" w:name="_Toc444891860"/>
-      <w:bookmarkStart w:id="1002" w:name="_Toc445133267"/>
-      <w:bookmarkStart w:id="1003" w:name="_Toc445465024"/>
-      <w:bookmarkStart w:id="1004" w:name="_Toc446677123"/>
-      <w:bookmarkStart w:id="1005" w:name="_Toc446865644"/>
-      <w:bookmarkStart w:id="1006" w:name="_Toc446865918"/>
-      <w:bookmarkStart w:id="1007" w:name="_Toc446866055"/>
-      <w:bookmarkStart w:id="1008" w:name="_Toc447740225"/>
-      <w:bookmarkStart w:id="1009" w:name="_Toc448415089"/>
-      <w:bookmarkStart w:id="1010" w:name="_Toc448499851"/>
-      <w:bookmarkStart w:id="1011" w:name="_Toc451511599"/>
-      <w:bookmarkStart w:id="1012" w:name="_Toc451868837"/>
-      <w:bookmarkStart w:id="1013" w:name="_Toc453008852"/>
-      <w:bookmarkStart w:id="1014" w:name="_Toc453253888"/>
-      <w:bookmarkStart w:id="1015" w:name="_Toc456093784"/>
-      <w:bookmarkStart w:id="1016" w:name="_Toc456100514"/>
-      <w:bookmarkStart w:id="1017" w:name="_Toc456265832"/>
-      <w:bookmarkStart w:id="1018" w:name="_Toc456273881"/>
-      <w:bookmarkStart w:id="1019" w:name="_Toc456275567"/>
-      <w:bookmarkStart w:id="1020" w:name="_Toc456379651"/>
-      <w:bookmarkStart w:id="1021" w:name="_Toc456462404"/>
+      <w:bookmarkStart w:id="990" w:name="_Toc435266629"/>
+      <w:bookmarkStart w:id="991" w:name="_Toc436338400"/>
+      <w:bookmarkStart w:id="992" w:name="_Toc436388440"/>
+      <w:bookmarkStart w:id="993" w:name="_Toc436733153"/>
+      <w:bookmarkStart w:id="994" w:name="_Toc436999646"/>
+      <w:bookmarkStart w:id="995" w:name="_Toc437183001"/>
+      <w:bookmarkStart w:id="996" w:name="_Toc437188109"/>
+      <w:bookmarkStart w:id="997" w:name="_Toc437189348"/>
+      <w:bookmarkStart w:id="998" w:name="_Toc437791170"/>
+      <w:bookmarkStart w:id="999" w:name="_Toc437981881"/>
+      <w:bookmarkStart w:id="1000" w:name="_Toc438150882"/>
+      <w:bookmarkStart w:id="1001" w:name="_Toc438226146"/>
+      <w:bookmarkStart w:id="1002" w:name="_Toc440549302"/>
+      <w:bookmarkStart w:id="1003" w:name="_Toc440571654"/>
+      <w:bookmarkStart w:id="1004" w:name="_Toc440571782"/>
+      <w:bookmarkStart w:id="1005" w:name="_Toc440571910"/>
+      <w:bookmarkStart w:id="1006" w:name="_Toc440617806"/>
+      <w:bookmarkStart w:id="1007" w:name="_Toc440921242"/>
+      <w:bookmarkStart w:id="1008" w:name="_Toc440979648"/>
+      <w:bookmarkStart w:id="1009" w:name="_Toc440988969"/>
+      <w:bookmarkStart w:id="1010" w:name="_Toc441443001"/>
+      <w:bookmarkStart w:id="1011" w:name="_Toc441504249"/>
+      <w:bookmarkStart w:id="1012" w:name="_Toc441504378"/>
+      <w:bookmarkStart w:id="1013" w:name="_Toc441522665"/>
+      <w:bookmarkStart w:id="1014" w:name="_Toc442368598"/>
+      <w:bookmarkStart w:id="1015" w:name="_Toc444890396"/>
+      <w:bookmarkStart w:id="1016" w:name="_Toc444891860"/>
+      <w:bookmarkStart w:id="1017" w:name="_Toc445133267"/>
+      <w:bookmarkStart w:id="1018" w:name="_Toc445465024"/>
+      <w:bookmarkStart w:id="1019" w:name="_Toc446677123"/>
+      <w:bookmarkStart w:id="1020" w:name="_Toc446865644"/>
+      <w:bookmarkStart w:id="1021" w:name="_Toc446865918"/>
+      <w:bookmarkStart w:id="1022" w:name="_Toc446866055"/>
+      <w:bookmarkStart w:id="1023" w:name="_Toc447740225"/>
+      <w:bookmarkStart w:id="1024" w:name="_Toc448415089"/>
+      <w:bookmarkStart w:id="1025" w:name="_Toc448499851"/>
+      <w:bookmarkStart w:id="1026" w:name="_Toc451511599"/>
+      <w:bookmarkStart w:id="1027" w:name="_Toc451868837"/>
+      <w:bookmarkStart w:id="1028" w:name="_Toc453008852"/>
+      <w:bookmarkStart w:id="1029" w:name="_Toc453253888"/>
+      <w:bookmarkStart w:id="1030" w:name="_Toc456093784"/>
+      <w:bookmarkStart w:id="1031" w:name="_Toc456100514"/>
+      <w:bookmarkStart w:id="1032" w:name="_Toc456265832"/>
+      <w:bookmarkStart w:id="1033" w:name="_Toc456273881"/>
+      <w:bookmarkStart w:id="1034" w:name="_Toc456275567"/>
+      <w:bookmarkStart w:id="1035" w:name="_Toc456379651"/>
+      <w:bookmarkStart w:id="1036" w:name="_Toc456462404"/>
       <w:r>
         <w:t>The user may request the output in terms of principal strain or principal stress. Additionally, the reference orientations and stress/strain may be requested. The reference orientations and stress/strain are given by Equation A3.7 and Equation A3.4, respectively.</w:t>
       </w:r>
@@ -30120,37 +30150,22 @@
           <w:rFonts w:cs="Times New Roman"/>
         </w:rPr>
       </w:pPr>
-      <w:bookmarkStart w:id="1022" w:name="_Toc483917795"/>
-      <w:bookmarkStart w:id="1023" w:name="_Toc484623222"/>
-      <w:bookmarkStart w:id="1024" w:name="_Toc490935396"/>
-      <w:bookmarkStart w:id="1025" w:name="_Toc457068586"/>
-      <w:bookmarkStart w:id="1026" w:name="_Toc457068742"/>
-      <w:bookmarkStart w:id="1027" w:name="_Toc457836514"/>
-      <w:bookmarkStart w:id="1028" w:name="_Toc465444342"/>
-      <w:bookmarkStart w:id="1029" w:name="_Toc465453911"/>
-      <w:bookmarkStart w:id="1030" w:name="_Toc465454213"/>
-      <w:bookmarkStart w:id="1031" w:name="_Toc465454365"/>
-      <w:bookmarkStart w:id="1032" w:name="_Toc466131510"/>
-      <w:bookmarkStart w:id="1033" w:name="_Toc466140133"/>
-      <w:bookmarkStart w:id="1034" w:name="_Toc466660077"/>
-      <w:bookmarkStart w:id="1035" w:name="_Toc467408309"/>
-      <w:bookmarkStart w:id="1036" w:name="_Toc468452718"/>
-      <w:bookmarkStart w:id="1037" w:name="_Toc469330928"/>
-      <w:bookmarkEnd w:id="975"/>
-      <w:bookmarkEnd w:id="976"/>
-      <w:bookmarkEnd w:id="977"/>
-      <w:bookmarkEnd w:id="978"/>
-      <w:bookmarkEnd w:id="979"/>
-      <w:bookmarkEnd w:id="980"/>
-      <w:bookmarkEnd w:id="981"/>
-      <w:bookmarkEnd w:id="982"/>
-      <w:bookmarkEnd w:id="983"/>
-      <w:bookmarkEnd w:id="984"/>
-      <w:bookmarkEnd w:id="985"/>
-      <w:bookmarkEnd w:id="986"/>
-      <w:bookmarkEnd w:id="987"/>
-      <w:bookmarkEnd w:id="988"/>
-      <w:bookmarkEnd w:id="989"/>
+      <w:bookmarkStart w:id="1037" w:name="_Toc483917795"/>
+      <w:bookmarkStart w:id="1038" w:name="_Toc484623222"/>
+      <w:bookmarkStart w:id="1039" w:name="_Toc457068586"/>
+      <w:bookmarkStart w:id="1040" w:name="_Toc457068742"/>
+      <w:bookmarkStart w:id="1041" w:name="_Toc457836514"/>
+      <w:bookmarkStart w:id="1042" w:name="_Toc465444342"/>
+      <w:bookmarkStart w:id="1043" w:name="_Toc465453911"/>
+      <w:bookmarkStart w:id="1044" w:name="_Toc465454213"/>
+      <w:bookmarkStart w:id="1045" w:name="_Toc465454365"/>
+      <w:bookmarkStart w:id="1046" w:name="_Toc466131510"/>
+      <w:bookmarkStart w:id="1047" w:name="_Toc466140133"/>
+      <w:bookmarkStart w:id="1048" w:name="_Toc466660077"/>
+      <w:bookmarkStart w:id="1049" w:name="_Toc467408309"/>
+      <w:bookmarkStart w:id="1050" w:name="_Toc468452718"/>
+      <w:bookmarkStart w:id="1051" w:name="_Toc469330928"/>
+      <w:bookmarkStart w:id="1052" w:name="_Toc494295975"/>
       <w:bookmarkEnd w:id="990"/>
       <w:bookmarkEnd w:id="991"/>
       <w:bookmarkEnd w:id="992"/>
@@ -30183,23 +30198,38 @@
       <w:bookmarkEnd w:id="1019"/>
       <w:bookmarkEnd w:id="1020"/>
       <w:bookmarkEnd w:id="1021"/>
-      <w:r>
-        <w:rPr>
-          <w:rFonts w:cs="Times New Roman"/>
-        </w:rPr>
-        <w:lastRenderedPageBreak/>
-        <w:t>A3.4</w:t>
-      </w:r>
-      <w:r>
-        <w:rPr>
-          <w:rFonts w:cs="Times New Roman"/>
-        </w:rPr>
-        <w:tab/>
-        <w:t>Virtual Strain Gauge</w:t>
-      </w:r>
       <w:bookmarkEnd w:id="1022"/>
       <w:bookmarkEnd w:id="1023"/>
       <w:bookmarkEnd w:id="1024"/>
+      <w:bookmarkEnd w:id="1025"/>
+      <w:bookmarkEnd w:id="1026"/>
+      <w:bookmarkEnd w:id="1027"/>
+      <w:bookmarkEnd w:id="1028"/>
+      <w:bookmarkEnd w:id="1029"/>
+      <w:bookmarkEnd w:id="1030"/>
+      <w:bookmarkEnd w:id="1031"/>
+      <w:bookmarkEnd w:id="1032"/>
+      <w:bookmarkEnd w:id="1033"/>
+      <w:bookmarkEnd w:id="1034"/>
+      <w:bookmarkEnd w:id="1035"/>
+      <w:bookmarkEnd w:id="1036"/>
+      <w:r>
+        <w:rPr>
+          <w:rFonts w:cs="Times New Roman"/>
+        </w:rPr>
+        <w:lastRenderedPageBreak/>
+        <w:t>A3.4</w:t>
+      </w:r>
+      <w:r>
+        <w:rPr>
+          <w:rFonts w:cs="Times New Roman"/>
+        </w:rPr>
+        <w:tab/>
+        <w:t>Virtual Strain Gauge</w:t>
+      </w:r>
+      <w:bookmarkEnd w:id="1037"/>
+      <w:bookmarkEnd w:id="1038"/>
+      <w:bookmarkEnd w:id="1052"/>
     </w:p>
     <w:p>
       <w:r>
@@ -31064,9 +31094,9 @@
           <w:rFonts w:cs="Times New Roman"/>
         </w:rPr>
       </w:pPr>
-      <w:bookmarkStart w:id="1038" w:name="_Toc483917796"/>
-      <w:bookmarkStart w:id="1039" w:name="_Toc484623223"/>
-      <w:bookmarkStart w:id="1040" w:name="_Toc490935397"/>
+      <w:bookmarkStart w:id="1053" w:name="_Toc483917796"/>
+      <w:bookmarkStart w:id="1054" w:name="_Toc484623223"/>
+      <w:bookmarkStart w:id="1055" w:name="_Toc494295976"/>
       <w:r>
         <w:rPr>
           <w:rFonts w:cs="Times New Roman"/>
@@ -31081,28 +31111,28 @@
         <w:tab/>
         <w:t>Mohr</w:t>
       </w:r>
-      <w:bookmarkEnd w:id="1025"/>
-      <w:bookmarkEnd w:id="1026"/>
-      <w:bookmarkEnd w:id="1027"/>
-      <w:bookmarkEnd w:id="1028"/>
-      <w:bookmarkEnd w:id="1029"/>
-      <w:bookmarkEnd w:id="1030"/>
-      <w:bookmarkEnd w:id="1031"/>
-      <w:bookmarkEnd w:id="1032"/>
-      <w:bookmarkEnd w:id="1033"/>
-      <w:bookmarkEnd w:id="1034"/>
-      <w:bookmarkEnd w:id="1035"/>
-      <w:bookmarkEnd w:id="1036"/>
-      <w:bookmarkEnd w:id="1037"/>
-      <w:r>
-        <w:rPr>
-          <w:rFonts w:cs="Times New Roman"/>
-        </w:rPr>
-        <w:t xml:space="preserve"> Solver</w:t>
-      </w:r>
-      <w:bookmarkEnd w:id="1038"/>
       <w:bookmarkEnd w:id="1039"/>
       <w:bookmarkEnd w:id="1040"/>
+      <w:bookmarkEnd w:id="1041"/>
+      <w:bookmarkEnd w:id="1042"/>
+      <w:bookmarkEnd w:id="1043"/>
+      <w:bookmarkEnd w:id="1044"/>
+      <w:bookmarkEnd w:id="1045"/>
+      <w:bookmarkEnd w:id="1046"/>
+      <w:bookmarkEnd w:id="1047"/>
+      <w:bookmarkEnd w:id="1048"/>
+      <w:bookmarkEnd w:id="1049"/>
+      <w:bookmarkEnd w:id="1050"/>
+      <w:bookmarkEnd w:id="1051"/>
+      <w:r>
+        <w:rPr>
+          <w:rFonts w:cs="Times New Roman"/>
+        </w:rPr>
+        <w:t xml:space="preserve"> Solver</w:t>
+      </w:r>
+      <w:bookmarkEnd w:id="1053"/>
+      <w:bookmarkEnd w:id="1054"/>
+      <w:bookmarkEnd w:id="1055"/>
     </w:p>
     <w:p>
       <w:pPr>
@@ -32294,7 +32324,7 @@
           <w:rFonts w:cs="Times New Roman"/>
         </w:rPr>
       </w:pPr>
-      <w:bookmarkStart w:id="1041" w:name="_Toc490935398"/>
+      <w:bookmarkStart w:id="1056" w:name="_Toc494295977"/>
       <w:r>
         <w:rPr>
           <w:rFonts w:cs="Times New Roman"/>
@@ -32309,7 +32339,7 @@
         <w:tab/>
         <w:t>Uniaxial Strain-Life</w:t>
       </w:r>
-      <w:bookmarkEnd w:id="1041"/>
+      <w:bookmarkEnd w:id="1056"/>
     </w:p>
     <w:p>
       <w:pPr>
@@ -32509,9 +32539,10 @@
       <w:pPr>
         <w:pStyle w:val="Heading3"/>
       </w:pPr>
-      <w:bookmarkStart w:id="1042" w:name="_Toc485717657"/>
-      <w:bookmarkStart w:id="1043" w:name="_Toc485923082"/>
-      <w:bookmarkStart w:id="1044" w:name="_Toc490935399"/>
+      <w:bookmarkStart w:id="1057" w:name="_Toc485717657"/>
+      <w:bookmarkStart w:id="1058" w:name="_Toc485923082"/>
+      <w:bookmarkStart w:id="1059" w:name="_Toc490935399"/>
+      <w:bookmarkStart w:id="1060" w:name="_Toc494295978"/>
       <w:r>
         <w:t>A3.6.1</w:t>
       </w:r>
@@ -32519,9 +32550,10 @@
         <w:tab/>
         <w:t>Input definition</w:t>
       </w:r>
-      <w:bookmarkEnd w:id="1042"/>
-      <w:bookmarkEnd w:id="1043"/>
-      <w:bookmarkEnd w:id="1044"/>
+      <w:bookmarkEnd w:id="1057"/>
+      <w:bookmarkEnd w:id="1058"/>
+      <w:bookmarkEnd w:id="1059"/>
+      <w:bookmarkEnd w:id="1060"/>
     </w:p>
     <w:p>
       <w:pPr>
@@ -33587,9 +33619,10 @@
       <w:pPr>
         <w:pStyle w:val="Heading3"/>
       </w:pPr>
-      <w:bookmarkStart w:id="1045" w:name="_Toc485717658"/>
-      <w:bookmarkStart w:id="1046" w:name="_Toc485923083"/>
-      <w:bookmarkStart w:id="1047" w:name="_Toc490935400"/>
+      <w:bookmarkStart w:id="1061" w:name="_Toc485717658"/>
+      <w:bookmarkStart w:id="1062" w:name="_Toc485923083"/>
+      <w:bookmarkStart w:id="1063" w:name="_Toc490935400"/>
+      <w:bookmarkStart w:id="1064" w:name="_Toc494295979"/>
       <w:r>
         <w:t>A3.6.2</w:t>
       </w:r>
@@ -33597,9 +33630,10 @@
         <w:tab/>
         <w:t>Material definition</w:t>
       </w:r>
-      <w:bookmarkEnd w:id="1045"/>
-      <w:bookmarkEnd w:id="1046"/>
-      <w:bookmarkEnd w:id="1047"/>
+      <w:bookmarkEnd w:id="1061"/>
+      <w:bookmarkEnd w:id="1062"/>
+      <w:bookmarkEnd w:id="1063"/>
+      <w:bookmarkEnd w:id="1064"/>
     </w:p>
     <w:p>
       <w:pPr>
@@ -33632,9 +33666,10 @@
       <w:pPr>
         <w:pStyle w:val="Heading3"/>
       </w:pPr>
-      <w:bookmarkStart w:id="1048" w:name="_Toc485717659"/>
-      <w:bookmarkStart w:id="1049" w:name="_Toc485923084"/>
-      <w:bookmarkStart w:id="1050" w:name="_Toc490935401"/>
+      <w:bookmarkStart w:id="1065" w:name="_Toc485717659"/>
+      <w:bookmarkStart w:id="1066" w:name="_Toc485923084"/>
+      <w:bookmarkStart w:id="1067" w:name="_Toc490935401"/>
+      <w:bookmarkStart w:id="1068" w:name="_Toc494295980"/>
       <w:r>
         <w:t>A3.6.3</w:t>
       </w:r>
@@ -33642,9 +33677,10 @@
         <w:tab/>
         <w:t>Analysis definition</w:t>
       </w:r>
-      <w:bookmarkEnd w:id="1048"/>
-      <w:bookmarkEnd w:id="1049"/>
-      <w:bookmarkEnd w:id="1050"/>
+      <w:bookmarkEnd w:id="1065"/>
+      <w:bookmarkEnd w:id="1066"/>
+      <w:bookmarkEnd w:id="1067"/>
+      <w:bookmarkEnd w:id="1068"/>
     </w:p>
     <w:p>
       <w:pPr>
@@ -34133,9 +34169,10 @@
       <w:pPr>
         <w:pStyle w:val="Heading3"/>
       </w:pPr>
-      <w:bookmarkStart w:id="1051" w:name="_Toc485717660"/>
-      <w:bookmarkStart w:id="1052" w:name="_Toc485923085"/>
-      <w:bookmarkStart w:id="1053" w:name="_Toc490935402"/>
+      <w:bookmarkStart w:id="1069" w:name="_Toc485717660"/>
+      <w:bookmarkStart w:id="1070" w:name="_Toc485923085"/>
+      <w:bookmarkStart w:id="1071" w:name="_Toc490935402"/>
+      <w:bookmarkStart w:id="1072" w:name="_Toc494295981"/>
       <w:r>
         <w:lastRenderedPageBreak/>
         <w:t>A3.6.4</w:t>
@@ -34144,9 +34181,10 @@
         <w:tab/>
         <w:t>Output definition</w:t>
       </w:r>
-      <w:bookmarkEnd w:id="1051"/>
-      <w:bookmarkEnd w:id="1052"/>
-      <w:bookmarkEnd w:id="1053"/>
+      <w:bookmarkEnd w:id="1069"/>
+      <w:bookmarkEnd w:id="1070"/>
+      <w:bookmarkEnd w:id="1071"/>
+      <w:bookmarkEnd w:id="1072"/>
     </w:p>
     <w:p>
       <w:pPr>
@@ -34531,7 +34569,7 @@
           <w:sz w:val="32"/>
         </w:rPr>
       </w:pPr>
-      <w:bookmarkStart w:id="1054" w:name="_Toc490935403"/>
+      <w:bookmarkStart w:id="1073" w:name="_Toc494295982"/>
       <w:r>
         <w:rPr>
           <w:rFonts w:cs="Times New Roman"/>
@@ -34561,7 +34599,7 @@
         </w:rPr>
         <w:t>List of supported elements for surface detection</w:t>
       </w:r>
-      <w:bookmarkEnd w:id="1054"/>
+      <w:bookmarkEnd w:id="1073"/>
     </w:p>
     <w:p>
       <w:pPr>
@@ -34594,7 +34632,8 @@
       <w:pPr>
         <w:pStyle w:val="Heading2"/>
       </w:pPr>
-      <w:bookmarkStart w:id="1055" w:name="_Toc490935404"/>
+      <w:bookmarkStart w:id="1074" w:name="_Toc490935404"/>
+      <w:bookmarkStart w:id="1075" w:name="_Toc494295983"/>
       <w:r>
         <w:t>A4.1</w:t>
       </w:r>
@@ -34604,7 +34643,8 @@
       <w:r>
         <w:t>3D continuum hexahedron (brick) elements</w:t>
       </w:r>
-      <w:bookmarkEnd w:id="1055"/>
+      <w:bookmarkEnd w:id="1074"/>
+      <w:bookmarkEnd w:id="1075"/>
     </w:p>
     <w:p>
       <w:r>
@@ -34615,7 +34655,8 @@
       <w:pPr>
         <w:pStyle w:val="Heading2"/>
       </w:pPr>
-      <w:bookmarkStart w:id="1056" w:name="_Toc490935405"/>
+      <w:bookmarkStart w:id="1076" w:name="_Toc490935405"/>
+      <w:bookmarkStart w:id="1077" w:name="_Toc494295984"/>
       <w:r>
         <w:t>A4.2</w:t>
       </w:r>
@@ -34625,7 +34666,8 @@
       <w:r>
         <w:t>3D continuum tetrahedral elements</w:t>
       </w:r>
-      <w:bookmarkEnd w:id="1056"/>
+      <w:bookmarkEnd w:id="1076"/>
+      <w:bookmarkEnd w:id="1077"/>
     </w:p>
     <w:p>
       <w:r>
@@ -34636,7 +34678,8 @@
       <w:pPr>
         <w:pStyle w:val="Heading2"/>
       </w:pPr>
-      <w:bookmarkStart w:id="1057" w:name="_Toc490935406"/>
+      <w:bookmarkStart w:id="1078" w:name="_Toc490935406"/>
+      <w:bookmarkStart w:id="1079" w:name="_Toc494295985"/>
       <w:r>
         <w:t>A4.3</w:t>
       </w:r>
@@ -34646,7 +34689,8 @@
       <w:r>
         <w:t>3D continuum wedge (triangular prism) elements</w:t>
       </w:r>
-      <w:bookmarkEnd w:id="1057"/>
+      <w:bookmarkEnd w:id="1078"/>
+      <w:bookmarkEnd w:id="1079"/>
     </w:p>
     <w:p>
       <w:r>
@@ -34657,7 +34701,8 @@
       <w:pPr>
         <w:pStyle w:val="Heading2"/>
       </w:pPr>
-      <w:bookmarkStart w:id="1058" w:name="_Toc490935407"/>
+      <w:bookmarkStart w:id="1080" w:name="_Toc490935407"/>
+      <w:bookmarkStart w:id="1081" w:name="_Toc494295986"/>
       <w:r>
         <w:t>A4.4</w:t>
       </w:r>
@@ -34667,7 +34712,8 @@
       <w:r>
         <w:t>3D continuum pyramid elements</w:t>
       </w:r>
-      <w:bookmarkEnd w:id="1058"/>
+      <w:bookmarkEnd w:id="1080"/>
+      <w:bookmarkEnd w:id="1081"/>
     </w:p>
     <w:p>
       <w:r>
@@ -34681,7 +34727,8 @@
       <w:pPr>
         <w:pStyle w:val="Heading2"/>
       </w:pPr>
-      <w:bookmarkStart w:id="1059" w:name="_Toc490935408"/>
+      <w:bookmarkStart w:id="1082" w:name="_Toc490935408"/>
+      <w:bookmarkStart w:id="1083" w:name="_Toc494295987"/>
       <w:r>
         <w:t>A4.5</w:t>
       </w:r>
@@ -34691,7 +34738,8 @@
       <w:r>
         <w:t>3D conventional triangular shell elements</w:t>
       </w:r>
-      <w:bookmarkEnd w:id="1059"/>
+      <w:bookmarkEnd w:id="1082"/>
+      <w:bookmarkEnd w:id="1083"/>
     </w:p>
     <w:p>
       <w:r>
@@ -34702,7 +34750,8 @@
       <w:pPr>
         <w:pStyle w:val="Heading2"/>
       </w:pPr>
-      <w:bookmarkStart w:id="1060" w:name="_Toc490935409"/>
+      <w:bookmarkStart w:id="1084" w:name="_Toc490935409"/>
+      <w:bookmarkStart w:id="1085" w:name="_Toc494295988"/>
       <w:r>
         <w:t>A4.6</w:t>
       </w:r>
@@ -34712,7 +34761,8 @@
       <w:r>
         <w:t>3D conventional quadrilateral shell elements</w:t>
       </w:r>
-      <w:bookmarkEnd w:id="1060"/>
+      <w:bookmarkEnd w:id="1084"/>
+      <w:bookmarkEnd w:id="1085"/>
     </w:p>
     <w:p>
       <w:r>
@@ -34726,7 +34776,8 @@
       <w:pPr>
         <w:pStyle w:val="Heading2"/>
       </w:pPr>
-      <w:bookmarkStart w:id="1061" w:name="_Toc490935410"/>
+      <w:bookmarkStart w:id="1086" w:name="_Toc490935410"/>
+      <w:bookmarkStart w:id="1087" w:name="_Toc494295989"/>
       <w:r>
         <w:t>A4.7</w:t>
       </w:r>
@@ -34736,7 +34787,8 @@
       <w:r>
         <w:t>3D continuum triangular shell elements</w:t>
       </w:r>
-      <w:bookmarkEnd w:id="1061"/>
+      <w:bookmarkEnd w:id="1086"/>
+      <w:bookmarkEnd w:id="1087"/>
     </w:p>
     <w:p>
       <w:r>
@@ -34747,7 +34799,8 @@
       <w:pPr>
         <w:pStyle w:val="Heading2"/>
       </w:pPr>
-      <w:bookmarkStart w:id="1062" w:name="_Toc490935411"/>
+      <w:bookmarkStart w:id="1088" w:name="_Toc490935411"/>
+      <w:bookmarkStart w:id="1089" w:name="_Toc494295990"/>
       <w:r>
         <w:t>A4.8</w:t>
       </w:r>
@@ -34757,7 +34810,8 @@
       <w:r>
         <w:t>3D continuum hexahedral shell elements</w:t>
       </w:r>
-      <w:bookmarkEnd w:id="1062"/>
+      <w:bookmarkEnd w:id="1088"/>
+      <w:bookmarkEnd w:id="1089"/>
     </w:p>
     <w:p>
       <w:r>
@@ -34768,17 +34822,47 @@
       <w:pPr>
         <w:pStyle w:val="Heading2"/>
       </w:pPr>
-      <w:bookmarkStart w:id="1063" w:name="_Toc490935412"/>
-      <w:r>
-        <w:t>A4.9</w:t>
+      <w:bookmarkStart w:id="1090" w:name="_Toc494295991"/>
+      <w:r>
+        <w:t>A4.</w:t>
+      </w:r>
+      <w:r>
+        <w:t>9</w:t>
       </w:r>
       <w:r>
         <w:tab/>
+        <w:t>3D continuum</w:t>
+      </w:r>
+      <w:r>
+        <w:t xml:space="preserve"> solid</w:t>
+      </w:r>
+      <w:r>
+        <w:t xml:space="preserve"> hexahedral shell elements</w:t>
+      </w:r>
+      <w:bookmarkEnd w:id="1090"/>
+    </w:p>
+    <w:p>
+      <w:r>
+        <w:t>CSS8</w:t>
+      </w:r>
+    </w:p>
+    <w:p>
+      <w:pPr>
+        <w:pStyle w:val="Heading2"/>
+      </w:pPr>
+      <w:bookmarkStart w:id="1091" w:name="_Toc490935412"/>
+      <w:bookmarkStart w:id="1092" w:name="_Toc494295992"/>
+      <w:r>
+        <w:t>A4.10</w:t>
+      </w:r>
+      <w:r>
+        <w:tab/>
       </w:r>
       <w:r>
         <w:t>2D continuum triangular elements:</w:t>
       </w:r>
-      <w:bookmarkEnd w:id="1063"/>
+      <w:bookmarkEnd w:id="1091"/>
+      <w:bookmarkEnd w:id="1092"/>
     </w:p>
     <w:p>
       <w:r>
@@ -34789,9 +34873,10 @@
       <w:pPr>
         <w:pStyle w:val="Heading2"/>
       </w:pPr>
-      <w:bookmarkStart w:id="1064" w:name="_Toc490935413"/>
-      <w:r>
-        <w:t>A4.10</w:t>
+      <w:bookmarkStart w:id="1093" w:name="_Toc490935413"/>
+      <w:bookmarkStart w:id="1094" w:name="_Toc494295993"/>
+      <w:r>
+        <w:t>A4.11</w:t>
       </w:r>
       <w:r>
         <w:tab/>
@@ -34799,7 +34884,8 @@
       <w:r>
         <w:t>2D continuum quadrilateral elements:</w:t>
       </w:r>
-      <w:bookmarkEnd w:id="1064"/>
+      <w:bookmarkEnd w:id="1093"/>
+      <w:bookmarkEnd w:id="1094"/>
     </w:p>
     <w:p>
       <w:r>
@@ -34808,9 +34894,7 @@
     </w:p>
     <w:p/>
     <w:p/>
-    <w:p/>
-    <w:p/>
-    <w:bookmarkStart w:id="1065" w:name="_Toc490935414" w:displacedByCustomXml="next"/>
+    <w:bookmarkStart w:id="1095" w:name="_Toc494295994" w:displacedByCustomXml="next"/>
     <w:sdt>
       <w:sdtPr>
         <w:rPr>
@@ -34835,7 +34919,7 @@
           <w:r>
             <w:t>References</w:t>
           </w:r>
-          <w:bookmarkEnd w:id="1065"/>
+          <w:bookmarkEnd w:id="1095"/>
         </w:p>
         <w:sdt>
           <w:sdtPr>
@@ -38949,7 +39033,7 @@
 </file>
 
 <file path=customXml/itemProps1.xml><?xml version="1.0" encoding="utf-8"?>
-<ds:datastoreItem xmlns:ds="http://schemas.openxmlformats.org/officeDocument/2006/customXml" ds:itemID="{4195460A-E0FC-4A59-92DA-47921E885DAF}">
+<ds:datastoreItem xmlns:ds="http://schemas.openxmlformats.org/officeDocument/2006/customXml" ds:itemID="{CDA8FFF8-6FB1-4AAA-AE29-9850BE3F94EA}">
   <ds:schemaRefs>
     <ds:schemaRef ds:uri="http://schemas.openxmlformats.org/officeDocument/2006/bibliography"/>
   </ds:schemaRefs>

</xml_diff>